<commit_message>
artigo - configurando aplicação
</commit_message>
<xml_diff>
--- a/artigo/MEAN-Stack.docx
+++ b/artigo/MEAN-Stack.docx
@@ -24,13 +24,7 @@
         <w:rPr>
           <w:lang w:val="pt-BR"/>
         </w:rPr>
-        <w:t xml:space="preserve">Adriano F. </w:t>
-      </w:r>
-      <w:r>
-        <w:rPr>
-          <w:lang w:val="pt-BR"/>
-        </w:rPr>
-        <w:t>De Araújo</w:t>
+        <w:t>Adriano F. De Araújo</w:t>
       </w:r>
       <w:r>
         <w:rPr>
@@ -43,25 +37,7 @@
         <w:rPr>
           <w:lang w:val="pt-BR"/>
         </w:rPr>
-        <w:t xml:space="preserve">, </w:t>
-      </w:r>
-      <w:r>
-        <w:rPr>
-          <w:lang w:val="pt-BR"/>
-        </w:rPr>
-        <w:t>Leo</w:t>
-      </w:r>
-      <w:r>
-        <w:rPr>
-          <w:lang w:val="pt-BR"/>
-        </w:rPr>
-        <w:t>n</w:t>
-      </w:r>
-      <w:r>
-        <w:rPr>
-          <w:lang w:val="pt-BR"/>
-        </w:rPr>
-        <w:t>ardo Sommariva</w:t>
+        <w:t>, Leonardo Sommariva</w:t>
       </w:r>
       <w:r>
         <w:rPr>
@@ -95,26 +71,13 @@
     <w:p>
       <w:pPr>
         <w:pStyle w:val="Email"/>
-        <w:pBdr/>
-        <w:rPr/>
-      </w:pPr>
-      <w:r>
-        <w:rPr>
-          <w:lang w:val="pt-BR"/>
-        </w:rPr>
-        <w:t>flachadriano@gmail.com</w:t>
-      </w:r>
-      <w:r>
-        <w:rPr>
-          <w:lang w:val="pt-BR"/>
-        </w:rPr>
-        <w:t xml:space="preserve">, </w:t>
-      </w:r>
-      <w:r>
-        <w:rPr>
-          <w:lang w:val="pt-BR"/>
-        </w:rPr>
-        <w:t>lsommariva@gmail.com</w:t>
+        <w:rPr/>
+      </w:pPr>
+      <w:r>
+        <w:rPr>
+          <w:lang w:val="pt-BR"/>
+        </w:rPr>
+        <w:t>flachadriano@gmail.com, lsommariva@gmail.com</w:t>
       </w:r>
     </w:p>
     <w:p>
@@ -128,6 +91,7 @@
           <w:pgNumType w:fmt="decimal"/>
           <w:formProt w:val="false"/>
           <w:textDirection w:val="lrTb"/>
+          <w:docGrid w:type="default" w:linePitch="240" w:charSpace="4294961151"/>
         </w:sectPr>
       </w:pPr>
     </w:p>
@@ -141,7 +105,9 @@
         </w:rPr>
       </w:pPr>
       <w:r>
-        <w:rPr/>
+        <w:rPr>
+          <w:b/>
+        </w:rPr>
       </w:r>
       <w:r>
         <w:br w:type="page"/>
@@ -160,86 +126,169 @@
       </w:r>
       <w:r>
         <w:rPr/>
+        <w:t xml:space="preserve"> This paper has the object to presents the development of an Application Programa Interface (API) applying the architetural model Representational State Transfer (REST) using the MEAN Stach framework.</w:t>
+      </w:r>
+    </w:p>
+    <w:p>
+      <w:pPr>
+        <w:pStyle w:val="Abstract"/>
+        <w:rPr/>
+      </w:pPr>
+      <w:r>
+        <w:rPr>
+          <w:b/>
+        </w:rPr>
+        <w:t>Resumo.</w:t>
+      </w:r>
+      <w:r>
+        <w:rPr/>
+        <w:t xml:space="preserve"> Este artigo tem como objetivo apresentar o desenvolvimento de uma Application Program Interface (API) aplicando o modelo arquitetural REpresentational State Transfer (REST) utilizando o framework MEAN Stack.</w:t>
+      </w:r>
+    </w:p>
+    <w:p>
+      <w:pPr>
+        <w:pStyle w:val="Heading1"/>
+        <w:rPr/>
+      </w:pPr>
+      <w:r>
+        <w:rPr/>
+        <w:t xml:space="preserve">1. MEAN Stack </w:t>
+      </w:r>
+      <w:r>
+        <w:rPr>
+          <w:i/>
+          <w:iCs/>
+        </w:rPr>
+        <w:t>framework</w:t>
+      </w:r>
+    </w:p>
+    <w:p>
+      <w:pPr>
+        <w:pStyle w:val="Normal"/>
+        <w:rPr/>
+      </w:pPr>
+      <w:r>
+        <w:rPr>
+          <w:lang w:val="pt-BR"/>
+        </w:rPr>
+        <w:t xml:space="preserve">Durante muitos anos JavaScript foi considerada por muitos como uma linguagem para amadores, porém sua arquitetura de desenvolvimento e potencial fez com que seus desenvolvedores mostrassem o poder desta linguagem. Com o surgimento do AJAX vislumbrou-se a possibilidade de transformar </w:t>
+      </w:r>
+      <w:r>
+        <w:rPr>
+          <w:i/>
+          <w:iCs/>
+          <w:lang w:val="pt-BR"/>
+        </w:rPr>
+        <w:t>sites</w:t>
+      </w:r>
+      <w:r>
+        <w:rPr>
+          <w:lang w:val="pt-BR"/>
+        </w:rPr>
+        <w:t xml:space="preserve"> simples em aplicações </w:t>
+      </w:r>
+      <w:r>
+        <w:rPr>
+          <w:i/>
+          <w:iCs/>
+          <w:lang w:val="pt-BR"/>
+        </w:rPr>
+        <w:t>web</w:t>
+      </w:r>
+      <w:r>
+        <w:rPr>
+          <w:lang w:val="pt-BR"/>
+        </w:rPr>
+        <w:t>, o que inspirou o desenvolvimento de bibliotecas utilitárias, como jQuery e Prototype, para agilizar o desenvolvimento dessas aplicações. Google contribuiu para o contínuo crescimento da linguagem com o Chrome V8</w:t>
+      </w:r>
+      <w:r>
+        <w:rPr>
+          <w:i/>
+          <w:iCs/>
+          <w:lang w:val="pt-BR"/>
+        </w:rPr>
         <w:t xml:space="preserve"> </w:t>
       </w:r>
       <w:r>
-        <w:rPr/>
-        <w:t>This paper has the object to presents the development of an Application Programa Interface (API) applying the architetural model Representational State Transfer (REST) using the MEAN Stach framework</w:t>
-      </w:r>
-      <w:r>
-        <w:rPr/>
-        <w:t>.</w:t>
-      </w:r>
-    </w:p>
-    <w:p>
-      <w:pPr>
-        <w:pStyle w:val="Abstract"/>
-        <w:rPr/>
-      </w:pPr>
-      <w:r>
-        <w:rPr>
-          <w:b/>
-        </w:rPr>
-        <w:t>Resumo.</w:t>
-      </w:r>
-      <w:r>
-        <w:rPr/>
+        <w:rPr>
+          <w:i w:val="false"/>
+          <w:iCs w:val="false"/>
+          <w:lang w:val="pt-BR"/>
+        </w:rPr>
+        <w:t>(HAVIV, 2014)</w:t>
+      </w:r>
+      <w:r>
+        <w:rPr>
+          <w:i/>
+          <w:iCs/>
+          <w:lang w:val="pt-BR"/>
+        </w:rPr>
+        <w:t xml:space="preserve">. </w:t>
+      </w:r>
+      <w:r>
+        <w:rPr>
+          <w:i w:val="false"/>
+          <w:iCs w:val="false"/>
+          <w:lang w:val="pt-BR"/>
+        </w:rPr>
+        <w:t>Este último, lançado em 2008, é uma máquina interpretadora de código JavaScript feita em C++, possibilitando o desenvolvimento de código JavaScript em processadores que suportem a linguagem C++ (GOOGLE, 2015).</w:t>
+      </w:r>
+    </w:p>
+    <w:p>
+      <w:pPr>
+        <w:pStyle w:val="Normal"/>
+        <w:rPr/>
+      </w:pPr>
+      <w:r>
+        <w:rPr>
+          <w:lang w:val="pt-BR"/>
+        </w:rPr>
+        <w:tab/>
+        <w:t xml:space="preserve">Hoje em dia, </w:t>
+      </w:r>
+      <w:r>
+        <w:rPr>
+          <w:i/>
+          <w:iCs/>
+          <w:lang w:val="pt-BR"/>
+        </w:rPr>
+        <w:t>JavaScript</w:t>
+      </w:r>
+      <w:r>
+        <w:rPr>
+          <w:lang w:val="pt-BR"/>
+        </w:rPr>
+        <w:t xml:space="preserve"> tornou-se ubíquo para o desenvolvimento de aplicações </w:t>
+      </w:r>
+      <w:r>
+        <w:rPr>
+          <w:i/>
+          <w:iCs/>
+          <w:lang w:val="pt-BR"/>
+        </w:rPr>
+        <w:t>web</w:t>
+      </w:r>
+      <w:r>
+        <w:rPr>
+          <w:lang w:val="pt-BR"/>
+        </w:rPr>
         <w:t xml:space="preserve"> </w:t>
       </w:r>
       <w:r>
-        <w:rPr/>
-        <w:t>Este artigo tem como objetivo apresentar o desenvolvimento de uma Application Program Interface (API) aplicando o modelo arquitetural REpresentational State Transfer (REST) utilizando o framework MEAN Stack</w:t>
-      </w:r>
-      <w:r>
-        <w:rPr/>
-        <w:t>.</w:t>
-      </w:r>
-    </w:p>
-    <w:p>
-      <w:pPr>
-        <w:pStyle w:val="Heading1"/>
-        <w:rPr/>
-      </w:pPr>
-      <w:r>
-        <w:rPr/>
-        <w:t xml:space="preserve">1. </w:t>
-      </w:r>
-      <w:r>
-        <w:rPr/>
-        <w:t xml:space="preserve">MEAN Stack </w:t>
-      </w:r>
-      <w:r>
-        <w:rPr>
-          <w:i/>
-          <w:iCs/>
-        </w:rPr>
-        <w:t>framework</w:t>
-      </w:r>
-    </w:p>
-    <w:p>
-      <w:pPr>
-        <w:pStyle w:val="Normal"/>
-        <w:rPr/>
-      </w:pPr>
-      <w:r>
-        <w:rPr>
-          <w:lang w:val="pt-BR"/>
-        </w:rPr>
-        <w:t xml:space="preserve">Durante muitos anos JavaScript foi considerada por muitos como uma linguagem para amadores, porém sua arquitetura de desenvolvimento e potencial fez com que seus desenvolvedores mostrassem o poder desta linguagem. Com o surgimento do AJAX vislumbrou-se a possibilidade de transformar </w:t>
-      </w:r>
-      <w:r>
-        <w:rPr>
-          <w:i/>
-          <w:iCs/>
-          <w:lang w:val="pt-BR"/>
-        </w:rPr>
-        <w:t>sites</w:t>
-      </w:r>
-      <w:r>
-        <w:rPr>
-          <w:lang w:val="pt-BR"/>
-        </w:rPr>
-        <w:t xml:space="preserve"> simples em aplicações </w:t>
+        <w:rPr>
+          <w:i/>
+          <w:iCs/>
+          <w:lang w:val="pt-BR"/>
+        </w:rPr>
+        <w:t>client-side</w:t>
+      </w:r>
+      <w:r>
+        <w:rPr>
+          <w:i w:val="false"/>
+          <w:iCs w:val="false"/>
+          <w:lang w:val="pt-BR"/>
+        </w:rPr>
+        <w:t xml:space="preserve">, porém para o desenvolvimento do servidor dessas aplicações </w:t>
       </w:r>
       <w:r>
         <w:rPr>
@@ -251,176 +300,6 @@
       </w:r>
       <w:r>
         <w:rPr>
-          <w:lang w:val="pt-BR"/>
-        </w:rPr>
-        <w:t xml:space="preserve">, o que inspirou o desenvolvimento de bibliotecas utilitárias, como jQuery e Prototype, </w:t>
-      </w:r>
-      <w:r>
-        <w:rPr>
-          <w:lang w:val="pt-BR"/>
-        </w:rPr>
-        <w:t>para agilizar o desenvolvimento dessas aplicações</w:t>
-      </w:r>
-      <w:r>
-        <w:rPr>
-          <w:lang w:val="pt-BR"/>
-        </w:rPr>
-        <w:t xml:space="preserve">. </w:t>
-      </w:r>
-      <w:r>
-        <w:rPr>
-          <w:lang w:val="pt-BR"/>
-        </w:rPr>
-        <w:t xml:space="preserve">Google contribuiu para o contínuo crescimento da linguagem com </w:t>
-      </w:r>
-      <w:r>
-        <w:rPr>
-          <w:lang w:val="pt-BR"/>
-        </w:rPr>
-        <w:t>o</w:t>
-      </w:r>
-      <w:r>
-        <w:rPr>
-          <w:lang w:val="pt-BR"/>
-        </w:rPr>
-        <w:t xml:space="preserve"> Chrome V8</w:t>
-      </w:r>
-      <w:r>
-        <w:rPr>
-          <w:i/>
-          <w:iCs/>
-          <w:lang w:val="pt-BR"/>
-        </w:rPr>
-        <w:t xml:space="preserve"> </w:t>
-      </w:r>
-      <w:r>
-        <w:rPr>
-          <w:i w:val="false"/>
-          <w:iCs w:val="false"/>
-          <w:lang w:val="pt-BR"/>
-        </w:rPr>
-        <w:t>(HAVIV, 2014)</w:t>
-      </w:r>
-      <w:r>
-        <w:rPr>
-          <w:i/>
-          <w:iCs/>
-          <w:lang w:val="pt-BR"/>
-        </w:rPr>
-        <w:t xml:space="preserve">. </w:t>
-      </w:r>
-      <w:r>
-        <w:rPr>
-          <w:i w:val="false"/>
-          <w:iCs w:val="false"/>
-          <w:lang w:val="pt-BR"/>
-        </w:rPr>
-        <w:t>E</w:t>
-      </w:r>
-      <w:r>
-        <w:rPr>
-          <w:i w:val="false"/>
-          <w:iCs w:val="false"/>
-          <w:lang w:val="pt-BR"/>
-        </w:rPr>
-        <w:t xml:space="preserve">ste último, </w:t>
-      </w:r>
-      <w:r>
-        <w:rPr>
-          <w:i w:val="false"/>
-          <w:iCs w:val="false"/>
-          <w:lang w:val="pt-BR"/>
-        </w:rPr>
-        <w:t>lançado em 2008</w:t>
-      </w:r>
-      <w:r>
-        <w:rPr>
-          <w:i w:val="false"/>
-          <w:iCs w:val="false"/>
-          <w:lang w:val="pt-BR"/>
-        </w:rPr>
-        <w:t xml:space="preserve">, é </w:t>
-      </w:r>
-      <w:r>
-        <w:rPr>
-          <w:i w:val="false"/>
-          <w:iCs w:val="false"/>
-          <w:lang w:val="pt-BR"/>
-        </w:rPr>
-        <w:t>uma máquina interpretadora de código JavaScript feita em C++, possibilitando o desenvolvimento de código JavaScript em processadores que suportem a linguagem C++ (GOOGLE, 2015).</w:t>
-      </w:r>
-    </w:p>
-    <w:p>
-      <w:pPr>
-        <w:pStyle w:val="Normal"/>
-        <w:rPr/>
-      </w:pPr>
-      <w:r>
-        <w:rPr>
-          <w:lang w:val="pt-BR"/>
-        </w:rPr>
-        <w:tab/>
-      </w:r>
-      <w:r>
-        <w:rPr>
-          <w:lang w:val="pt-BR"/>
-        </w:rPr>
-        <w:t xml:space="preserve">Hoje em dia, </w:t>
-      </w:r>
-      <w:r>
-        <w:rPr>
-          <w:i/>
-          <w:iCs/>
-          <w:lang w:val="pt-BR"/>
-        </w:rPr>
-        <w:t>JavaScript</w:t>
-      </w:r>
-      <w:r>
-        <w:rPr>
-          <w:lang w:val="pt-BR"/>
-        </w:rPr>
-        <w:t xml:space="preserve"> tornou-se ubíquo para o desenvolvimento de aplicações </w:t>
-      </w:r>
-      <w:r>
-        <w:rPr>
-          <w:i/>
-          <w:iCs/>
-          <w:lang w:val="pt-BR"/>
-        </w:rPr>
-        <w:t>web</w:t>
-      </w:r>
-      <w:r>
-        <w:rPr>
-          <w:lang w:val="pt-BR"/>
-        </w:rPr>
-        <w:t xml:space="preserve"> </w:t>
-      </w:r>
-      <w:r>
-        <w:rPr>
-          <w:i/>
-          <w:iCs/>
-          <w:lang w:val="pt-BR"/>
-        </w:rPr>
-        <w:t>client-side</w:t>
-      </w:r>
-      <w:r>
-        <w:rPr>
-          <w:i w:val="false"/>
-          <w:iCs w:val="false"/>
-          <w:lang w:val="pt-BR"/>
-        </w:rPr>
-        <w:t xml:space="preserve">, porém para o desenvolvimento do servidor dessas aplicações </w:t>
-      </w:r>
-      <w:r>
-        <w:rPr>
-          <w:i/>
-          <w:iCs/>
-          <w:lang w:val="pt-BR"/>
-        </w:rPr>
-        <w:t>web</w:t>
-      </w:r>
-      <w:r>
-        <w:rPr>
           <w:i w:val="false"/>
           <w:iCs w:val="false"/>
           <w:lang w:val="pt-BR"/>
@@ -447,13 +326,7 @@
         <w:rPr>
           <w:lang w:val="pt-BR"/>
         </w:rPr>
-        <w:t xml:space="preserve">. </w:t>
-      </w:r>
-      <w:r>
-        <w:rPr>
-          <w:lang w:val="pt-BR"/>
-        </w:rPr>
-        <w:t>Em 2009</w:t>
+        <w:t>. Em 2009</w:t>
       </w:r>
       <w:r>
         <w:rPr>
@@ -478,16 +351,7 @@
           <w:iCs w:val="false"/>
           <w:lang w:val="pt-PT"/>
         </w:rPr>
-        <w:t xml:space="preserve">, quando Ryan Dahl vislumbrou o potencial que esta linguagem tinha para o desenvolvimento de aplicações no servidor, então nascia o Node </w:t>
-      </w:r>
-      <w:r>
-        <w:rPr>
-          <w:rStyle w:val="Hps"/>
-          <w:i w:val="false"/>
-          <w:iCs w:val="false"/>
-          <w:lang w:val="pt-PT"/>
-        </w:rPr>
-        <w:t>(BROWN, 2014)</w:t>
+        <w:t>, quando Ryan Dahl vislumbrou o potencial que esta linguagem tinha para o desenvolvimento de aplicações no servidor, então nascia o Node (BROWN, 2014)</w:t>
       </w:r>
       <w:r>
         <w:rPr>
@@ -532,8 +396,14 @@
           <w:lang w:val="pt-PT"/>
         </w:rPr>
         <w:tab/>
-        <w:t xml:space="preserve">A letra M do termo MEAN denota o MongoDB, um banco de dados orientado a documentos, que traz um novo conceito que armazenamento de dados, onde não há um esquema fixo definindo como cada dado armazenado deve ser (CHODOROW, 2013). </w:t>
-      </w:r>
+        <w:t>A letra M do termo MEAN denota o MongoDB, um banco de dados orientado a documentos, que traz um novo conceito que armazenamento de dados, onde não há um esquema fixo definindo como cada dado armazenado deve ser (CHODOROW, 2013). A forma de armazenamento utilizada é muito similar ao JavaScript Object Notation (JSON) o que ajuda ao realizar o armazenamento e reaver os dados, pois JSON é o formato comumente utilizado para prover e consumir APIs. Este formato de armazenamento realiza poucas validações em relação aos dados recebidos, tendo a aplicação a maior parte da responsabilidade de validar estes dados (ALMEIDA, 2015). Mantendo funcionalidades disponibilizadas por um banco relacional, como por exemplo índices e ordenação.</w:t>
+      </w:r>
+    </w:p>
+    <w:p>
+      <w:pPr>
+        <w:pStyle w:val="Normal"/>
+        <w:rPr/>
+      </w:pPr>
       <w:r>
         <w:rPr>
           <w:rStyle w:val="Hps"/>
@@ -542,24 +412,19 @@
           <w:sz w:val="24"/>
           <w:lang w:val="pt-PT"/>
         </w:rPr>
-        <w:t xml:space="preserve">A forma de armazenamento utilizada é muito similar ao JavaScript Object Notation (JSON) o que ajuda ao realizar o armazenamento e reaver os dados, pois JSON é o formato comumente utilizado para prover e consumir APIs. Este formato de armazenamento realiza poucas validações em relação aos dados recebidos, tendo a aplicação a maior parte da responsabilidade de validar estes dados (ALMEIDA, 2015). </w:t>
+        <w:tab/>
+        <w:t xml:space="preserve">Express, criado em 2009, é responsável pela organização da aplicação no lado do servidor, utilizando a arquitetura MVC (ALMEIDA, 2015). Inspirado no </w:t>
       </w:r>
       <w:r>
         <w:rPr>
           <w:rStyle w:val="Hps"/>
-          <w:i w:val="false"/>
-          <w:iCs w:val="false"/>
+          <w:i/>
+          <w:iCs/>
           <w:sz w:val="24"/>
           <w:lang w:val="pt-PT"/>
         </w:rPr>
-        <w:t>Mantendo funcionalidades disponibilizadas por um banco relacional, como por exemplo índices e ordenação.</w:t>
-      </w:r>
-    </w:p>
-    <w:p>
-      <w:pPr>
-        <w:pStyle w:val="Normal"/>
-        <w:rPr/>
-      </w:pPr>
+        <w:t>framework</w:t>
+      </w:r>
       <w:r>
         <w:rPr>
           <w:rStyle w:val="Hps"/>
@@ -568,49 +433,54 @@
           <w:sz w:val="24"/>
           <w:lang w:val="pt-PT"/>
         </w:rPr>
-        <w:tab/>
-        <w:t xml:space="preserve">Express, criado em 2009, é responsável pela organização da aplicação no lado do servidor, utilizando a arquitetura MVC (ALMEIDA, 2015). </w:t>
+        <w:t xml:space="preserve"> Sinatra, desenvolvido em Ruby, que preza por desenvolvimento rápido, eficiente e manutenível. Seguindo esta ideia, Express disponibiliza uma camada mínima para o desenvolvimento da aplicação, porém, sua grande força está em permitir que sejam acoplados </w:t>
       </w:r>
       <w:r>
         <w:rPr>
           <w:rStyle w:val="Hps"/>
-          <w:i w:val="false"/>
-          <w:iCs w:val="false"/>
+          <w:i/>
+          <w:iCs/>
           <w:sz w:val="24"/>
           <w:lang w:val="pt-PT"/>
         </w:rPr>
-        <w:t xml:space="preserve">Inspirado no </w:t>
+        <w:t>middlewares</w:t>
       </w:r>
       <w:r>
         <w:rPr>
           <w:rStyle w:val="Hps"/>
-          <w:i/>
-          <w:iCs/>
+          <w:i w:val="false"/>
+          <w:iCs w:val="false"/>
           <w:sz w:val="24"/>
           <w:lang w:val="pt-PT"/>
         </w:rPr>
-        <w:t>framework</w:t>
+        <w:t xml:space="preserve">, que são responsáveis por executar alguma tarefa maior para a aplicação. Permitindo assim, que o framework evolua constantemente através de seus </w:t>
       </w:r>
       <w:r>
         <w:rPr>
           <w:rStyle w:val="Hps"/>
-          <w:i w:val="false"/>
-          <w:iCs w:val="false"/>
+          <w:i/>
+          <w:iCs/>
           <w:sz w:val="24"/>
           <w:lang w:val="pt-PT"/>
         </w:rPr>
-        <w:t xml:space="preserve"> Sinatra, desenvolvido em Ruby, que preza por desenvolvimento rápido, eficiente e manutenível. Seguindo esta ideia, Express disponibiliza uma camada mínima para o desenvolvimento da aplicação, porém, sua grande força está em permitir que sejam acoplados </w:t>
+        <w:t>middlewares</w:t>
       </w:r>
       <w:r>
         <w:rPr>
           <w:rStyle w:val="Hps"/>
-          <w:i/>
-          <w:iCs/>
+          <w:i w:val="false"/>
+          <w:iCs w:val="false"/>
           <w:sz w:val="24"/>
           <w:lang w:val="pt-PT"/>
         </w:rPr>
-        <w:t>middlewares</w:t>
-      </w:r>
+        <w:t>, assim como ocorre com Sinatra (BROW, 2014).</w:t>
+      </w:r>
+    </w:p>
+    <w:p>
+      <w:pPr>
+        <w:pStyle w:val="Normal"/>
+        <w:rPr/>
+      </w:pPr>
       <w:r>
         <w:rPr>
           <w:rStyle w:val="Hps"/>
@@ -619,7 +489,8 @@
           <w:sz w:val="24"/>
           <w:lang w:val="pt-PT"/>
         </w:rPr>
-        <w:t xml:space="preserve">, que são responsáveis por executar alguma tarefa maior para a aplicação. Permitindo assim, que o framework evolua constantemente através de seus </w:t>
+        <w:tab/>
+        <w:t xml:space="preserve">AngularJS implementa a letra A do MEAN Stack, que é responsável pelo desenvolvimento de aplicações no lado do cliente utilizando conceito de </w:t>
       </w:r>
       <w:r>
         <w:rPr>
@@ -629,7 +500,7 @@
           <w:sz w:val="24"/>
           <w:lang w:val="pt-PT"/>
         </w:rPr>
-        <w:t>middlewares</w:t>
+        <w:t>Single Page Application</w:t>
       </w:r>
       <w:r>
         <w:rPr>
@@ -639,75 +510,74 @@
           <w:sz w:val="24"/>
           <w:lang w:val="pt-PT"/>
         </w:rPr>
-        <w:t>, assim como ocorre com Sinatra (BROW, 2014).</w:t>
-      </w:r>
-    </w:p>
-    <w:p>
-      <w:pPr>
-        <w:pStyle w:val="Normal"/>
-        <w:rPr/>
-      </w:pPr>
+        <w:t xml:space="preserve"> (SPA) onde a aplicação necessita ser carregada completamente apenas uma vez, sendo as demais chamadas realizada apenas para buscar partes necessárias para realizar a apresentação dos dados ao usuário (ALMEIDA, 2015). Este </w:t>
+      </w:r>
       <w:r>
         <w:rPr>
           <w:rStyle w:val="Hps"/>
-          <w:i w:val="false"/>
-          <w:iCs w:val="false"/>
+          <w:i/>
+          <w:iCs/>
           <w:sz w:val="24"/>
           <w:lang w:val="pt-PT"/>
         </w:rPr>
-        <w:tab/>
-        <w:t xml:space="preserve">AngularJS implementa a letra A do MEAN Stack, que é responsável pelo desenvolvimento de aplicações no lado do cliente utilizando conceito de </w:t>
+        <w:t>framework</w:t>
       </w:r>
       <w:r>
         <w:rPr>
           <w:rStyle w:val="Hps"/>
-          <w:i/>
-          <w:iCs/>
+          <w:i w:val="false"/>
+          <w:iCs w:val="false"/>
           <w:sz w:val="24"/>
           <w:lang w:val="pt-PT"/>
         </w:rPr>
-        <w:t>Single Page Application</w:t>
+        <w:t xml:space="preserve"> preza por desenvolver a aplicação de forma declarativa, extendendo as </w:t>
       </w:r>
       <w:r>
         <w:rPr>
           <w:rStyle w:val="Hps"/>
-          <w:i w:val="false"/>
-          <w:iCs w:val="false"/>
+          <w:i/>
+          <w:iCs/>
           <w:sz w:val="24"/>
           <w:lang w:val="pt-PT"/>
         </w:rPr>
-        <w:t xml:space="preserve"> (SPA) onde a aplicação necessita ser carregada completamente apenas uma vez, sendo as demais chamadas realizada apenas para buscar partes necessárias para realizar a apresentação dos dados ao usuário (ALMEIDA, 2015). Este </w:t>
+        <w:t>tags</w:t>
       </w:r>
       <w:r>
         <w:rPr>
           <w:rStyle w:val="Hps"/>
-          <w:i/>
-          <w:iCs/>
+          <w:i w:val="false"/>
+          <w:iCs w:val="false"/>
           <w:sz w:val="24"/>
           <w:lang w:val="pt-PT"/>
         </w:rPr>
-        <w:t>framework</w:t>
+        <w:t xml:space="preserve"> HyperText Markable Language (HTML), as tags adicionadas através deste framework são responsáveis por modularizar a aplicação (BRANAS, 2014). Este artigo focará no desenvolvimento da parte de servidor de uma aplicação </w:t>
       </w:r>
       <w:r>
         <w:rPr>
           <w:rStyle w:val="Hps"/>
-          <w:i w:val="false"/>
-          <w:iCs w:val="false"/>
+          <w:i/>
+          <w:iCs/>
           <w:sz w:val="24"/>
           <w:lang w:val="pt-PT"/>
         </w:rPr>
-        <w:t xml:space="preserve"> preza por desenvolver a aplicação de forma declarativa, extendendo as </w:t>
+        <w:t>web</w:t>
       </w:r>
       <w:r>
         <w:rPr>
           <w:rStyle w:val="Hps"/>
-          <w:i/>
-          <w:iCs/>
+          <w:i w:val="false"/>
+          <w:iCs w:val="false"/>
           <w:sz w:val="24"/>
           <w:lang w:val="pt-PT"/>
         </w:rPr>
-        <w:t>tags</w:t>
-      </w:r>
+        <w:t>, sendo assim não será abordado o funcionamento do angular no MEAN Stack.</w:t>
+      </w:r>
+    </w:p>
+    <w:p>
+      <w:pPr>
+        <w:pStyle w:val="Normal"/>
+        <w:rPr/>
+      </w:pPr>
       <w:r>
         <w:rPr>
           <w:rStyle w:val="Hps"/>
@@ -716,7 +586,8 @@
           <w:sz w:val="24"/>
           <w:lang w:val="pt-PT"/>
         </w:rPr>
-        <w:t xml:space="preserve"> HyperText Markable Language (HTML), as tags adicionadas através deste framework são responsáveis por modularizar a aplicação (BRANAS, 2014). Este artigo focará no desenvolvimento da parte de servidor de uma aplicação </w:t>
+        <w:tab/>
+        <w:t xml:space="preserve">NodeJS é uma plataforma para aplicações JavaScript que roda sobre o Chrome V8. Nesta plataforma é possível utilizar bibliotecas desenvolvidas pela comunidade através do gerenciador de pacotes NPM. NodeJS seria o </w:t>
       </w:r>
       <w:r>
         <w:rPr>
@@ -726,7 +597,7 @@
           <w:sz w:val="24"/>
           <w:lang w:val="pt-PT"/>
         </w:rPr>
-        <w:t>web</w:t>
+        <w:t>core</w:t>
       </w:r>
       <w:r>
         <w:rPr>
@@ -736,63 +607,26 @@
           <w:sz w:val="24"/>
           <w:lang w:val="pt-PT"/>
         </w:rPr>
-        <w:t>, sendo assim não será abordado o funcionamento do angular no MEAN Stack.</w:t>
-      </w:r>
-    </w:p>
-    <w:p>
-      <w:pPr>
-        <w:pStyle w:val="Normal"/>
-        <w:rPr/>
-      </w:pPr>
+        <w:t xml:space="preserve"> da aplicação </w:t>
+      </w:r>
       <w:r>
         <w:rPr>
           <w:rStyle w:val="Hps"/>
-          <w:i w:val="false"/>
-          <w:iCs w:val="false"/>
+          <w:i/>
+          <w:iCs/>
           <w:sz w:val="24"/>
           <w:lang w:val="pt-PT"/>
         </w:rPr>
-        <w:tab/>
-        <w:t xml:space="preserve">NodeJS é uma plataforma para aplicações JavaScript que roda sobre o Chrome V8. Nesta plataforma é possível utilizar bibliotecas desenvolvidas pela comunidade através do gerenciador de pacotes NPM. NodeJS seria o </w:t>
+        <w:t>web</w:t>
       </w:r>
       <w:r>
         <w:rPr>
           <w:rStyle w:val="Hps"/>
-          <w:i/>
-          <w:iCs/>
+          <w:i w:val="false"/>
+          <w:iCs w:val="false"/>
           <w:sz w:val="24"/>
           <w:lang w:val="pt-PT"/>
         </w:rPr>
-        <w:t>core</w:t>
-      </w:r>
-      <w:r>
-        <w:rPr>
-          <w:rStyle w:val="Hps"/>
-          <w:i w:val="false"/>
-          <w:iCs w:val="false"/>
-          <w:sz w:val="24"/>
-          <w:lang w:val="pt-PT"/>
-        </w:rPr>
-        <w:t xml:space="preserve"> da aplicação </w:t>
-      </w:r>
-      <w:r>
-        <w:rPr>
-          <w:rStyle w:val="Hps"/>
-          <w:i/>
-          <w:iCs/>
-          <w:sz w:val="24"/>
-          <w:lang w:val="pt-PT"/>
-        </w:rPr>
-        <w:t>web</w:t>
-      </w:r>
-      <w:r>
-        <w:rPr>
-          <w:rStyle w:val="Hps"/>
-          <w:i w:val="false"/>
-          <w:iCs w:val="false"/>
-          <w:sz w:val="24"/>
-          <w:lang w:val="pt-PT"/>
-        </w:rPr>
         <w:t>.</w:t>
       </w:r>
     </w:p>
@@ -805,13 +639,7 @@
         <w:rPr>
           <w:lang w:val="pt-BR"/>
         </w:rPr>
-        <w:t xml:space="preserve">2. </w:t>
-      </w:r>
-      <w:r>
-        <w:rPr>
-          <w:lang w:val="pt-BR"/>
-        </w:rPr>
-        <w:t>Configurando a aplicação</w:t>
+        <w:t>2. Configurando a aplicação</w:t>
       </w:r>
     </w:p>
     <w:p>
@@ -852,19 +680,7 @@
         <w:rPr>
           <w:lang w:val="pt-BR"/>
         </w:rPr>
-        <w:t>, baixar o instalador e executá-lo</w:t>
-      </w:r>
-      <w:r>
-        <w:rPr>
-          <w:lang w:val="pt-BR"/>
-        </w:rPr>
-        <w:t xml:space="preserve">. </w:t>
-      </w:r>
-      <w:r>
-        <w:rPr>
-          <w:lang w:val="pt-BR"/>
-        </w:rPr>
-        <w:t xml:space="preserve">Para verificar se tudo coorreu conforme esperado basta executar no terminal o seguinte comando: </w:t>
+        <w:t xml:space="preserve">, baixar o instalador e executá-lo. Para verificar se tudo coorreu conforme esperado basta executar no terminal o seguinte comando: </w:t>
       </w:r>
       <w:r>
         <w:rPr>
@@ -905,13 +721,7 @@
         <w:rPr>
           <w:lang w:val="pt-BR"/>
         </w:rPr>
-        <w:t xml:space="preserve">. Serão realizadas algumas perguntas </w:t>
-      </w:r>
-      <w:r>
-        <w:rPr>
-          <w:lang w:val="pt-BR"/>
-        </w:rPr>
-        <w:t xml:space="preserve">e ao final será criado um arquivo com nome </w:t>
+        <w:t xml:space="preserve">. Serão realizadas algumas perguntas e ao final será criado um arquivo com nome </w:t>
       </w:r>
       <w:r>
         <w:rPr>
@@ -925,24 +735,18 @@
         <w:rPr>
           <w:lang w:val="pt-BR"/>
         </w:rPr>
-        <w:t xml:space="preserve">. </w:t>
-      </w:r>
-      <w:r>
-        <w:rPr>
-          <w:lang w:val="pt-BR"/>
-        </w:rPr>
-        <w:t>Para este artigo resultado é apresentado no quadro 1.</w:t>
+        <w:t>. Para este artigo resultado é apresentado no quadro 1.</w:t>
       </w:r>
     </w:p>
     <w:p>
       <w:pPr>
         <w:pStyle w:val="Caption1"/>
-        <w:ind w:hanging="0"/>
+        <w:ind w:left="454" w:right="454" w:hanging="0"/>
         <w:rPr/>
       </w:pPr>
       <w:r>
         <w:drawing>
-          <wp:anchor behindDoc="0" distT="0" distB="0" distL="0" distR="0" simplePos="0" locked="0" layoutInCell="1" allowOverlap="1" relativeHeight="6">
+          <wp:anchor behindDoc="0" distT="0" distB="0" distL="0" distR="0" simplePos="0" locked="0" layoutInCell="1" allowOverlap="1" relativeHeight="7">
             <wp:simplePos x="0" y="0"/>
             <wp:positionH relativeFrom="column">
               <wp:align>center</wp:align>
@@ -953,7 +757,7 @@
             <wp:extent cx="4307205" cy="2526665"/>
             <wp:effectExtent l="0" t="0" r="0" b="0"/>
             <wp:wrapTopAndBottom/>
-            <wp:docPr id="2" name="Image1" descr=""/>
+            <wp:docPr id="3" name="Image1" descr=""/>
             <wp:cNvGraphicFramePr>
               <a:graphicFrameLocks xmlns:a="http://schemas.openxmlformats.org/drawingml/2006/main" noChangeAspect="1"/>
             </wp:cNvGraphicFramePr>
@@ -961,7 +765,7 @@
               <a:graphicData uri="http://schemas.openxmlformats.org/drawingml/2006/picture">
                 <pic:pic xmlns:pic="http://schemas.openxmlformats.org/drawingml/2006/picture">
                   <pic:nvPicPr>
-                    <pic:cNvPr id="2" name="Image1" descr=""/>
+                    <pic:cNvPr id="3" name="Image1" descr=""/>
                     <pic:cNvPicPr>
                       <a:picLocks noChangeAspect="1" noChangeArrowheads="1"/>
                     </pic:cNvPicPr>
@@ -996,7 +800,13 @@
         <w:rPr>
           <w:lang w:val="pt-BR"/>
         </w:rPr>
-        <w:t xml:space="preserve">Quadro </w:t>
+        <w:t>Q</w:t>
+      </w:r>
+      <w:r>
+        <w:rPr>
+          <w:lang w:val="pt-BR"/>
+        </w:rPr>
+        <w:t xml:space="preserve">uadro </w:t>
       </w:r>
       <w:r>
         <w:rPr>
@@ -1178,6 +988,879 @@
     </w:p>
     <w:p>
       <w:pPr>
+        <w:pStyle w:val="Normal"/>
+        <w:ind w:hanging="0"/>
+        <w:rPr/>
+      </w:pPr>
+      <w:r>
+        <w:rPr>
+          <w:i w:val="false"/>
+          <w:iCs w:val="false"/>
+          <w:lang w:val="pt-BR"/>
+        </w:rPr>
+        <w:tab/>
+      </w:r>
+      <w:r>
+        <w:rPr>
+          <w:i w:val="false"/>
+          <w:iCs w:val="false"/>
+          <w:lang w:val="pt-BR"/>
+        </w:rPr>
+        <w:t>Almeida (2015) sugere que seja criada uma organização de pastas no diretório onde o projeto será desenvolvido, conforme o quadro 2.</w:t>
+      </w:r>
+    </w:p>
+    <w:p>
+      <w:pPr>
+        <w:pStyle w:val="Caption1"/>
+        <w:ind w:left="454" w:right="454" w:hanging="0"/>
+        <w:rPr/>
+      </w:pPr>
+      <w:r>
+        <w:drawing>
+          <wp:anchor behindDoc="0" distT="0" distB="0" distL="0" distR="0" simplePos="0" locked="0" layoutInCell="1" allowOverlap="1" relativeHeight="13">
+            <wp:simplePos x="0" y="0"/>
+            <wp:positionH relativeFrom="column">
+              <wp:align>center</wp:align>
+            </wp:positionH>
+            <wp:positionV relativeFrom="paragraph">
+              <wp:posOffset>635</wp:posOffset>
+            </wp:positionV>
+            <wp:extent cx="1034415" cy="1556385"/>
+            <wp:effectExtent l="0" t="0" r="0" b="0"/>
+            <wp:wrapTopAndBottom/>
+            <wp:docPr id="4" name="Image2" descr=""/>
+            <wp:cNvGraphicFramePr>
+              <a:graphicFrameLocks xmlns:a="http://schemas.openxmlformats.org/drawingml/2006/main" noChangeAspect="1"/>
+            </wp:cNvGraphicFramePr>
+            <a:graphic xmlns:a="http://schemas.openxmlformats.org/drawingml/2006/main">
+              <a:graphicData uri="http://schemas.openxmlformats.org/drawingml/2006/picture">
+                <pic:pic xmlns:pic="http://schemas.openxmlformats.org/drawingml/2006/picture">
+                  <pic:nvPicPr>
+                    <pic:cNvPr id="4" name="Image2" descr=""/>
+                    <pic:cNvPicPr>
+                      <a:picLocks noChangeAspect="1" noChangeArrowheads="1"/>
+                    </pic:cNvPicPr>
+                  </pic:nvPicPr>
+                  <pic:blipFill>
+                    <a:blip r:embed="rId7"/>
+                    <a:stretch>
+                      <a:fillRect/>
+                    </a:stretch>
+                  </pic:blipFill>
+                  <pic:spPr bwMode="auto">
+                    <a:xfrm>
+                      <a:off x="0" y="0"/>
+                      <a:ext cx="1034415" cy="1556385"/>
+                    </a:xfrm>
+                    <a:prstGeom prst="rect">
+                      <a:avLst/>
+                    </a:prstGeom>
+                    <a:ln w="635">
+                      <a:solidFill>
+                        <a:srgbClr val="000000"/>
+                      </a:solidFill>
+                    </a:ln>
+                  </pic:spPr>
+                </pic:pic>
+              </a:graphicData>
+            </a:graphic>
+          </wp:anchor>
+        </w:drawing>
+      </w:r>
+      <w:r>
+        <w:rPr>
+          <w:i w:val="false"/>
+          <w:iCs w:val="false"/>
+          <w:lang w:val="pt-BR"/>
+        </w:rPr>
+        <w:t xml:space="preserve">Quadro </w:t>
+      </w:r>
+      <w:r>
+        <w:rPr>
+          <w:i w:val="false"/>
+          <w:iCs w:val="false"/>
+          <w:lang w:val="pt-BR"/>
+        </w:rPr>
+        <w:fldChar w:fldCharType="begin"/>
+      </w:r>
+      <w:r>
+        <w:instrText> SEQ Figure \* ARABIC </w:instrText>
+      </w:r>
+      <w:r>
+        <w:fldChar w:fldCharType="separate"/>
+      </w:r>
+      <w:r>
+        <w:t>2</w:t>
+      </w:r>
+      <w:r>
+        <w:fldChar w:fldCharType="end"/>
+      </w:r>
+      <w:r>
+        <w:rPr>
+          <w:i w:val="false"/>
+          <w:iCs w:val="false"/>
+          <w:lang w:val="pt-BR"/>
+        </w:rPr>
+        <w:t>. Organização das pastas</w:t>
+      </w:r>
+    </w:p>
+    <w:p>
+      <w:pPr>
+        <w:pStyle w:val="Normal"/>
+        <w:ind w:hanging="0"/>
+        <w:rPr/>
+      </w:pPr>
+      <w:r>
+        <w:rPr>
+          <w:i w:val="false"/>
+          <w:iCs w:val="false"/>
+          <w:lang w:val="pt-BR"/>
+        </w:rPr>
+        <w:tab/>
+        <w:t>Ainda conforme Almeida (2015) cada pasta deve conter os seguintes conteúdos:</w:t>
+      </w:r>
+    </w:p>
+    <w:p>
+      <w:pPr>
+        <w:pStyle w:val="Normal"/>
+        <w:numPr>
+          <w:ilvl w:val="0"/>
+          <w:numId w:val="1"/>
+        </w:numPr>
+        <w:rPr/>
+      </w:pPr>
+      <w:r>
+        <w:rPr>
+          <w:i w:val="false"/>
+          <w:iCs w:val="false"/>
+          <w:lang w:val="pt-BR"/>
+        </w:rPr>
+        <w:t>controllers: controladores chamados pelas rotas da aplicação</w:t>
+      </w:r>
+    </w:p>
+    <w:p>
+      <w:pPr>
+        <w:pStyle w:val="Normal"/>
+        <w:numPr>
+          <w:ilvl w:val="0"/>
+          <w:numId w:val="1"/>
+        </w:numPr>
+        <w:rPr/>
+      </w:pPr>
+      <w:r>
+        <w:rPr>
+          <w:i w:val="false"/>
+          <w:iCs w:val="false"/>
+          <w:lang w:val="pt-BR"/>
+        </w:rPr>
+        <w:t xml:space="preserve">models: </w:t>
+      </w:r>
+      <w:r>
+        <w:rPr>
+          <w:i/>
+          <w:iCs/>
+          <w:lang w:val="pt-BR"/>
+        </w:rPr>
+        <w:t>models</w:t>
+      </w:r>
+      <w:r>
+        <w:rPr>
+          <w:i w:val="false"/>
+          <w:iCs w:val="false"/>
+          <w:lang w:val="pt-BR"/>
+        </w:rPr>
+        <w:t xml:space="preserve"> que representam o domínio do problema</w:t>
+      </w:r>
+    </w:p>
+    <w:p>
+      <w:pPr>
+        <w:pStyle w:val="Normal"/>
+        <w:numPr>
+          <w:ilvl w:val="0"/>
+          <w:numId w:val="1"/>
+        </w:numPr>
+        <w:rPr/>
+      </w:pPr>
+      <w:r>
+        <w:rPr>
+          <w:i w:val="false"/>
+          <w:iCs w:val="false"/>
+          <w:lang w:val="pt-BR"/>
+        </w:rPr>
+        <w:t>routes: rotas da aplicação</w:t>
+      </w:r>
+    </w:p>
+    <w:p>
+      <w:pPr>
+        <w:pStyle w:val="Normal"/>
+        <w:numPr>
+          <w:ilvl w:val="0"/>
+          <w:numId w:val="1"/>
+        </w:numPr>
+        <w:rPr/>
+      </w:pPr>
+      <w:r>
+        <w:rPr>
+          <w:i w:val="false"/>
+          <w:iCs w:val="false"/>
+          <w:lang w:val="pt-BR"/>
+        </w:rPr>
+        <w:t xml:space="preserve">views: </w:t>
+      </w:r>
+      <w:r>
+        <w:rPr>
+          <w:i/>
+          <w:iCs/>
+          <w:lang w:val="pt-BR"/>
+        </w:rPr>
+        <w:t>views</w:t>
+      </w:r>
+      <w:r>
+        <w:rPr>
+          <w:i w:val="false"/>
+          <w:iCs w:val="false"/>
+          <w:lang w:val="pt-BR"/>
+        </w:rPr>
+        <w:t xml:space="preserve"> da máquina geradora de templates</w:t>
+      </w:r>
+    </w:p>
+    <w:p>
+      <w:pPr>
+        <w:pStyle w:val="Normal"/>
+        <w:numPr>
+          <w:ilvl w:val="0"/>
+          <w:numId w:val="1"/>
+        </w:numPr>
+        <w:rPr/>
+      </w:pPr>
+      <w:r>
+        <w:rPr>
+          <w:i w:val="false"/>
+          <w:iCs w:val="false"/>
+          <w:lang w:val="pt-BR"/>
+        </w:rPr>
+        <w:t>config: configuração do express, banco de dados, etc</w:t>
+      </w:r>
+    </w:p>
+    <w:p>
+      <w:pPr>
+        <w:pStyle w:val="Normal"/>
+        <w:numPr>
+          <w:ilvl w:val="0"/>
+          <w:numId w:val="1"/>
+        </w:numPr>
+        <w:rPr/>
+      </w:pPr>
+      <w:r>
+        <w:rPr>
+          <w:i w:val="false"/>
+          <w:iCs w:val="false"/>
+          <w:lang w:val="pt-BR"/>
+        </w:rPr>
+        <w:t>public: todos os arquivos acessíveis diretamente pelo navegador</w:t>
+      </w:r>
+    </w:p>
+    <w:p>
+      <w:pPr>
+        <w:pStyle w:val="Normal"/>
+        <w:rPr/>
+      </w:pPr>
+      <w:r>
+        <w:rPr>
+          <w:i w:val="false"/>
+          <w:iCs w:val="false"/>
+          <w:lang w:val="pt-BR"/>
+        </w:rPr>
+        <w:tab/>
+      </w:r>
+      <w:r>
+        <w:rPr>
+          <w:i w:val="false"/>
+          <w:iCs w:val="false"/>
+          <w:lang w:val="pt-BR"/>
+        </w:rPr>
+        <w:t xml:space="preserve">Agora é necessário realizar a configuração do servidor. Para isto, será necessário criar um arquivo na pasta </w:t>
+      </w:r>
+      <w:r>
+        <w:rPr>
+          <w:i/>
+          <w:iCs/>
+          <w:lang w:val="pt-BR"/>
+        </w:rPr>
+        <w:t>config</w:t>
+      </w:r>
+      <w:r>
+        <w:rPr>
+          <w:i w:val="false"/>
+          <w:iCs w:val="false"/>
+          <w:lang w:val="pt-BR"/>
+        </w:rPr>
+        <w:t xml:space="preserve">, que será responsável por configurar o express, que realizará o tratamento das requisições recebidas pela API, deverá ser criado um arquivo com o nome </w:t>
+      </w:r>
+      <w:r>
+        <w:rPr>
+          <w:i/>
+          <w:iCs/>
+          <w:lang w:val="pt-BR"/>
+        </w:rPr>
+        <w:t>express.js</w:t>
+      </w:r>
+      <w:r>
+        <w:rPr>
+          <w:i w:val="false"/>
+          <w:iCs w:val="false"/>
+          <w:lang w:val="pt-BR"/>
+        </w:rPr>
+        <w:t xml:space="preserve"> nesta pasta. No quadro 3 pode ser observado o conteúdo que este arquivo deve conter, onde na primeira linha é realizada a importação do </w:t>
+      </w:r>
+      <w:r>
+        <w:rPr>
+          <w:i/>
+          <w:iCs/>
+          <w:lang w:val="pt-BR"/>
+        </w:rPr>
+        <w:t>framework express.</w:t>
+      </w:r>
+      <w:r>
+        <w:rPr>
+          <w:i w:val="false"/>
+          <w:iCs w:val="false"/>
+          <w:lang w:val="pt-BR"/>
+        </w:rPr>
+        <w:t xml:space="preserve"> Na terceira linha, pode ser verificado que é realizada uma chamada </w:t>
+      </w:r>
+      <w:r>
+        <w:rPr>
+          <w:i/>
+          <w:iCs/>
+          <w:lang w:val="pt-BR"/>
+        </w:rPr>
+        <w:t>module.exports</w:t>
+      </w:r>
+      <w:r>
+        <w:rPr>
+          <w:i w:val="false"/>
+          <w:iCs w:val="false"/>
+          <w:lang w:val="pt-BR"/>
+        </w:rPr>
+        <w:t xml:space="preserve"> que recebe uma </w:t>
+      </w:r>
+      <w:r>
+        <w:rPr>
+          <w:i/>
+          <w:iCs/>
+          <w:lang w:val="pt-BR"/>
+        </w:rPr>
+        <w:t>function</w:t>
+      </w:r>
+      <w:r>
+        <w:rPr>
+          <w:i w:val="false"/>
+          <w:iCs w:val="false"/>
+          <w:lang w:val="pt-BR"/>
+        </w:rPr>
+        <w:t xml:space="preserve"> como atribuição, ao fazer isto, está sendo informado ao </w:t>
+      </w:r>
+      <w:r>
+        <w:rPr>
+          <w:i/>
+          <w:iCs/>
+          <w:lang w:val="pt-BR"/>
+        </w:rPr>
+        <w:t>node</w:t>
+      </w:r>
+      <w:r>
+        <w:rPr>
+          <w:i w:val="false"/>
+          <w:iCs w:val="false"/>
+          <w:lang w:val="pt-BR"/>
+        </w:rPr>
+        <w:t xml:space="preserve"> que ao realizar a importação deste arquivo em outro lugar deverá ser retornado o que estiver dentro de </w:t>
+      </w:r>
+      <w:r>
+        <w:rPr>
+          <w:i/>
+          <w:iCs/>
+          <w:lang w:val="pt-BR"/>
+        </w:rPr>
+        <w:t>exports</w:t>
+      </w:r>
+      <w:r>
+        <w:rPr>
+          <w:i w:val="false"/>
+          <w:iCs w:val="false"/>
+          <w:lang w:val="pt-BR"/>
+        </w:rPr>
+        <w:t xml:space="preserve">. Na linha 4 está sendo realizada chamada ao </w:t>
+      </w:r>
+      <w:r>
+        <w:rPr>
+          <w:i/>
+          <w:iCs/>
+          <w:lang w:val="pt-BR"/>
+        </w:rPr>
+        <w:t>express</w:t>
+      </w:r>
+      <w:r>
+        <w:rPr>
+          <w:i w:val="false"/>
+          <w:iCs w:val="false"/>
+          <w:lang w:val="pt-BR"/>
+        </w:rPr>
+        <w:t xml:space="preserve"> para inicializar uma nova aplicação. Na linha 5, é feita uma chamada ao método </w:t>
+      </w:r>
+      <w:r>
+        <w:rPr>
+          <w:i/>
+          <w:iCs/>
+          <w:lang w:val="pt-BR"/>
+        </w:rPr>
+        <w:t>set</w:t>
+      </w:r>
+      <w:r>
+        <w:rPr>
+          <w:i w:val="false"/>
+          <w:iCs w:val="false"/>
+          <w:lang w:val="pt-BR"/>
+        </w:rPr>
+        <w:t xml:space="preserve"> da aplicação que está sendo inicializada, este método serve para armazenar alguma informação dentro da aplicação, neste caso está guardando o valor </w:t>
+      </w:r>
+      <w:r>
+        <w:rPr>
+          <w:i/>
+          <w:iCs/>
+          <w:lang w:val="pt-BR"/>
+        </w:rPr>
+        <w:t>3000</w:t>
+      </w:r>
+      <w:r>
+        <w:rPr>
+          <w:i w:val="false"/>
+          <w:iCs w:val="false"/>
+          <w:lang w:val="pt-BR"/>
+        </w:rPr>
+        <w:t xml:space="preserve"> com a chave </w:t>
+      </w:r>
+      <w:r>
+        <w:rPr>
+          <w:i/>
+          <w:iCs/>
+          <w:lang w:val="pt-BR"/>
+        </w:rPr>
+        <w:t>port.</w:t>
+      </w:r>
+    </w:p>
+    <w:p>
+      <w:pPr>
+        <w:pStyle w:val="Caption1"/>
+        <w:ind w:left="454" w:right="454" w:hanging="0"/>
+        <w:rPr/>
+      </w:pPr>
+      <w:r>
+        <w:drawing>
+          <wp:anchor behindDoc="0" distT="0" distB="0" distL="0" distR="0" simplePos="0" locked="0" layoutInCell="1" allowOverlap="1" relativeHeight="14">
+            <wp:simplePos x="0" y="0"/>
+            <wp:positionH relativeFrom="column">
+              <wp:align>center</wp:align>
+            </wp:positionH>
+            <wp:positionV relativeFrom="paragraph">
+              <wp:posOffset>635</wp:posOffset>
+            </wp:positionV>
+            <wp:extent cx="2639060" cy="1170940"/>
+            <wp:effectExtent l="0" t="0" r="0" b="0"/>
+            <wp:wrapTopAndBottom/>
+            <wp:docPr id="5" name="Image3" descr=""/>
+            <wp:cNvGraphicFramePr>
+              <a:graphicFrameLocks xmlns:a="http://schemas.openxmlformats.org/drawingml/2006/main" noChangeAspect="1"/>
+            </wp:cNvGraphicFramePr>
+            <a:graphic xmlns:a="http://schemas.openxmlformats.org/drawingml/2006/main">
+              <a:graphicData uri="http://schemas.openxmlformats.org/drawingml/2006/picture">
+                <pic:pic xmlns:pic="http://schemas.openxmlformats.org/drawingml/2006/picture">
+                  <pic:nvPicPr>
+                    <pic:cNvPr id="5" name="Image3" descr=""/>
+                    <pic:cNvPicPr>
+                      <a:picLocks noChangeAspect="1" noChangeArrowheads="1"/>
+                    </pic:cNvPicPr>
+                  </pic:nvPicPr>
+                  <pic:blipFill>
+                    <a:blip r:embed="rId8"/>
+                    <a:stretch>
+                      <a:fillRect/>
+                    </a:stretch>
+                  </pic:blipFill>
+                  <pic:spPr bwMode="auto">
+                    <a:xfrm>
+                      <a:off x="0" y="0"/>
+                      <a:ext cx="2639060" cy="1170940"/>
+                    </a:xfrm>
+                    <a:prstGeom prst="rect">
+                      <a:avLst/>
+                    </a:prstGeom>
+                    <a:ln w="635">
+                      <a:solidFill>
+                        <a:srgbClr val="000000"/>
+                      </a:solidFill>
+                    </a:ln>
+                  </pic:spPr>
+                </pic:pic>
+              </a:graphicData>
+            </a:graphic>
+          </wp:anchor>
+        </w:drawing>
+      </w:r>
+      <w:r>
+        <w:rPr>
+          <w:i w:val="false"/>
+          <w:iCs w:val="false"/>
+          <w:lang w:val="pt-BR"/>
+        </w:rPr>
+        <w:t xml:space="preserve">Quadro </w:t>
+      </w:r>
+      <w:r>
+        <w:rPr>
+          <w:i w:val="false"/>
+          <w:iCs w:val="false"/>
+          <w:lang w:val="pt-BR"/>
+        </w:rPr>
+        <w:fldChar w:fldCharType="begin"/>
+      </w:r>
+      <w:r>
+        <w:instrText> SEQ Figure \* ARABIC </w:instrText>
+      </w:r>
+      <w:r>
+        <w:fldChar w:fldCharType="separate"/>
+      </w:r>
+      <w:r>
+        <w:t>3</w:t>
+      </w:r>
+      <w:r>
+        <w:fldChar w:fldCharType="end"/>
+      </w:r>
+      <w:r>
+        <w:rPr>
+          <w:i w:val="false"/>
+          <w:iCs w:val="false"/>
+          <w:lang w:val="pt-BR"/>
+        </w:rPr>
+        <w:t xml:space="preserve">. </w:t>
+      </w:r>
+      <w:r>
+        <w:rPr>
+          <w:i w:val="false"/>
+          <w:iCs w:val="false"/>
+          <w:lang w:val="pt-BR"/>
+        </w:rPr>
+        <w:t>arquivo config/express.js</w:t>
+      </w:r>
+    </w:p>
+    <w:p>
+      <w:pPr>
+        <w:pStyle w:val="Normal"/>
+        <w:rPr/>
+      </w:pPr>
+      <w:r>
+        <w:rPr/>
+        <w:tab/>
+      </w:r>
+      <w:r>
+        <w:rPr/>
+        <w:t xml:space="preserve">Agora que já foi criado o arquivo que instancia uma nova aplicação do </w:t>
+      </w:r>
+      <w:r>
+        <w:rPr>
+          <w:i/>
+          <w:iCs/>
+        </w:rPr>
+        <w:t>express</w:t>
+      </w:r>
+      <w:r>
+        <w:rPr/>
+        <w:t xml:space="preserve">, é necessário criar um servidor </w:t>
+      </w:r>
+      <w:r>
+        <w:rPr>
+          <w:i/>
+          <w:iCs/>
+        </w:rPr>
+        <w:t>node</w:t>
+      </w:r>
+      <w:r>
+        <w:rPr/>
+        <w:t xml:space="preserve"> para levantar esta aplicação. Para isto deve ser criado um arquivo chamado </w:t>
+      </w:r>
+      <w:r>
+        <w:rPr>
+          <w:i/>
+          <w:iCs/>
+        </w:rPr>
+        <w:t>server.js</w:t>
+      </w:r>
+      <w:r>
+        <w:rPr/>
+        <w:t xml:space="preserve"> na pasta raiz do projeto, seu conteúdo deve ser conforme o quadro 4. Onde na primeira linha é realizada importação da biblioteca </w:t>
+      </w:r>
+      <w:r>
+        <w:rPr>
+          <w:i/>
+          <w:iCs/>
+        </w:rPr>
+        <w:t>http</w:t>
+      </w:r>
+      <w:r>
+        <w:rPr/>
+        <w:t xml:space="preserve">, que é responsável por interagir com a rede do computador. Na segunda linha é feita a importação do configuração da aplicação que está sendo criada. Na linha 4, é primeiramente chamado o método </w:t>
+      </w:r>
+      <w:r>
+        <w:rPr>
+          <w:i/>
+          <w:iCs/>
+        </w:rPr>
+        <w:t>createServer</w:t>
+      </w:r>
+      <w:r>
+        <w:rPr/>
+        <w:t xml:space="preserve"> da bilbioteca </w:t>
+      </w:r>
+      <w:r>
+        <w:rPr>
+          <w:i/>
+          <w:iCs/>
+        </w:rPr>
+        <w:t>http</w:t>
+      </w:r>
+      <w:r>
+        <w:rPr/>
+        <w:t xml:space="preserve">, isto faz com que tenhamos uma instância de servidor do node, ao chamar em seguida o método </w:t>
+      </w:r>
+      <w:r>
+        <w:rPr>
+          <w:i/>
+          <w:iCs/>
+        </w:rPr>
+        <w:t>listen</w:t>
+      </w:r>
+      <w:r>
+        <w:rPr>
+          <w:i w:val="false"/>
+          <w:iCs w:val="false"/>
+        </w:rPr>
+        <w:t xml:space="preserve">, deve ser informado qual porta de rede a aplicação deve ouvir e se há alguma </w:t>
+      </w:r>
+      <w:r>
+        <w:rPr>
+          <w:i/>
+          <w:iCs/>
+        </w:rPr>
+        <w:t xml:space="preserve">callback </w:t>
+      </w:r>
+      <w:r>
+        <w:rPr>
+          <w:i w:val="false"/>
+          <w:iCs w:val="false"/>
+        </w:rPr>
+        <w:t xml:space="preserve">para ser executada após a aplicação iniciar. Como pode ser verificado, como primeiro parâmetro foi enviado </w:t>
+      </w:r>
+      <w:r>
+        <w:rPr>
+          <w:i/>
+          <w:iCs/>
+        </w:rPr>
+        <w:t>app.get(‘port’)</w:t>
+      </w:r>
+      <w:r>
+        <w:rPr>
+          <w:i w:val="false"/>
+          <w:iCs w:val="false"/>
+        </w:rPr>
+        <w:t xml:space="preserve">, na configuração da aplicação, foi chamado o método </w:t>
+      </w:r>
+      <w:r>
+        <w:rPr>
+          <w:i/>
+          <w:iCs/>
+        </w:rPr>
+        <w:t>set</w:t>
+      </w:r>
+      <w:r>
+        <w:rPr>
+          <w:i w:val="false"/>
+          <w:iCs w:val="false"/>
+        </w:rPr>
+        <w:t xml:space="preserve">, que guarda algum valor na aplicação, agora é realizada chamada ao </w:t>
+      </w:r>
+      <w:r>
+        <w:rPr>
+          <w:i/>
+          <w:iCs/>
+        </w:rPr>
+        <w:t>get</w:t>
+      </w:r>
+      <w:r>
+        <w:rPr>
+          <w:i w:val="false"/>
+          <w:iCs w:val="false"/>
+        </w:rPr>
+        <w:t xml:space="preserve"> para buscar alguma valor guardado na aplicação, então na verdade está sendo enviado o valor </w:t>
+      </w:r>
+      <w:r>
+        <w:rPr>
+          <w:i/>
+          <w:iCs/>
+        </w:rPr>
+        <w:t>3000</w:t>
+      </w:r>
+      <w:r>
+        <w:rPr>
+          <w:i w:val="false"/>
+          <w:iCs w:val="false"/>
+        </w:rPr>
+        <w:t xml:space="preserve"> como primeiro parâmetro. Como segundo parâmetro foi enviado uma </w:t>
+      </w:r>
+      <w:r>
+        <w:rPr>
+          <w:i/>
+          <w:iCs/>
+        </w:rPr>
+        <w:t>function</w:t>
+      </w:r>
+      <w:r>
+        <w:rPr>
+          <w:i w:val="false"/>
+          <w:iCs w:val="false"/>
+        </w:rPr>
+        <w:t xml:space="preserve"> que irá imprimir no console do servidor ‘Express Server escutando na porta 3000’ se tudo tiver sido iniciado conforme o esperado.</w:t>
+      </w:r>
+    </w:p>
+    <w:p>
+      <w:pPr>
+        <w:pStyle w:val="Caption1"/>
+        <w:ind w:left="454" w:right="454" w:hanging="0"/>
+        <w:rPr/>
+      </w:pPr>
+      <w:r>
+        <w:drawing>
+          <wp:anchor behindDoc="0" distT="0" distB="0" distL="0" distR="0" simplePos="0" locked="0" layoutInCell="1" allowOverlap="1" relativeHeight="15">
+            <wp:simplePos x="0" y="0"/>
+            <wp:positionH relativeFrom="column">
+              <wp:align>center</wp:align>
+            </wp:positionH>
+            <wp:positionV relativeFrom="paragraph">
+              <wp:posOffset>635</wp:posOffset>
+            </wp:positionV>
+            <wp:extent cx="5221605" cy="994410"/>
+            <wp:effectExtent l="0" t="0" r="0" b="0"/>
+            <wp:wrapSquare wrapText="largest"/>
+            <wp:docPr id="6" name="Image4" descr=""/>
+            <wp:cNvGraphicFramePr>
+              <a:graphicFrameLocks xmlns:a="http://schemas.openxmlformats.org/drawingml/2006/main" noChangeAspect="1"/>
+            </wp:cNvGraphicFramePr>
+            <a:graphic xmlns:a="http://schemas.openxmlformats.org/drawingml/2006/main">
+              <a:graphicData uri="http://schemas.openxmlformats.org/drawingml/2006/picture">
+                <pic:pic xmlns:pic="http://schemas.openxmlformats.org/drawingml/2006/picture">
+                  <pic:nvPicPr>
+                    <pic:cNvPr id="6" name="Image4" descr=""/>
+                    <pic:cNvPicPr>
+                      <a:picLocks noChangeAspect="1" noChangeArrowheads="1"/>
+                    </pic:cNvPicPr>
+                  </pic:nvPicPr>
+                  <pic:blipFill>
+                    <a:blip r:embed="rId9"/>
+                    <a:stretch>
+                      <a:fillRect/>
+                    </a:stretch>
+                  </pic:blipFill>
+                  <pic:spPr bwMode="auto">
+                    <a:xfrm>
+                      <a:off x="0" y="0"/>
+                      <a:ext cx="5221605" cy="994410"/>
+                    </a:xfrm>
+                    <a:prstGeom prst="rect">
+                      <a:avLst/>
+                    </a:prstGeom>
+                    <a:ln w="635">
+                      <a:solidFill>
+                        <a:srgbClr val="000000"/>
+                      </a:solidFill>
+                    </a:ln>
+                  </pic:spPr>
+                </pic:pic>
+              </a:graphicData>
+            </a:graphic>
+          </wp:anchor>
+        </w:drawing>
+      </w:r>
+      <w:r>
+        <w:rPr>
+          <w:i w:val="false"/>
+          <w:iCs w:val="false"/>
+          <w:lang w:val="pt-BR"/>
+        </w:rPr>
+        <w:t xml:space="preserve">Quadro </w:t>
+      </w:r>
+      <w:r>
+        <w:rPr>
+          <w:i w:val="false"/>
+          <w:iCs w:val="false"/>
+          <w:lang w:val="pt-BR"/>
+        </w:rPr>
+        <w:fldChar w:fldCharType="begin"/>
+      </w:r>
+      <w:r>
+        <w:instrText> SEQ Figure \* ARABIC </w:instrText>
+      </w:r>
+      <w:r>
+        <w:fldChar w:fldCharType="separate"/>
+      </w:r>
+      <w:r>
+        <w:t>4</w:t>
+      </w:r>
+      <w:r>
+        <w:fldChar w:fldCharType="end"/>
+      </w:r>
+      <w:r>
+        <w:rPr>
+          <w:i w:val="false"/>
+          <w:iCs w:val="false"/>
+          <w:lang w:val="pt-BR"/>
+        </w:rPr>
+        <w:t xml:space="preserve">. </w:t>
+      </w:r>
+      <w:r>
+        <w:rPr>
+          <w:i w:val="false"/>
+          <w:iCs w:val="false"/>
+          <w:lang w:val="pt-BR"/>
+        </w:rPr>
+        <w:t>arquivo server.js</w:t>
+      </w:r>
+    </w:p>
+    <w:p>
+      <w:pPr>
+        <w:pStyle w:val="Normal"/>
+        <w:rPr/>
+      </w:pPr>
+      <w:r>
+        <w:rPr/>
+        <w:tab/>
+      </w:r>
+      <w:r>
+        <w:rPr/>
+        <w:t xml:space="preserve">Então, para verificar se a configuração foi toda criada corretamente, basta acessar o terminal, entrar na pasta raiz do projeto e executar o seguinte comando: </w:t>
+      </w:r>
+      <w:r>
+        <w:rPr>
+          <w:i/>
+          <w:iCs/>
+        </w:rPr>
+        <w:t>node server</w:t>
+      </w:r>
+      <w:r>
+        <w:rPr/>
+        <w:t>. Deve ser executado a mensagem conforme esperado.</w:t>
+      </w:r>
+    </w:p>
+    <w:p>
+      <w:pPr>
         <w:pStyle w:val="Heading1"/>
         <w:rPr/>
       </w:pPr>
@@ -1230,8 +1913,15 @@
           <w:spacing w:val="0"/>
           <w:sz w:val="20"/>
         </w:rPr>
-        <w:t xml:space="preserve">Leveraging the JavaScript Stack. </w:t>
-      </w:r>
+        <w:t>Leveraging the JavaScript Stack. Sebastopol: O´Reilly Media, 2014. 306 p.</w:t>
+      </w:r>
+    </w:p>
+    <w:p>
+      <w:pPr>
+        <w:pStyle w:val="Reference"/>
+        <w:ind w:left="0" w:hanging="0"/>
+        <w:rPr/>
+      </w:pPr>
       <w:r>
         <w:rPr>
           <w:rFonts w:ascii="Helvetica Neue;Helvetica;Roboto;Arial;sans-serif" w:hAnsi="Helvetica Neue;Helvetica;Roboto;Arial;sans-serif"/>
@@ -1243,12 +1933,13 @@
           <w:spacing w:val="0"/>
           <w:sz w:val="20"/>
         </w:rPr>
-        <w:t xml:space="preserve">Sebastopol: </w:t>
-      </w:r>
-      <w:r>
-        <w:rPr>
+        <w:t xml:space="preserve">HAVIV, Amos Q. </w:t>
+      </w:r>
+      <w:r>
+        <w:rPr>
+          <w:rStyle w:val="StrongEmphasis"/>
           <w:rFonts w:ascii="Helvetica Neue;Helvetica;Roboto;Arial;sans-serif" w:hAnsi="Helvetica Neue;Helvetica;Roboto;Arial;sans-serif"/>
-          <w:b w:val="false"/>
+          <w:b/>
           <w:i w:val="false"/>
           <w:caps w:val="false"/>
           <w:smallCaps w:val="false"/>
@@ -1256,7 +1947,7 @@
           <w:spacing w:val="0"/>
           <w:sz w:val="20"/>
         </w:rPr>
-        <w:t>O´</w:t>
+        <w:t xml:space="preserve">MEAN Web Development: </w:t>
       </w:r>
       <w:r>
         <w:rPr>
@@ -1269,8 +1960,15 @@
           <w:spacing w:val="0"/>
           <w:sz w:val="20"/>
         </w:rPr>
-        <w:t>R</w:t>
-      </w:r>
+        <w:t>Master real-time web application development using a mean combination of MongoDB, Express, AngularJS, and Node.js. Birmigham: Packt Publishing, 2014. 456 p.</w:t>
+      </w:r>
+    </w:p>
+    <w:p>
+      <w:pPr>
+        <w:pStyle w:val="Reference"/>
+        <w:ind w:left="0" w:hanging="0"/>
+        <w:rPr/>
+      </w:pPr>
       <w:r>
         <w:rPr>
           <w:rFonts w:ascii="Helvetica Neue;Helvetica;Roboto;Arial;sans-serif" w:hAnsi="Helvetica Neue;Helvetica;Roboto;Arial;sans-serif"/>
@@ -1282,12 +1980,13 @@
           <w:spacing w:val="0"/>
           <w:sz w:val="20"/>
         </w:rPr>
-        <w:t xml:space="preserve">eilly </w:t>
-      </w:r>
-      <w:r>
-        <w:rPr>
+        <w:t xml:space="preserve">ALMEIDA, Flávio. </w:t>
+      </w:r>
+      <w:r>
+        <w:rPr>
+          <w:rStyle w:val="StrongEmphasis"/>
           <w:rFonts w:ascii="Helvetica Neue;Helvetica;Roboto;Arial;sans-serif" w:hAnsi="Helvetica Neue;Helvetica;Roboto;Arial;sans-serif"/>
-          <w:b w:val="false"/>
+          <w:b/>
           <w:i w:val="false"/>
           <w:caps w:val="false"/>
           <w:smallCaps w:val="false"/>
@@ -1295,7 +1994,7 @@
           <w:spacing w:val="0"/>
           <w:sz w:val="20"/>
         </w:rPr>
-        <w:t>Media</w:t>
+        <w:t xml:space="preserve">MEAN: </w:t>
       </w:r>
       <w:r>
         <w:rPr>
@@ -1308,7 +2007,7 @@
           <w:spacing w:val="0"/>
           <w:sz w:val="20"/>
         </w:rPr>
-        <w:t>, 2014. 306 p.</w:t>
+        <w:t>Full stack JavaScript para aplicações web com MongoDB, Express, Angular e Node. São Paulo: Casa do Código, 2015. 377 p.</w:t>
       </w:r>
     </w:p>
     <w:p>
@@ -1328,7 +2027,7 @@
           <w:spacing w:val="0"/>
           <w:sz w:val="20"/>
         </w:rPr>
-        <w:t xml:space="preserve">HAVIV, Amos Q. </w:t>
+        <w:t xml:space="preserve">GOOGLE. </w:t>
       </w:r>
       <w:r>
         <w:rPr>
@@ -1342,7 +2041,7 @@
           <w:spacing w:val="0"/>
           <w:sz w:val="20"/>
         </w:rPr>
-        <w:t xml:space="preserve">MEAN Web Development: </w:t>
+        <w:t xml:space="preserve">Chrome V8: </w:t>
       </w:r>
       <w:r>
         <w:rPr>
@@ -1355,7 +2054,7 @@
           <w:spacing w:val="0"/>
           <w:sz w:val="20"/>
         </w:rPr>
-        <w:t>Master real-time web application development using a mean combination of MongoDB, Express, AngularJS, and Node.js. Birmigham: Packt Publishing, 2014. 456 p.</w:t>
+        <w:t>Google's high performance, open source, JavaScript engine. 2015. Disponível em: &lt;https://developers.google.com/v8/&gt;. Acesso em: 24 mar. 2016.</w:t>
       </w:r>
     </w:p>
     <w:p>
@@ -1375,7 +2074,7 @@
           <w:spacing w:val="0"/>
           <w:sz w:val="20"/>
         </w:rPr>
-        <w:t xml:space="preserve">ALMEIDA, Flávio. </w:t>
+        <w:t xml:space="preserve">CHODOROW, Kristina. </w:t>
       </w:r>
       <w:r>
         <w:rPr>
@@ -1389,7 +2088,7 @@
           <w:spacing w:val="0"/>
           <w:sz w:val="20"/>
         </w:rPr>
-        <w:t xml:space="preserve">MEAN: </w:t>
+        <w:t xml:space="preserve">MongoDB: </w:t>
       </w:r>
       <w:r>
         <w:rPr>
@@ -1402,7 +2101,7 @@
           <w:spacing w:val="0"/>
           <w:sz w:val="20"/>
         </w:rPr>
-        <w:t>Full stack JavaScript para aplicações web com MongoDB, Express, Angular e Node. São Paulo: Casa do Código, 2015. 377 p.</w:t>
+        <w:t>The Definitive Guide. 2. ed. Sebastopol: O'reilly Media, 2013. 410 p.</w:t>
       </w:r>
     </w:p>
     <w:p>
@@ -1422,7 +2121,7 @@
           <w:spacing w:val="0"/>
           <w:sz w:val="20"/>
         </w:rPr>
-        <w:t xml:space="preserve">GOOGLE. </w:t>
+        <w:t xml:space="preserve">BRANAS, Rodrigo. </w:t>
       </w:r>
       <w:r>
         <w:rPr>
@@ -1436,7 +2135,7 @@
           <w:spacing w:val="0"/>
           <w:sz w:val="20"/>
         </w:rPr>
-        <w:t xml:space="preserve">Chrome V8: </w:t>
+        <w:t xml:space="preserve">AngularJS Essentials: </w:t>
       </w:r>
       <w:r>
         <w:rPr>
@@ -1449,7 +2148,7 @@
           <w:spacing w:val="0"/>
           <w:sz w:val="20"/>
         </w:rPr>
-        <w:t>Google's high performance, open source, JavaScript engine. 2015. Disponível em: &lt;https://developers.google.com/v8/&gt;. Acesso em: 24 mar. 2016.</w:t>
+        <w:t>Design and construct reusable, maintainable, and modular web applications with AngularJS. Birmigham: Packt Publishing, 2014. 164 p.</w:t>
       </w:r>
     </w:p>
     <w:p>
@@ -1469,7 +2168,7 @@
           <w:spacing w:val="0"/>
           <w:sz w:val="20"/>
         </w:rPr>
-        <w:t xml:space="preserve">CHODOROW, Kristina. </w:t>
+        <w:t xml:space="preserve">NODEJS. </w:t>
       </w:r>
       <w:r>
         <w:rPr>
@@ -1483,7 +2182,7 @@
           <w:spacing w:val="0"/>
           <w:sz w:val="20"/>
         </w:rPr>
-        <w:t xml:space="preserve">MongoDB: </w:t>
+        <w:t xml:space="preserve">NodeJS. </w:t>
       </w:r>
       <w:r>
         <w:rPr>
@@ -1496,7 +2195,7 @@
           <w:spacing w:val="0"/>
           <w:sz w:val="20"/>
         </w:rPr>
-        <w:t>The Definitive Guide. 2. ed. Sebastopol: O'reilly Media, 2013. 410 p.</w:t>
+        <w:t>2016. Disponível em: &lt;https://nodejs.org&gt;. Acesso em: 24 mar. 2016.</w:t>
       </w:r>
     </w:p>
     <w:p>
@@ -1507,6 +2206,7 @@
       </w:pPr>
       <w:r>
         <w:rPr>
+          <w:rStyle w:val="StrongEmphasis"/>
           <w:rFonts w:ascii="Helvetica Neue;Helvetica;Roboto;Arial;sans-serif" w:hAnsi="Helvetica Neue;Helvetica;Roboto;Arial;sans-serif"/>
           <w:b w:val="false"/>
           <w:i w:val="false"/>
@@ -1516,7 +2216,7 @@
           <w:spacing w:val="0"/>
           <w:sz w:val="20"/>
         </w:rPr>
-        <w:t xml:space="preserve">BRANAS, Rodrigo. </w:t>
+        <w:t xml:space="preserve">______. </w:t>
       </w:r>
       <w:r>
         <w:rPr>
@@ -1530,7 +2230,7 @@
           <w:spacing w:val="0"/>
           <w:sz w:val="20"/>
         </w:rPr>
-        <w:t xml:space="preserve">AngularJS Essentials: </w:t>
+        <w:t xml:space="preserve">NodeJS v5.9.1 Documentation. </w:t>
       </w:r>
       <w:r>
         <w:rPr>
@@ -1543,65 +2243,20 @@
           <w:spacing w:val="0"/>
           <w:sz w:val="20"/>
         </w:rPr>
-        <w:t>Design and construct reusable, maintainable, and modular web applications with AngularJS. Birmigham: Packt Publishing, 2014. 164 p.</w:t>
-      </w:r>
-    </w:p>
-    <w:p>
-      <w:pPr>
-        <w:pStyle w:val="Reference"/>
-        <w:ind w:left="0" w:hanging="0"/>
-        <w:rPr/>
-      </w:pPr>
-      <w:r>
-        <w:rPr>
-          <w:rFonts w:ascii="Helvetica Neue;Helvetica;Roboto;Arial;sans-serif" w:hAnsi="Helvetica Neue;Helvetica;Roboto;Arial;sans-serif"/>
-          <w:b w:val="false"/>
-          <w:i w:val="false"/>
-          <w:caps w:val="false"/>
-          <w:smallCaps w:val="false"/>
-          <w:color w:val="222222"/>
-          <w:spacing w:val="0"/>
-          <w:sz w:val="20"/>
-        </w:rPr>
-        <w:t xml:space="preserve">NODEJS. </w:t>
-      </w:r>
-      <w:r>
-        <w:rPr>
-          <w:rStyle w:val="StrongEmphasis"/>
-          <w:rFonts w:ascii="Helvetica Neue;Helvetica;Roboto;Arial;sans-serif" w:hAnsi="Helvetica Neue;Helvetica;Roboto;Arial;sans-serif"/>
-          <w:b/>
-          <w:i w:val="false"/>
-          <w:caps w:val="false"/>
-          <w:smallCaps w:val="false"/>
-          <w:color w:val="222222"/>
-          <w:spacing w:val="0"/>
-          <w:sz w:val="20"/>
-        </w:rPr>
-        <w:t xml:space="preserve">NodeJS. </w:t>
-      </w:r>
-      <w:r>
-        <w:rPr>
-          <w:rFonts w:ascii="Helvetica Neue;Helvetica;Roboto;Arial;sans-serif" w:hAnsi="Helvetica Neue;Helvetica;Roboto;Arial;sans-serif"/>
-          <w:b w:val="false"/>
-          <w:i w:val="false"/>
-          <w:caps w:val="false"/>
-          <w:smallCaps w:val="false"/>
-          <w:color w:val="222222"/>
-          <w:spacing w:val="0"/>
-          <w:sz w:val="20"/>
-        </w:rPr>
-        <w:t>2016. Disponível em: &lt;https://nodejs.org&gt;. Acesso em: 24 mar. 2016.</w:t>
-      </w:r>
-    </w:p>
-    <w:p>
-      <w:pPr>
-        <w:pStyle w:val="Reference"/>
-        <w:pBdr/>
-        <w:rPr/>
-      </w:pPr>
-      <w:r>
-        <w:rPr/>
-      </w:r>
+        <w:t>2016. Disponível em: &lt;https://nodejs.org/api/modules.html&gt;. Acesso em: 25 mar. 2016.</w:t>
+      </w:r>
+    </w:p>
+    <w:p>
+      <w:pPr>
+        <w:sectPr>
+          <w:type w:val="continuous"/>
+          <w:pgSz w:w="11906" w:h="16838"/>
+          <w:pgMar w:left="1701" w:right="1701" w:header="964" w:top="1985" w:footer="964" w:bottom="1418" w:gutter="0"/>
+          <w:formProt w:val="false"/>
+          <w:textDirection w:val="lrTb"/>
+          <w:docGrid w:type="default" w:linePitch="240" w:charSpace="4294961151"/>
+        </w:sectPr>
+      </w:pPr>
     </w:p>
     <w:sectPr>
       <w:type w:val="continuous"/>
@@ -1610,7 +2265,7 @@
       <w:pgNumType w:fmt="decimal"/>
       <w:formProt w:val="false"/>
       <w:textDirection w:val="lrTb"/>
-      <w:docGrid w:type="default" w:linePitch="312" w:charSpace="4294961151"/>
+      <w:docGrid w:type="default" w:linePitch="240" w:charSpace="4294961151"/>
     </w:sectPr>
   </w:body>
 </w:document>
@@ -1637,6 +2292,7 @@
     <w:pPr>
       <w:pStyle w:val="Normal"/>
       <w:tabs>
+        <w:tab w:val="left" w:pos="720" w:leader="none"/>
         <w:tab w:val="right" w:pos="9356" w:leader="none"/>
       </w:tabs>
       <w:spacing w:before="120" w:after="0"/>
@@ -1644,12 +2300,10 @@
     </w:pPr>
     <w:r>
       <w:rPr/>
-    </w:r>
-    <w:r>
       <mc:AlternateContent>
         <mc:Choice Requires="wps">
           <w:drawing>
-            <wp:anchor behindDoc="0" distT="0" distB="0" distL="0" distR="0" simplePos="0" locked="0" layoutInCell="1" allowOverlap="1" relativeHeight="5">
+            <wp:anchor behindDoc="1" distT="0" distB="0" distL="0" distR="0" simplePos="0" locked="0" layoutInCell="1" allowOverlap="1" relativeHeight="6">
               <wp:simplePos x="0" y="0"/>
               <wp:positionH relativeFrom="margin">
                 <wp:align>inside</wp:align>
@@ -1657,42 +2311,52 @@
               <wp:positionV relativeFrom="paragraph">
                 <wp:posOffset>635</wp:posOffset>
               </wp:positionV>
-              <wp:extent cx="14605" cy="228600"/>
+              <wp:extent cx="15240" cy="227965"/>
               <wp:effectExtent l="0" t="0" r="0" b="0"/>
               <wp:wrapSquare wrapText="largest"/>
               <wp:docPr id="1" name="Frame1"/>
               <a:graphic xmlns:a="http://schemas.openxmlformats.org/drawingml/2006/main">
                 <a:graphicData uri="http://schemas.microsoft.com/office/word/2010/wordprocessingShape">
                   <wps:wsp>
-                    <wps:cNvSpPr txBox="1"/>
+                    <wps:cNvSpPr/>
                     <wps:spPr>
                       <a:xfrm>
                         <a:off x="0" y="0"/>
-                        <a:ext cx="14605" cy="228600"/>
+                        <a:ext cx="14760" cy="227160"/>
                       </a:xfrm>
-                      <a:prstGeom prst="rect"/>
-                      <a:solidFill>
-                        <a:srgbClr val="FFFFFF">
-                          <a:alpha val="0"/>
-                        </a:srgbClr>
-                      </a:solidFill>
+                      <a:prstGeom prst="rect">
+                        <a:avLst/>
+                      </a:prstGeom>
+                      <a:noFill/>
+                      <a:ln>
+                        <a:noFill/>
+                      </a:ln>
                     </wps:spPr>
+                    <wps:style>
+                      <a:lnRef idx="0"/>
+                      <a:fillRef idx="0"/>
+                      <a:effectRef idx="0"/>
+                      <a:fontRef idx="minor"/>
+                    </wps:style>
                     <wps:txbx>
                       <w:txbxContent>
                         <w:p>
                           <w:pPr>
                             <w:pStyle w:val="Normal"/>
-                            <w:pBdr/>
                             <w:spacing w:before="120" w:after="0"/>
-                            <w:rPr/>
+                            <w:rPr>
+                              <w:color w:val="auto"/>
+                            </w:rPr>
                           </w:pPr>
                           <w:r>
-                            <w:rPr/>
+                            <w:rPr>
+                              <w:color w:val="auto"/>
+                            </w:rPr>
                           </w:r>
                         </w:p>
                       </w:txbxContent>
                     </wps:txbx>
-                    <wps:bodyPr anchor="t" lIns="0" tIns="0" rIns="0" bIns="0">
+                    <wps:bodyPr lIns="0" rIns="0" tIns="0" bIns="0">
                       <a:spAutoFit/>
                     </wps:bodyPr>
                   </wps:wsp>
@@ -1703,24 +2367,28 @@
         </mc:Choice>
         <mc:Fallback>
           <w:pict>
-            <v:rect fillcolor="#FFFFFF" style="position:absolute;rotation:0;width:1.15pt;height:18pt;mso-wrap-distance-left:0pt;mso-wrap-distance-right:0pt;mso-wrap-distance-top:0pt;mso-wrap-distance-bottom:0pt;margin-top:0.05pt;mso-position-vertical-relative:text;margin-left:0pt;mso-position-horizontal:center;mso-position-horizontal-relative:margin">
-              <v:fill opacity="0f"/>
-              <v:textbox inset="0in,0in,0in,0in">
+            <v:rect id="shape_0" ID="Frame1" fillcolor="white" stroked="f" style="position:absolute;margin-left:0pt;margin-top:0.05pt;width:1.1pt;height:17.85pt;mso-position-horizontal:inside;mso-position-horizontal-relative:margin">
+              <w10:wrap type="none"/>
+              <v:fill o:detectmouseclick="t" type="solid" color2="black" opacity="0"/>
+              <v:stroke color="#3465a4" joinstyle="round" endcap="flat"/>
+              <v:textbox>
                 <w:txbxContent>
                   <w:p>
                     <w:pPr>
                       <w:pStyle w:val="Normal"/>
-                      <w:pBdr/>
                       <w:spacing w:before="120" w:after="0"/>
-                      <w:rPr/>
+                      <w:rPr>
+                        <w:color w:val="auto"/>
+                      </w:rPr>
                     </w:pPr>
                     <w:r>
-                      <w:rPr/>
+                      <w:rPr>
+                        <w:color w:val="auto"/>
+                      </w:rPr>
                     </w:r>
                   </w:p>
                 </w:txbxContent>
               </v:textbox>
-              <w10:wrap type="square" side="largest"/>
             </v:rect>
           </w:pict>
         </mc:Fallback>
@@ -1728,6 +2396,282 @@
     </w:r>
   </w:p>
 </w:hdr>
+</file>
+
+<file path=word/numbering.xml><?xml version="1.0" encoding="utf-8"?>
+<w:numbering xmlns:w="http://schemas.openxmlformats.org/wordprocessingml/2006/main" xmlns:o="urn:schemas-microsoft-com:office:office" xmlns:r="http://schemas.openxmlformats.org/officeDocument/2006/relationships" xmlns:v="urn:schemas-microsoft-com:vml">
+  <w:abstractNum w:abstractNumId="1">
+    <w:lvl w:ilvl="0">
+      <w:start w:val="1"/>
+      <w:numFmt w:val="bullet"/>
+      <w:lvlText w:val=""/>
+      <w:lvlJc w:val="left"/>
+      <w:pPr>
+        <w:tabs>
+          <w:tab w:val="num" w:pos="1440"/>
+        </w:tabs>
+        <w:ind w:left="1440" w:hanging="360"/>
+      </w:pPr>
+      <w:rPr>
+        <w:rFonts w:ascii="Symbol" w:hAnsi="Symbol" w:cs="Symbol" w:hint="default"/>
+        <w:rFonts w:cs="OpenSymbol"/>
+      </w:rPr>
+    </w:lvl>
+    <w:lvl w:ilvl="1">
+      <w:start w:val="1"/>
+      <w:numFmt w:val="bullet"/>
+      <w:lvlText w:val="◦"/>
+      <w:lvlJc w:val="left"/>
+      <w:pPr>
+        <w:tabs>
+          <w:tab w:val="num" w:pos="1800"/>
+        </w:tabs>
+        <w:ind w:left="1800" w:hanging="360"/>
+      </w:pPr>
+      <w:rPr>
+        <w:rFonts w:ascii="OpenSymbol" w:hAnsi="OpenSymbol" w:cs="OpenSymbol" w:hint="default"/>
+        <w:rFonts w:cs="OpenSymbol"/>
+      </w:rPr>
+    </w:lvl>
+    <w:lvl w:ilvl="2">
+      <w:start w:val="1"/>
+      <w:numFmt w:val="bullet"/>
+      <w:lvlText w:val="▪"/>
+      <w:lvlJc w:val="left"/>
+      <w:pPr>
+        <w:tabs>
+          <w:tab w:val="num" w:pos="2160"/>
+        </w:tabs>
+        <w:ind w:left="2160" w:hanging="360"/>
+      </w:pPr>
+      <w:rPr>
+        <w:rFonts w:ascii="OpenSymbol" w:hAnsi="OpenSymbol" w:cs="OpenSymbol" w:hint="default"/>
+        <w:rFonts w:cs="OpenSymbol"/>
+      </w:rPr>
+    </w:lvl>
+    <w:lvl w:ilvl="3">
+      <w:start w:val="1"/>
+      <w:numFmt w:val="bullet"/>
+      <w:lvlText w:val=""/>
+      <w:lvlJc w:val="left"/>
+      <w:pPr>
+        <w:tabs>
+          <w:tab w:val="num" w:pos="2520"/>
+        </w:tabs>
+        <w:ind w:left="2520" w:hanging="360"/>
+      </w:pPr>
+      <w:rPr>
+        <w:rFonts w:ascii="Symbol" w:hAnsi="Symbol" w:cs="Symbol" w:hint="default"/>
+        <w:rFonts w:cs="OpenSymbol"/>
+      </w:rPr>
+    </w:lvl>
+    <w:lvl w:ilvl="4">
+      <w:start w:val="1"/>
+      <w:numFmt w:val="bullet"/>
+      <w:lvlText w:val="◦"/>
+      <w:lvlJc w:val="left"/>
+      <w:pPr>
+        <w:tabs>
+          <w:tab w:val="num" w:pos="2880"/>
+        </w:tabs>
+        <w:ind w:left="2880" w:hanging="360"/>
+      </w:pPr>
+      <w:rPr>
+        <w:rFonts w:ascii="OpenSymbol" w:hAnsi="OpenSymbol" w:cs="OpenSymbol" w:hint="default"/>
+        <w:rFonts w:cs="OpenSymbol"/>
+      </w:rPr>
+    </w:lvl>
+    <w:lvl w:ilvl="5">
+      <w:start w:val="1"/>
+      <w:numFmt w:val="bullet"/>
+      <w:lvlText w:val="▪"/>
+      <w:lvlJc w:val="left"/>
+      <w:pPr>
+        <w:tabs>
+          <w:tab w:val="num" w:pos="3240"/>
+        </w:tabs>
+        <w:ind w:left="3240" w:hanging="360"/>
+      </w:pPr>
+      <w:rPr>
+        <w:rFonts w:ascii="OpenSymbol" w:hAnsi="OpenSymbol" w:cs="OpenSymbol" w:hint="default"/>
+        <w:rFonts w:cs="OpenSymbol"/>
+      </w:rPr>
+    </w:lvl>
+    <w:lvl w:ilvl="6">
+      <w:start w:val="1"/>
+      <w:numFmt w:val="bullet"/>
+      <w:lvlText w:val=""/>
+      <w:lvlJc w:val="left"/>
+      <w:pPr>
+        <w:tabs>
+          <w:tab w:val="num" w:pos="3600"/>
+        </w:tabs>
+        <w:ind w:left="3600" w:hanging="360"/>
+      </w:pPr>
+      <w:rPr>
+        <w:rFonts w:ascii="Symbol" w:hAnsi="Symbol" w:cs="Symbol" w:hint="default"/>
+        <w:rFonts w:cs="OpenSymbol"/>
+      </w:rPr>
+    </w:lvl>
+    <w:lvl w:ilvl="7">
+      <w:start w:val="1"/>
+      <w:numFmt w:val="bullet"/>
+      <w:lvlText w:val="◦"/>
+      <w:lvlJc w:val="left"/>
+      <w:pPr>
+        <w:tabs>
+          <w:tab w:val="num" w:pos="3960"/>
+        </w:tabs>
+        <w:ind w:left="3960" w:hanging="360"/>
+      </w:pPr>
+      <w:rPr>
+        <w:rFonts w:ascii="OpenSymbol" w:hAnsi="OpenSymbol" w:cs="OpenSymbol" w:hint="default"/>
+        <w:rFonts w:cs="OpenSymbol"/>
+      </w:rPr>
+    </w:lvl>
+    <w:lvl w:ilvl="8">
+      <w:start w:val="1"/>
+      <w:numFmt w:val="bullet"/>
+      <w:lvlText w:val="▪"/>
+      <w:lvlJc w:val="left"/>
+      <w:pPr>
+        <w:tabs>
+          <w:tab w:val="num" w:pos="4320"/>
+        </w:tabs>
+        <w:ind w:left="4320" w:hanging="360"/>
+      </w:pPr>
+      <w:rPr>
+        <w:rFonts w:ascii="OpenSymbol" w:hAnsi="OpenSymbol" w:cs="OpenSymbol" w:hint="default"/>
+        <w:rFonts w:cs="OpenSymbol"/>
+      </w:rPr>
+    </w:lvl>
+  </w:abstractNum>
+  <w:abstractNum w:abstractNumId="2">
+    <w:lvl w:ilvl="0">
+      <w:start w:val="1"/>
+      <w:numFmt w:val="none"/>
+      <w:suff w:val="nothing"/>
+      <w:lvlText w:val=""/>
+      <w:lvlJc w:val="left"/>
+      <w:pPr>
+        <w:tabs>
+          <w:tab w:val="num" w:pos="432"/>
+        </w:tabs>
+        <w:ind w:left="432" w:hanging="432"/>
+      </w:pPr>
+    </w:lvl>
+    <w:lvl w:ilvl="1">
+      <w:start w:val="1"/>
+      <w:numFmt w:val="none"/>
+      <w:suff w:val="nothing"/>
+      <w:lvlText w:val=""/>
+      <w:lvlJc w:val="left"/>
+      <w:pPr>
+        <w:tabs>
+          <w:tab w:val="num" w:pos="576"/>
+        </w:tabs>
+        <w:ind w:left="576" w:hanging="576"/>
+      </w:pPr>
+    </w:lvl>
+    <w:lvl w:ilvl="2">
+      <w:start w:val="1"/>
+      <w:numFmt w:val="none"/>
+      <w:suff w:val="nothing"/>
+      <w:lvlText w:val=""/>
+      <w:lvlJc w:val="left"/>
+      <w:pPr>
+        <w:tabs>
+          <w:tab w:val="num" w:pos="720"/>
+        </w:tabs>
+        <w:ind w:left="720" w:hanging="720"/>
+      </w:pPr>
+    </w:lvl>
+    <w:lvl w:ilvl="3">
+      <w:start w:val="1"/>
+      <w:numFmt w:val="none"/>
+      <w:suff w:val="nothing"/>
+      <w:lvlText w:val=""/>
+      <w:lvlJc w:val="left"/>
+      <w:pPr>
+        <w:tabs>
+          <w:tab w:val="num" w:pos="864"/>
+        </w:tabs>
+        <w:ind w:left="864" w:hanging="864"/>
+      </w:pPr>
+    </w:lvl>
+    <w:lvl w:ilvl="4">
+      <w:start w:val="1"/>
+      <w:numFmt w:val="none"/>
+      <w:suff w:val="nothing"/>
+      <w:lvlText w:val=""/>
+      <w:lvlJc w:val="left"/>
+      <w:pPr>
+        <w:tabs>
+          <w:tab w:val="num" w:pos="1008"/>
+        </w:tabs>
+        <w:ind w:left="1008" w:hanging="1008"/>
+      </w:pPr>
+    </w:lvl>
+    <w:lvl w:ilvl="5">
+      <w:start w:val="1"/>
+      <w:numFmt w:val="none"/>
+      <w:suff w:val="nothing"/>
+      <w:lvlText w:val=""/>
+      <w:lvlJc w:val="left"/>
+      <w:pPr>
+        <w:tabs>
+          <w:tab w:val="num" w:pos="1152"/>
+        </w:tabs>
+        <w:ind w:left="1152" w:hanging="1152"/>
+      </w:pPr>
+    </w:lvl>
+    <w:lvl w:ilvl="6">
+      <w:start w:val="1"/>
+      <w:numFmt w:val="none"/>
+      <w:suff w:val="nothing"/>
+      <w:lvlText w:val=""/>
+      <w:lvlJc w:val="left"/>
+      <w:pPr>
+        <w:tabs>
+          <w:tab w:val="num" w:pos="1296"/>
+        </w:tabs>
+        <w:ind w:left="1296" w:hanging="1296"/>
+      </w:pPr>
+    </w:lvl>
+    <w:lvl w:ilvl="7">
+      <w:start w:val="1"/>
+      <w:numFmt w:val="none"/>
+      <w:suff w:val="nothing"/>
+      <w:lvlText w:val=""/>
+      <w:lvlJc w:val="left"/>
+      <w:pPr>
+        <w:tabs>
+          <w:tab w:val="num" w:pos="1440"/>
+        </w:tabs>
+        <w:ind w:left="1440" w:hanging="1440"/>
+      </w:pPr>
+    </w:lvl>
+    <w:lvl w:ilvl="8">
+      <w:start w:val="1"/>
+      <w:numFmt w:val="none"/>
+      <w:suff w:val="nothing"/>
+      <w:lvlText w:val=""/>
+      <w:lvlJc w:val="left"/>
+      <w:pPr>
+        <w:tabs>
+          <w:tab w:val="num" w:pos="1584"/>
+        </w:tabs>
+        <w:ind w:left="1584" w:hanging="1584"/>
+      </w:pPr>
+    </w:lvl>
+  </w:abstractNum>
+  <w:num w:numId="1">
+    <w:abstractNumId w:val="1"/>
+  </w:num>
+  <w:num w:numId="2">
+    <w:abstractNumId w:val="2"/>
+  </w:num>
+</w:numbering>
 </file>
 
 <file path=word/styles.xml><?xml version="1.0" encoding="utf-8"?>
@@ -1885,7 +2829,7 @@
     </w:pPr>
     <w:rPr>
       <w:rFonts w:ascii="Times" w:hAnsi="Times" w:eastAsia="Times New Roman" w:cs="Times New Roman"/>
-      <w:color w:val="auto"/>
+      <w:color w:val="00000A"/>
       <w:sz w:val="24"/>
       <w:szCs w:val="20"/>
       <w:lang w:val="en-US" w:eastAsia="pt-BR" w:bidi="ar-SA"/>
@@ -2041,6 +2985,13 @@
     <w:rPr>
       <w:b/>
       <w:bCs/>
+    </w:rPr>
+  </w:style>
+  <w:style w:type="character" w:styleId="Bullets">
+    <w:name w:val="Bullets"/>
+    <w:qFormat/>
+    <w:rPr>
+      <w:rFonts w:ascii="OpenSymbol" w:hAnsi="OpenSymbol" w:eastAsia="OpenSymbol" w:cs="OpenSymbol"/>
     </w:rPr>
   </w:style>
   <w:style w:type="paragraph" w:styleId="Heading">

</xml_diff>

<commit_message>
separado projeto com banco de dados e salvo na memória
</commit_message>
<xml_diff>
--- a/artigo/MEAN-Stack.docx
+++ b/artigo/MEAN-Stack.docx
@@ -342,16 +342,7 @@
           <w:iCs w:val="false"/>
           <w:lang w:val="pt-PT"/>
         </w:rPr>
-        <w:t>navegador</w:t>
-      </w:r>
-      <w:r>
-        <w:rPr>
-          <w:rStyle w:val="Hps"/>
-          <w:i w:val="false"/>
-          <w:iCs w:val="false"/>
-          <w:lang w:val="pt-PT"/>
-        </w:rPr>
-        <w:t>, quando Ryan Dahl vislumbrou o potencial que esta linguagem tinha para o desenvolvimento de aplicações no servidor, então nascia o Node (BROWN, 2014)</w:t>
+        <w:t>navegador, quando Ryan Dahl vislumbrou o potencial que esta linguagem tinha para o desenvolvimento de aplicações no servidor, então nascia o Node (BROWN, 2014)</w:t>
       </w:r>
       <w:r>
         <w:rPr>
@@ -680,19 +671,7 @@
         <w:rPr>
           <w:lang w:val="pt-BR"/>
         </w:rPr>
-        <w:t xml:space="preserve">, baixar o instalador e executá-lo. Para verificar se tudo </w:t>
-      </w:r>
-      <w:r>
-        <w:rPr>
-          <w:lang w:val="pt-BR"/>
-        </w:rPr>
-        <w:t>o</w:t>
-      </w:r>
-      <w:r>
-        <w:rPr>
-          <w:lang w:val="pt-BR"/>
-        </w:rPr>
-        <w:t xml:space="preserve">correu conforme esperado, basta executar no terminal o seguinte comando: </w:t>
+        <w:t xml:space="preserve">, baixar o instalador e executá-lo. Para verificar se tudo ocorreu conforme esperado, basta executar no terminal o seguinte comando: </w:t>
       </w:r>
       <w:r>
         <w:rPr>
@@ -706,13 +685,7 @@
         <w:rPr>
           <w:lang w:val="pt-BR"/>
         </w:rPr>
-        <w:t xml:space="preserve">. </w:t>
-      </w:r>
-      <w:r>
-        <w:rPr>
-          <w:lang w:val="pt-BR"/>
-        </w:rPr>
-        <w:t>Deve ser apresentada uma mensagem com a versão instalada do NodeJS.</w:t>
+        <w:t>. Deve ser apresentada uma mensagem com a versão instalada do NodeJS.</w:t>
       </w:r>
     </w:p>
     <w:p>
@@ -725,31 +698,7 @@
         <w:rPr>
           <w:lang w:val="pt-BR"/>
         </w:rPr>
-        <w:t>Conforme mencionado no item 1, o NPM é o gerenciador de pacotes utilizado pelo NodeJS para baixar as bibliotecas necessárias para o desenvolvimento das aplicaçõ</w:t>
-      </w:r>
-      <w:r>
-        <w:rPr>
-          <w:lang w:val="pt-BR"/>
-        </w:rPr>
-        <w:t>es</w:t>
-      </w:r>
-      <w:r>
-        <w:rPr>
-          <w:lang w:val="pt-BR"/>
-        </w:rPr>
-        <w:t xml:space="preserve">. Porém, o NPM precisa ter uma configuração em cada aplicação que for utilizar. Aconselha-se que para cada aplicação desenvolvida seja criada uma nova pasta no sistema. Para configurar </w:t>
-      </w:r>
-      <w:r>
-        <w:rPr>
-          <w:lang w:val="pt-BR"/>
-        </w:rPr>
-        <w:t xml:space="preserve">o NPM </w:t>
-      </w:r>
-      <w:r>
-        <w:rPr>
-          <w:lang w:val="pt-BR"/>
-        </w:rPr>
-        <w:t xml:space="preserve">é necessário abrir o terminal, acessar a pasta onde a aplicação será desenvolvida e executar o comando: </w:t>
+        <w:t xml:space="preserve">Conforme mencionado no item 1, o NPM é o gerenciador de pacotes utilizado pelo NodeJS para baixar as bibliotecas necessárias para o desenvolvimento das aplicações. Porém, o NPM precisa ter uma configuração em cada aplicação que for utilizar. Aconselha-se que para cada aplicação desenvolvida seja criada uma nova pasta no sistema. Para configurar o NPM é necessário abrir o terminal, acessar a pasta onde a aplicação será desenvolvida e executar o comando: </w:t>
       </w:r>
       <w:r>
         <w:rPr>
@@ -788,7 +737,7 @@
       </w:pPr>
       <w:r>
         <w:drawing>
-          <wp:anchor behindDoc="0" distT="0" distB="0" distL="0" distR="0" simplePos="0" locked="0" layoutInCell="1" allowOverlap="1" relativeHeight="12">
+          <wp:anchor behindDoc="0" distT="0" distB="0" distL="0" distR="0" simplePos="0" locked="0" layoutInCell="1" allowOverlap="1" relativeHeight="15">
             <wp:simplePos x="0" y="0"/>
             <wp:positionH relativeFrom="column">
               <wp:align>center</wp:align>
@@ -993,23 +942,7 @@
           <w:iCs w:val="false"/>
           <w:lang w:val="pt-BR"/>
         </w:rPr>
-        <w:t xml:space="preserve">, </w:t>
-      </w:r>
-      <w:r>
-        <w:rPr>
-          <w:i w:val="false"/>
-          <w:iCs w:val="false"/>
-          <w:lang w:val="pt-BR"/>
-        </w:rPr>
-        <w:t>terá</w:t>
-      </w:r>
-      <w:r>
-        <w:rPr>
-          <w:i w:val="false"/>
-          <w:iCs w:val="false"/>
-          <w:lang w:val="pt-BR"/>
-        </w:rPr>
-        <w:t xml:space="preserve"> uma nova chave (</w:t>
+        <w:t>, terá uma nova chave (</w:t>
       </w:r>
       <w:r>
         <w:rPr>
@@ -1061,7 +994,7 @@
       </w:r>
       <w:r>
         <w:drawing>
-          <wp:anchor behindDoc="0" distT="0" distB="0" distL="0" distR="0" simplePos="0" locked="0" layoutInCell="1" allowOverlap="1" relativeHeight="20">
+          <wp:anchor behindDoc="0" distT="0" distB="0" distL="0" distR="0" simplePos="0" locked="0" layoutInCell="1" allowOverlap="1" relativeHeight="23">
             <wp:simplePos x="0" y="0"/>
             <wp:positionH relativeFrom="column">
               <wp:posOffset>2117725</wp:posOffset>
@@ -1534,7 +1467,7 @@
       </w:pPr>
       <w:r>
         <w:drawing>
-          <wp:anchor behindDoc="0" distT="0" distB="0" distL="0" distR="0" simplePos="0" locked="0" layoutInCell="1" allowOverlap="1" relativeHeight="13">
+          <wp:anchor behindDoc="0" distT="0" distB="0" distL="0" distR="0" simplePos="0" locked="0" layoutInCell="1" allowOverlap="1" relativeHeight="16">
             <wp:simplePos x="0" y="0"/>
             <wp:positionH relativeFrom="column">
               <wp:align>center</wp:align>
@@ -1681,23 +1614,7 @@
       </w:r>
       <w:r>
         <w:rPr/>
-        <w:t>, que é responsável por interagir com a rede do computador. Na segunda linha é feita a importação d</w:t>
-      </w:r>
-      <w:r>
-        <w:rPr/>
-        <w:t>as</w:t>
-      </w:r>
-      <w:r>
-        <w:rPr/>
-        <w:t xml:space="preserve"> configuraçõ</w:t>
-      </w:r>
-      <w:r>
-        <w:rPr/>
-        <w:t>es</w:t>
-      </w:r>
-      <w:r>
-        <w:rPr/>
-        <w:t xml:space="preserve"> da aplicação que está sendo criada. Na linha 4, é chamado o método </w:t>
+        <w:t xml:space="preserve">, que é responsável por interagir com a rede do computador. Na segunda linha é feita a importação das configurações da aplicação que está sendo criada. Na linha 4, é chamado o método </w:t>
       </w:r>
       <w:r>
         <w:rPr>
@@ -1789,35 +1706,7 @@
           <w:i w:val="false"/>
           <w:iCs w:val="false"/>
         </w:rPr>
-        <w:t xml:space="preserve"> para buscar </w:t>
-      </w:r>
-      <w:r>
-        <w:rPr>
-          <w:i w:val="false"/>
-          <w:iCs w:val="false"/>
-        </w:rPr>
-        <w:t>o</w:t>
-      </w:r>
-      <w:r>
-        <w:rPr>
-          <w:i w:val="false"/>
-          <w:iCs w:val="false"/>
-        </w:rPr>
-        <w:t xml:space="preserve"> valor guardado na aplicação, então </w:t>
-      </w:r>
-      <w:r>
-        <w:rPr>
-          <w:i w:val="false"/>
-          <w:iCs w:val="false"/>
-        </w:rPr>
-        <w:t xml:space="preserve">como primeiro parâmetro </w:t>
-      </w:r>
-      <w:r>
-        <w:rPr>
-          <w:i w:val="false"/>
-          <w:iCs w:val="false"/>
-        </w:rPr>
-        <w:t xml:space="preserve">está sendo enviado o valor </w:t>
+        <w:t xml:space="preserve"> para buscar o valor guardado na aplicação, então como primeiro parâmetro está sendo enviado o valor </w:t>
       </w:r>
       <w:r>
         <w:rPr>
@@ -1856,7 +1745,7 @@
       </w:pPr>
       <w:r>
         <w:drawing>
-          <wp:anchor behindDoc="0" distT="0" distB="0" distL="0" distR="0" simplePos="0" locked="0" layoutInCell="1" allowOverlap="1" relativeHeight="14">
+          <wp:anchor behindDoc="0" distT="0" distB="0" distL="0" distR="0" simplePos="0" locked="0" layoutInCell="1" allowOverlap="1" relativeHeight="17">
             <wp:simplePos x="0" y="0"/>
             <wp:positionH relativeFrom="column">
               <wp:align>center</wp:align>
@@ -1959,22 +1848,7 @@
       <w:r>
         <w:rPr/>
         <w:tab/>
-      </w:r>
-      <w:r>
-        <w:rPr/>
-        <w:t>P</w:t>
-      </w:r>
-      <w:r>
-        <w:rPr/>
-        <w:t xml:space="preserve">ara verificar se a configuração foi </w:t>
-      </w:r>
-      <w:r>
-        <w:rPr/>
-        <w:t>implementada</w:t>
-      </w:r>
-      <w:r>
-        <w:rPr/>
-        <w:t xml:space="preserve"> corretamente, basta acessar o terminal, entrar na pasta raiz do projeto e executar o seguinte comando: </w:t>
+        <w:t xml:space="preserve">Para verificar se a configuração foi implementada corretamente, basta acessar o terminal, entrar na pasta raiz do projeto e executar o seguinte comando: </w:t>
       </w:r>
       <w:r>
         <w:rPr>
@@ -2031,19 +1905,7 @@
         <w:rPr>
           <w:lang w:val="pt-BR"/>
         </w:rPr>
-        <w:t xml:space="preserve"> para controle financeiro pessoal, onde terá categorias, que são responsáveis por categorizar os tipos de despesas, terão orçamentos, que indicam qual o valor máximo desejado </w:t>
-      </w:r>
-      <w:r>
-        <w:rPr>
-          <w:lang w:val="pt-BR"/>
-        </w:rPr>
-        <w:t>para</w:t>
-      </w:r>
-      <w:r>
-        <w:rPr>
-          <w:lang w:val="pt-BR"/>
-        </w:rPr>
-        <w:t xml:space="preserve"> gastar mensalmente com as categorias e por fim as transações, que são as despesas. Pode ser verificado um diagrama no quadro 5.</w:t>
+        <w:t xml:space="preserve"> para controle financeiro pessoal, onde terá categorias, que são responsáveis por categorizar os tipos de despesas, terão orçamentos, que indicam qual o valor máximo desejado para gastar mensalmente com as categorias e por fim as transações, que são as despesas. Pode ser verificado um diagrama no quadro 5.</w:t>
       </w:r>
     </w:p>
     <w:p>
@@ -2058,7 +1920,7 @@
           <w:lang w:val="pt-BR"/>
         </w:rPr>
         <w:drawing>
-          <wp:anchor behindDoc="0" distT="0" distB="0" distL="0" distR="0" simplePos="0" locked="0" layoutInCell="1" allowOverlap="1" relativeHeight="15">
+          <wp:anchor behindDoc="0" distT="0" distB="0" distL="0" distR="0" simplePos="0" locked="0" layoutInCell="1" allowOverlap="1" relativeHeight="18">
             <wp:simplePos x="0" y="0"/>
             <wp:positionH relativeFrom="column">
               <wp:align>center</wp:align>
@@ -2182,15 +2044,7 @@
       <w:r>
         <w:rPr/>
         <w:tab/>
-        <w:t>Para iniciar o desenvolvimento será utilizad</w:t>
-      </w:r>
-      <w:r>
-        <w:rPr/>
-        <w:t>a</w:t>
-      </w:r>
-      <w:r>
-        <w:rPr/>
-        <w:t xml:space="preserve"> a categoria, pois não tem dependência entre os demais objetos. Então para isto deve ser criado um arquivo com o nome </w:t>
+        <w:t xml:space="preserve">Para iniciar o desenvolvimento será utilizada a categoria, pois não tem dependência entre os demais objetos. Então para isto deve ser criado um arquivo com o nome </w:t>
       </w:r>
       <w:r>
         <w:rPr>
@@ -2211,7 +2065,7 @@
       </w:pPr>
       <w:r>
         <w:drawing>
-          <wp:anchor behindDoc="0" distT="0" distB="0" distL="0" distR="0" simplePos="0" locked="0" layoutInCell="1" allowOverlap="1" relativeHeight="16">
+          <wp:anchor behindDoc="0" distT="0" distB="0" distL="0" distR="0" simplePos="0" locked="0" layoutInCell="1" allowOverlap="1" relativeHeight="19">
             <wp:simplePos x="0" y="0"/>
             <wp:positionH relativeFrom="column">
               <wp:align>center</wp:align>
@@ -2336,15 +2190,7 @@
       </w:r>
       <w:r>
         <w:rPr/>
-        <w:t xml:space="preserve"> que ao final retorna um objeto. Neste objeto, que será chamado de controller, deverá conter </w:t>
-      </w:r>
-      <w:r>
-        <w:rPr/>
-        <w:t>outras</w:t>
-      </w:r>
-      <w:r>
-        <w:rPr/>
-        <w:t xml:space="preserve"> </w:t>
+        <w:t xml:space="preserve"> que ao final retorna um objeto. Neste objeto, que será chamado de controller, deverá conter outras </w:t>
       </w:r>
       <w:r>
         <w:rPr>
@@ -2355,15 +2201,7 @@
       </w:r>
       <w:r>
         <w:rPr/>
-        <w:t xml:space="preserve"> que executarão a ação responável por alguma rota chamada pelo navegador. Como pode ser verificado na linha 6 do quadro 6, foi adicionado </w:t>
-      </w:r>
-      <w:r>
-        <w:rPr/>
-        <w:t xml:space="preserve">para </w:t>
-      </w:r>
-      <w:r>
-        <w:rPr/>
-        <w:t xml:space="preserve">a chave </w:t>
+        <w:t xml:space="preserve"> que executarão a ação responável por alguma rota chamada pelo navegador. Como pode ser verificado na linha 6 do quadro 6, foi adicionado para a chave </w:t>
       </w:r>
       <w:r>
         <w:rPr>
@@ -2546,7 +2384,7 @@
       </w:pPr>
       <w:r>
         <w:drawing>
-          <wp:anchor behindDoc="0" distT="0" distB="0" distL="0" distR="0" simplePos="0" locked="0" layoutInCell="1" allowOverlap="1" relativeHeight="17">
+          <wp:anchor behindDoc="0" distT="0" distB="0" distL="0" distR="0" simplePos="0" locked="0" layoutInCell="1" allowOverlap="1" relativeHeight="20">
             <wp:simplePos x="0" y="0"/>
             <wp:positionH relativeFrom="column">
               <wp:align>center</wp:align>
@@ -2709,23 +2547,7 @@
           <w:iCs w:val="false"/>
           <w:lang w:val="pt-BR" w:eastAsia="pt-BR" w:bidi="ar-SA"/>
         </w:rPr>
-        <w:t xml:space="preserve"> d</w:t>
-      </w:r>
-      <w:r>
-        <w:rPr>
-          <w:i w:val="false"/>
-          <w:iCs w:val="false"/>
-          <w:lang w:val="pt-BR" w:eastAsia="pt-BR" w:bidi="ar-SA"/>
-        </w:rPr>
-        <w:t>e</w:t>
-      </w:r>
-      <w:r>
-        <w:rPr>
-          <w:i w:val="false"/>
-          <w:iCs w:val="false"/>
-          <w:lang w:val="pt-BR" w:eastAsia="pt-BR" w:bidi="ar-SA"/>
-        </w:rPr>
-        <w:t xml:space="preserve"> </w:t>
+        <w:t xml:space="preserve"> de </w:t>
       </w:r>
       <w:r>
         <w:rPr>
@@ -2790,23 +2612,7 @@
           <w:iCs w:val="false"/>
           <w:lang w:val="pt-BR" w:eastAsia="pt-BR" w:bidi="ar-SA"/>
         </w:rPr>
-        <w:t xml:space="preserve"> e da rota, a aplicação ainda não rodará </w:t>
-      </w:r>
-      <w:r>
-        <w:rPr>
-          <w:i w:val="false"/>
-          <w:iCs w:val="false"/>
-          <w:lang w:val="pt-BR" w:eastAsia="pt-BR" w:bidi="ar-SA"/>
-        </w:rPr>
-        <w:t>conforme esperado</w:t>
-      </w:r>
-      <w:r>
-        <w:rPr>
-          <w:i w:val="false"/>
-          <w:iCs w:val="false"/>
-          <w:lang w:val="pt-BR" w:eastAsia="pt-BR" w:bidi="ar-SA"/>
-        </w:rPr>
-        <w:t xml:space="preserve">, pois de alguma forma na linha 2 do quadro 7, foi acessado um </w:t>
+        <w:t xml:space="preserve"> e da rota, a aplicação ainda não rodará conforme esperado, pois de alguma forma na linha 2 do quadro 7, foi acessado um </w:t>
       </w:r>
       <w:r>
         <w:rPr>
@@ -2822,23 +2628,7 @@
           <w:iCs w:val="false"/>
           <w:lang w:val="pt-BR" w:eastAsia="pt-BR" w:bidi="ar-SA"/>
         </w:rPr>
-        <w:t xml:space="preserve"> da aplicação, porém não </w:t>
-      </w:r>
-      <w:r>
-        <w:rPr>
-          <w:i w:val="false"/>
-          <w:iCs w:val="false"/>
-          <w:lang w:val="pt-BR" w:eastAsia="pt-BR" w:bidi="ar-SA"/>
-        </w:rPr>
-        <w:t xml:space="preserve">foi </w:t>
-      </w:r>
-      <w:r>
-        <w:rPr>
-          <w:i w:val="false"/>
-          <w:iCs w:val="false"/>
-          <w:lang w:val="pt-BR" w:eastAsia="pt-BR" w:bidi="ar-SA"/>
-        </w:rPr>
-        <w:t xml:space="preserve">especificado a configuração de onde este </w:t>
+        <w:t xml:space="preserve"> da aplicação, porém não foi especificado a configuração de onde este </w:t>
       </w:r>
       <w:r>
         <w:rPr>
@@ -2896,7 +2686,7 @@
       </w:pPr>
       <w:r>
         <w:drawing>
-          <wp:anchor behindDoc="0" distT="0" distB="0" distL="0" distR="0" simplePos="0" locked="0" layoutInCell="1" allowOverlap="1" relativeHeight="18">
+          <wp:anchor behindDoc="0" distT="0" distB="0" distL="0" distR="0" simplePos="0" locked="0" layoutInCell="1" allowOverlap="1" relativeHeight="21">
             <wp:simplePos x="0" y="0"/>
             <wp:positionH relativeFrom="column">
               <wp:align>center</wp:align>
@@ -3009,39 +2799,7 @@
           <w:lang w:val="pt-BR" w:eastAsia="pt-BR" w:bidi="ar-SA"/>
         </w:rPr>
         <w:tab/>
-        <w:t>Na linha dois pode ser verificado que está sendo importada uma nova bi</w:t>
-      </w:r>
-      <w:r>
-        <w:rPr>
-          <w:i w:val="false"/>
-          <w:iCs w:val="false"/>
-          <w:lang w:val="pt-BR" w:eastAsia="pt-BR" w:bidi="ar-SA"/>
-        </w:rPr>
-        <w:t>b</w:t>
-      </w:r>
-      <w:r>
-        <w:rPr>
-          <w:i w:val="false"/>
-          <w:iCs w:val="false"/>
-          <w:lang w:val="pt-BR" w:eastAsia="pt-BR" w:bidi="ar-SA"/>
-        </w:rPr>
-        <w:t xml:space="preserve">lioteca, porém ela ainda não foi instalada pelo NPM, para isto basta executar no </w:t>
-      </w:r>
-      <w:r>
-        <w:rPr>
-          <w:i w:val="false"/>
-          <w:iCs w:val="false"/>
-          <w:lang w:val="pt-BR" w:eastAsia="pt-BR" w:bidi="ar-SA"/>
-        </w:rPr>
-        <w:t>terminal o</w:t>
-      </w:r>
-      <w:r>
-        <w:rPr>
-          <w:i w:val="false"/>
-          <w:iCs w:val="false"/>
-          <w:lang w:val="pt-BR" w:eastAsia="pt-BR" w:bidi="ar-SA"/>
-        </w:rPr>
-        <w:t xml:space="preserve"> seguinte comando na pasta raiz do projeto: </w:t>
+        <w:t xml:space="preserve">Na linha dois pode ser verificado que está sendo importada uma nova biblioteca, porém ela ainda não foi instalada pelo NPM, para isto basta executar no terminal o seguinte comando na pasta raiz do projeto: </w:t>
       </w:r>
       <w:r>
         <w:rPr>
@@ -3069,16 +2827,7 @@
           <w:iCs/>
           <w:lang w:val="pt-BR" w:eastAsia="pt-BR" w:bidi="ar-SA"/>
         </w:rPr>
-        <w:t xml:space="preserve"> –-</w:t>
-      </w:r>
-      <w:r>
-        <w:rPr>
-          <w:rStyle w:val="InternetLink"/>
-          <w:i/>
-          <w:iCs/>
-          <w:lang w:val="pt-BR" w:eastAsia="pt-BR" w:bidi="ar-SA"/>
-        </w:rPr>
-        <w:t>save</w:t>
+        <w:t xml:space="preserve"> –-save</w:t>
       </w:r>
       <w:r>
         <w:rPr>
@@ -3102,39 +2851,7 @@
           <w:iCs w:val="false"/>
           <w:lang w:val="pt-BR" w:eastAsia="pt-BR" w:bidi="ar-SA"/>
         </w:rPr>
-        <w:t xml:space="preserve"> que </w:t>
-      </w:r>
-      <w:r>
-        <w:rPr>
-          <w:i w:val="false"/>
-          <w:iCs w:val="false"/>
-          <w:lang w:val="pt-BR" w:eastAsia="pt-BR" w:bidi="ar-SA"/>
-        </w:rPr>
-        <w:t xml:space="preserve">os arquivos que </w:t>
-      </w:r>
-      <w:r>
-        <w:rPr>
-          <w:i w:val="false"/>
-          <w:iCs w:val="false"/>
-          <w:lang w:val="pt-BR" w:eastAsia="pt-BR" w:bidi="ar-SA"/>
-        </w:rPr>
-        <w:t>estiver</w:t>
-      </w:r>
-      <w:r>
-        <w:rPr>
-          <w:i w:val="false"/>
-          <w:iCs w:val="false"/>
-          <w:lang w:val="pt-BR" w:eastAsia="pt-BR" w:bidi="ar-SA"/>
-        </w:rPr>
-        <w:t>em</w:t>
-      </w:r>
-      <w:r>
-        <w:rPr>
-          <w:i w:val="false"/>
-          <w:iCs w:val="false"/>
-          <w:lang w:val="pt-BR" w:eastAsia="pt-BR" w:bidi="ar-SA"/>
-        </w:rPr>
-        <w:t xml:space="preserve"> nas pastas </w:t>
+        <w:t xml:space="preserve"> que os arquivos que estiverem nas pastas </w:t>
       </w:r>
       <w:r>
         <w:rPr>
@@ -3182,39 +2899,7 @@
           <w:iCs w:val="false"/>
           <w:lang w:val="pt-BR" w:eastAsia="pt-BR" w:bidi="ar-SA"/>
         </w:rPr>
-        <w:t xml:space="preserve"> deve</w:t>
-      </w:r>
-      <w:r>
-        <w:rPr>
-          <w:i w:val="false"/>
-          <w:iCs w:val="false"/>
-          <w:lang w:val="pt-BR" w:eastAsia="pt-BR" w:bidi="ar-SA"/>
-        </w:rPr>
-        <w:t>m ser</w:t>
-      </w:r>
-      <w:r>
-        <w:rPr>
-          <w:i w:val="false"/>
-          <w:iCs w:val="false"/>
-          <w:lang w:val="pt-BR" w:eastAsia="pt-BR" w:bidi="ar-SA"/>
-        </w:rPr>
-        <w:t xml:space="preserve"> carregado</w:t>
-      </w:r>
-      <w:r>
-        <w:rPr>
-          <w:i w:val="false"/>
-          <w:iCs w:val="false"/>
-          <w:lang w:val="pt-BR" w:eastAsia="pt-BR" w:bidi="ar-SA"/>
-        </w:rPr>
-        <w:t>s</w:t>
-      </w:r>
-      <w:r>
-        <w:rPr>
-          <w:i w:val="false"/>
-          <w:iCs w:val="false"/>
-          <w:lang w:val="pt-BR" w:eastAsia="pt-BR" w:bidi="ar-SA"/>
-        </w:rPr>
-        <w:t xml:space="preserve"> para dentro da aplicação, isto significa que não será necessário executar o método </w:t>
+        <w:t xml:space="preserve"> devem ser carregados para dentro da aplicação, isto significa que não será necessário executar o método </w:t>
       </w:r>
       <w:r>
         <w:rPr>
@@ -3280,23 +2965,7 @@
           <w:iCs w:val="false"/>
           <w:lang w:val="pt-BR" w:eastAsia="pt-BR" w:bidi="ar-SA"/>
         </w:rPr>
-        <w:t xml:space="preserve">. </w:t>
-      </w:r>
-      <w:r>
-        <w:rPr>
-          <w:i w:val="false"/>
-          <w:iCs w:val="false"/>
-          <w:lang w:val="pt-BR" w:eastAsia="pt-BR" w:bidi="ar-SA"/>
-        </w:rPr>
-        <w:t>Em seguida</w:t>
-      </w:r>
-      <w:r>
-        <w:rPr>
-          <w:i w:val="false"/>
-          <w:iCs w:val="false"/>
-          <w:lang w:val="pt-BR" w:eastAsia="pt-BR" w:bidi="ar-SA"/>
-        </w:rPr>
-        <w:t xml:space="preserve">, após acessar a pasta da aplicação pelo terminal e executar novamente o comando: </w:t>
+        <w:t xml:space="preserve">. Em seguida, após acessar a pasta da aplicação pelo terminal e executar novamente o comando: </w:t>
       </w:r>
       <w:r>
         <w:rPr>
@@ -3312,55 +2981,7 @@
           <w:iCs w:val="false"/>
           <w:lang w:val="pt-BR" w:eastAsia="pt-BR" w:bidi="ar-SA"/>
         </w:rPr>
-        <w:t xml:space="preserve">. Pode ser executado o cURL para verificar se </w:t>
-      </w:r>
-      <w:r>
-        <w:rPr>
-          <w:i w:val="false"/>
-          <w:iCs w:val="false"/>
-          <w:lang w:val="pt-BR" w:eastAsia="pt-BR" w:bidi="ar-SA"/>
-        </w:rPr>
-        <w:t xml:space="preserve">as categorias </w:t>
-      </w:r>
-      <w:r>
-        <w:rPr>
-          <w:i w:val="false"/>
-          <w:iCs w:val="false"/>
-          <w:lang w:val="pt-BR" w:eastAsia="pt-BR" w:bidi="ar-SA"/>
-        </w:rPr>
-        <w:t xml:space="preserve">estão sendo retornadas quando acessada a rota </w:t>
-      </w:r>
-      <w:r>
-        <w:rPr>
-          <w:i w:val="false"/>
-          <w:iCs w:val="false"/>
-          <w:lang w:val="pt-BR" w:eastAsia="pt-BR" w:bidi="ar-SA"/>
-        </w:rPr>
-        <w:t>correspondente.</w:t>
-      </w:r>
-      <w:r>
-        <w:rPr>
-          <w:i w:val="false"/>
-          <w:iCs w:val="false"/>
-          <w:lang w:val="pt-BR" w:eastAsia="pt-BR" w:bidi="ar-SA"/>
-        </w:rPr>
-        <w:t xml:space="preserve"> </w:t>
-      </w:r>
-      <w:r>
-        <w:rPr>
-          <w:i w:val="false"/>
-          <w:iCs w:val="false"/>
-          <w:lang w:val="pt-BR" w:eastAsia="pt-BR" w:bidi="ar-SA"/>
-        </w:rPr>
-        <w:t>P</w:t>
-      </w:r>
-      <w:r>
-        <w:rPr>
-          <w:i w:val="false"/>
-          <w:iCs w:val="false"/>
-          <w:lang w:val="pt-BR" w:eastAsia="pt-BR" w:bidi="ar-SA"/>
-        </w:rPr>
-        <w:t xml:space="preserve">ara executá-lo é necessário abrir um novo terminal e executar o comando: </w:t>
+        <w:t xml:space="preserve">. Pode ser executado o cURL para verificar se as categorias estão sendo retornadas quando acessada a rota correspondente. Para executá-lo é necessário abrir um novo terminal e executar o comando: </w:t>
       </w:r>
       <w:r>
         <w:rPr>
@@ -3386,7 +3007,7 @@
       </w:pPr>
       <w:r>
         <w:drawing>
-          <wp:anchor behindDoc="0" distT="0" distB="0" distL="0" distR="0" simplePos="0" locked="0" layoutInCell="1" allowOverlap="1" relativeHeight="19">
+          <wp:anchor behindDoc="0" distT="0" distB="0" distL="0" distR="0" simplePos="0" locked="0" layoutInCell="1" allowOverlap="1" relativeHeight="22">
             <wp:simplePos x="0" y="0"/>
             <wp:positionH relativeFrom="column">
               <wp:align>center</wp:align>
@@ -3517,55 +3138,7 @@
           <w:iCs w:val="false"/>
           <w:lang w:val="pt-BR" w:eastAsia="pt-BR" w:bidi="ar-SA"/>
         </w:rPr>
-        <w:t xml:space="preserve"> que corresponderão à</w:t>
-      </w:r>
-      <w:r>
-        <w:rPr>
-          <w:i w:val="false"/>
-          <w:iCs w:val="false"/>
-          <w:lang w:val="pt-BR" w:eastAsia="pt-BR" w:bidi="ar-SA"/>
-        </w:rPr>
-        <w:t>s</w:t>
-      </w:r>
-      <w:r>
-        <w:rPr>
-          <w:i w:val="false"/>
-          <w:iCs w:val="false"/>
-          <w:lang w:val="pt-BR" w:eastAsia="pt-BR" w:bidi="ar-SA"/>
-        </w:rPr>
-        <w:t xml:space="preserve"> rotas. </w:t>
-      </w:r>
-      <w:r>
-        <w:rPr>
-          <w:i w:val="false"/>
-          <w:iCs w:val="false"/>
-          <w:lang w:val="pt-BR" w:eastAsia="pt-BR" w:bidi="ar-SA"/>
-        </w:rPr>
-        <w:t>P</w:t>
-      </w:r>
-      <w:r>
-        <w:rPr>
-          <w:i w:val="false"/>
-          <w:iCs w:val="false"/>
-          <w:lang w:val="pt-BR" w:eastAsia="pt-BR" w:bidi="ar-SA"/>
-        </w:rPr>
-        <w:t xml:space="preserve">rimeiramente </w:t>
-      </w:r>
-      <w:r>
-        <w:rPr>
-          <w:i w:val="false"/>
-          <w:iCs w:val="false"/>
-          <w:lang w:val="pt-BR" w:eastAsia="pt-BR" w:bidi="ar-SA"/>
-        </w:rPr>
-        <w:t>será desenvolvida a rota para</w:t>
-      </w:r>
-      <w:r>
-        <w:rPr>
-          <w:i w:val="false"/>
-          <w:iCs w:val="false"/>
-          <w:lang w:val="pt-BR" w:eastAsia="pt-BR" w:bidi="ar-SA"/>
-        </w:rPr>
-        <w:t xml:space="preserve"> adicionar as categorias, sendo assim, será implementado o método responsável por adicionar uma nova categoria na lista de categorias disponíveis, para isso deve ser alterado o arquivo de </w:t>
+        <w:t xml:space="preserve"> que corresponderão às rotas. Primeiramente será desenvolvida a rota para adicionar as categorias, sendo assim, será implementado o método responsável por adicionar uma nova categoria na lista de categorias disponíveis, para isso deve ser alterado o arquivo de </w:t>
       </w:r>
       <w:r>
         <w:rPr>
@@ -3581,23 +3154,7 @@
           <w:iCs w:val="false"/>
           <w:lang w:val="pt-BR" w:eastAsia="pt-BR" w:bidi="ar-SA"/>
         </w:rPr>
-        <w:t xml:space="preserve"> de categoria, implementando um </w:t>
-      </w:r>
-      <w:r>
-        <w:rPr>
-          <w:i w:val="false"/>
-          <w:iCs w:val="false"/>
-          <w:lang w:val="pt-BR" w:eastAsia="pt-BR" w:bidi="ar-SA"/>
-        </w:rPr>
-        <w:t xml:space="preserve">novo </w:t>
-      </w:r>
-      <w:r>
-        <w:rPr>
-          <w:i w:val="false"/>
-          <w:iCs w:val="false"/>
-          <w:lang w:val="pt-BR" w:eastAsia="pt-BR" w:bidi="ar-SA"/>
-        </w:rPr>
-        <w:t>método (linha 4 do quadro 10) para adicionar mais um item nas lista de categorias. Como pode ser visto no quadro 10, na linha 6, é adicionado o corpo (</w:t>
+        <w:t xml:space="preserve"> de categoria, implementando um novo método (linha 4 do quadro 10) para adicionar mais um item nas lista de categorias. Como pode ser visto no quadro 10, na linha 6, é adicionado o corpo (</w:t>
       </w:r>
       <w:r>
         <w:rPr>
@@ -3623,7 +3180,7 @@
       </w:pPr>
       <w:r>
         <w:drawing>
-          <wp:anchor behindDoc="0" distT="0" distB="0" distL="0" distR="0" simplePos="0" locked="0" layoutInCell="1" allowOverlap="1" relativeHeight="23">
+          <wp:anchor behindDoc="0" distT="0" distB="0" distL="0" distR="0" simplePos="0" locked="0" layoutInCell="1" allowOverlap="1" relativeHeight="26">
             <wp:simplePos x="0" y="0"/>
             <wp:positionH relativeFrom="column">
               <wp:align>center</wp:align>
@@ -3764,7 +3321,7 @@
       </w:pPr>
       <w:r>
         <w:drawing>
-          <wp:anchor behindDoc="0" distT="0" distB="0" distL="0" distR="0" simplePos="0" locked="0" layoutInCell="1" allowOverlap="1" relativeHeight="21">
+          <wp:anchor behindDoc="0" distT="0" distB="0" distL="0" distR="0" simplePos="0" locked="0" layoutInCell="1" allowOverlap="1" relativeHeight="24">
             <wp:simplePos x="0" y="0"/>
             <wp:positionH relativeFrom="column">
               <wp:align>center</wp:align>
@@ -3974,23 +3531,7 @@
           <w:lang w:val="pt-BR" w:eastAsia="pt-BR" w:bidi="ar-SA"/>
         </w:rPr>
         <w:tab/>
-        <w:t>O método adicionar espera que no corpo da requisição retorne dados em JSON, porém por padrão isto não ocorre, portanto será necessário configura</w:t>
-      </w:r>
-      <w:r>
-        <w:rPr>
-          <w:i w:val="false"/>
-          <w:iCs w:val="false"/>
-          <w:lang w:val="pt-BR" w:eastAsia="pt-BR" w:bidi="ar-SA"/>
-        </w:rPr>
-        <w:t>r</w:t>
-      </w:r>
-      <w:r>
-        <w:rPr>
-          <w:i w:val="false"/>
-          <w:iCs w:val="false"/>
-          <w:lang w:val="pt-BR" w:eastAsia="pt-BR" w:bidi="ar-SA"/>
-        </w:rPr>
-        <w:t xml:space="preserve"> o </w:t>
+        <w:t xml:space="preserve">O método adicionar espera que no corpo da requisição retorne dados em JSON, porém por padrão isto não ocorre, portanto será necessário configurar o </w:t>
       </w:r>
       <w:r>
         <w:rPr>
@@ -4006,55 +3547,7 @@
           <w:iCs w:val="false"/>
           <w:lang w:val="pt-BR" w:eastAsia="pt-BR" w:bidi="ar-SA"/>
         </w:rPr>
-        <w:t xml:space="preserve"> para que isto ocorra. </w:t>
-      </w:r>
-      <w:r>
-        <w:rPr>
-          <w:i w:val="false"/>
-          <w:iCs w:val="false"/>
-          <w:lang w:val="pt-BR" w:eastAsia="pt-BR" w:bidi="ar-SA"/>
-        </w:rPr>
-        <w:t>F</w:t>
-      </w:r>
-      <w:r>
-        <w:rPr>
-          <w:i w:val="false"/>
-          <w:iCs w:val="false"/>
-          <w:lang w:val="pt-BR" w:eastAsia="pt-BR" w:bidi="ar-SA"/>
-        </w:rPr>
-        <w:t xml:space="preserve">oram adicionadas as linhas 3, 9 e 10, conforme pode ser verificado no quadro 12 </w:t>
-      </w:r>
-      <w:r>
-        <w:rPr>
-          <w:i w:val="false"/>
-          <w:iCs w:val="false"/>
-          <w:lang w:val="pt-BR" w:eastAsia="pt-BR" w:bidi="ar-SA"/>
-        </w:rPr>
-        <w:t>para realizar essa configuração</w:t>
-      </w:r>
-      <w:r>
-        <w:rPr>
-          <w:i w:val="false"/>
-          <w:iCs w:val="false"/>
-          <w:lang w:val="pt-BR" w:eastAsia="pt-BR" w:bidi="ar-SA"/>
-        </w:rPr>
-        <w:t>. Na linha 2 é importa</w:t>
-      </w:r>
-      <w:r>
-        <w:rPr>
-          <w:i w:val="false"/>
-          <w:iCs w:val="false"/>
-          <w:lang w:val="pt-BR" w:eastAsia="pt-BR" w:bidi="ar-SA"/>
-        </w:rPr>
-        <w:t>da</w:t>
-      </w:r>
-      <w:r>
-        <w:rPr>
-          <w:i w:val="false"/>
-          <w:iCs w:val="false"/>
-          <w:lang w:val="pt-BR" w:eastAsia="pt-BR" w:bidi="ar-SA"/>
-        </w:rPr>
-        <w:t xml:space="preserve"> uma biblioteca que ainda não existe no projeto, portanto faz-se necessário solicitar a instalação ao NPM através do comando: </w:t>
+        <w:t xml:space="preserve"> para que isto ocorra. Foram adicionadas as linhas 3, 9 e 10, conforme pode ser verificado no quadro 12 para realizar essa configuração. Na linha 2 é importada uma biblioteca que ainda não existe no projeto, portanto faz-se necessário solicitar a instalação ao NPM através do comando: </w:t>
       </w:r>
       <w:r>
         <w:rPr>
@@ -4105,23 +3598,7 @@
           <w:iCs w:val="false"/>
           <w:lang w:val="pt-BR" w:eastAsia="pt-BR" w:bidi="ar-SA"/>
         </w:rPr>
-        <w:t xml:space="preserve"> da aplicação, este método permite que sejam adicionados módulos externos à aplicação, nesta linha, a biblioteca está configurando o express para que aceite URLs extendidas e na linha 10 está informando que deve converter estes dados </w:t>
-      </w:r>
-      <w:r>
-        <w:rPr>
-          <w:i w:val="false"/>
-          <w:iCs w:val="false"/>
-          <w:lang w:val="pt-BR" w:eastAsia="pt-BR" w:bidi="ar-SA"/>
-        </w:rPr>
-        <w:t xml:space="preserve">dessas URLs </w:t>
-      </w:r>
-      <w:r>
-        <w:rPr>
-          <w:i w:val="false"/>
-          <w:iCs w:val="false"/>
-          <w:lang w:val="pt-BR" w:eastAsia="pt-BR" w:bidi="ar-SA"/>
-        </w:rPr>
-        <w:t>para um objeto JSON que ocupará o corpo da requisição.</w:t>
+        <w:t xml:space="preserve"> da aplicação, este método permite que sejam adicionados módulos externos à aplicação, nesta linha, a biblioteca está configurando o express para que aceite URLs extendidas e na linha 10 está informando que deve converter estes dados dessas URLs para um objeto JSON que ocupará o corpo da requisição.</w:t>
       </w:r>
     </w:p>
     <w:p>
@@ -4131,7 +3608,7 @@
       </w:pPr>
       <w:r>
         <w:drawing>
-          <wp:anchor behindDoc="0" distT="0" distB="0" distL="0" distR="0" simplePos="0" locked="0" layoutInCell="1" allowOverlap="1" relativeHeight="22">
+          <wp:anchor behindDoc="0" distT="0" distB="0" distL="0" distR="0" simplePos="0" locked="0" layoutInCell="1" allowOverlap="1" relativeHeight="25">
             <wp:simplePos x="0" y="0"/>
             <wp:positionH relativeFrom="column">
               <wp:align>center</wp:align>
@@ -4246,23 +3723,7 @@
           <w:lang w:val="pt-BR" w:eastAsia="pt-BR" w:bidi="ar-SA"/>
         </w:rPr>
         <w:tab/>
-        <w:t xml:space="preserve">Assim, após estas alterações, pode ser executado o comando no cURL para criar </w:t>
-      </w:r>
-      <w:r>
-        <w:rPr>
-          <w:i w:val="false"/>
-          <w:iCs w:val="false"/>
-          <w:lang w:val="pt-BR" w:eastAsia="pt-BR" w:bidi="ar-SA"/>
-        </w:rPr>
-        <w:t xml:space="preserve">uma </w:t>
-      </w:r>
-      <w:r>
-        <w:rPr>
-          <w:i w:val="false"/>
-          <w:iCs w:val="false"/>
-          <w:lang w:val="pt-BR" w:eastAsia="pt-BR" w:bidi="ar-SA"/>
-        </w:rPr>
-        <w:t xml:space="preserve">categoria. Reinicie o servidor da aplicação que está executando e execute em outro terminal o seguinte comando: </w:t>
+        <w:t xml:space="preserve">Assim, após estas alterações, pode ser executado o comando no cURL para criar uma categoria. Reinicie o servidor da aplicação que está executando e execute em outro terminal o seguinte comando: </w:t>
       </w:r>
       <w:r>
         <w:rPr>
@@ -4278,39 +3739,7 @@
           <w:iCs w:val="false"/>
           <w:lang w:val="pt-BR" w:eastAsia="pt-BR" w:bidi="ar-SA"/>
         </w:rPr>
-        <w:t xml:space="preserve">. Se, após este comando, for executado novamente a listagem de categorias, irá apresentar </w:t>
-      </w:r>
-      <w:r>
-        <w:rPr>
-          <w:i w:val="false"/>
-          <w:iCs w:val="false"/>
-          <w:lang w:val="pt-BR" w:eastAsia="pt-BR" w:bidi="ar-SA"/>
-        </w:rPr>
-        <w:t xml:space="preserve">ao final da lista a </w:t>
-      </w:r>
-      <w:r>
-        <w:rPr>
-          <w:i w:val="false"/>
-          <w:iCs w:val="false"/>
-          <w:lang w:val="pt-BR" w:eastAsia="pt-BR" w:bidi="ar-SA"/>
-        </w:rPr>
-        <w:t xml:space="preserve">categoria </w:t>
-      </w:r>
-      <w:r>
-        <w:rPr>
-          <w:i w:val="false"/>
-          <w:iCs w:val="false"/>
-          <w:lang w:val="pt-BR" w:eastAsia="pt-BR" w:bidi="ar-SA"/>
-        </w:rPr>
-        <w:t>que foi adicionada</w:t>
-      </w:r>
-      <w:r>
-        <w:rPr>
-          <w:i w:val="false"/>
-          <w:iCs w:val="false"/>
-          <w:lang w:val="pt-BR" w:eastAsia="pt-BR" w:bidi="ar-SA"/>
-        </w:rPr>
-        <w:t>.</w:t>
+        <w:t>. Se, após este comando, for executado novamente a listagem de categorias, irá apresentar ao final da lista a categoria que foi adicionada.</w:t>
       </w:r>
     </w:p>
     <w:p>
@@ -4325,58 +3754,17 @@
           <w:lang w:val="pt-BR" w:eastAsia="pt-BR" w:bidi="ar-SA"/>
         </w:rPr>
         <w:tab/>
-        <w:t xml:space="preserve">Ainda restam as rotas para alterar uma categoria, buscar e deletar. Sua implementação pode ser encontrada no quadro 13 e devida configuração das rotas no quadro 14. A implementação </w:t>
-      </w:r>
-      <w:r>
-        <w:rPr>
-          <w:i w:val="false"/>
-          <w:iCs w:val="false"/>
-          <w:lang w:val="pt-BR" w:eastAsia="pt-BR" w:bidi="ar-SA"/>
-        </w:rPr>
-        <w:t xml:space="preserve">de orçamento e transações </w:t>
-      </w:r>
-      <w:r>
-        <w:rPr>
-          <w:i w:val="false"/>
-          <w:iCs w:val="false"/>
-          <w:lang w:val="pt-BR" w:eastAsia="pt-BR" w:bidi="ar-SA"/>
-        </w:rPr>
-        <w:t xml:space="preserve">pode ser encontrados no endereço </w:t>
-      </w:r>
-      <w:hyperlink r:id="rId21">
-        <w:r>
-          <w:rPr>
-            <w:rStyle w:val="InternetLink"/>
-            <w:i w:val="false"/>
-            <w:iCs w:val="false"/>
-            <w:lang w:val="pt-BR" w:eastAsia="pt-BR" w:bidi="ar-SA"/>
-          </w:rPr>
-          <w:t>https://github.com/flachadriano/pos-desenv-web/tree/master/artigo/projeto</w:t>
-        </w:r>
-      </w:hyperlink>
-      <w:r>
-        <w:rPr>
-          <w:i w:val="false"/>
-          <w:iCs w:val="false"/>
-          <w:lang w:val="pt-BR" w:eastAsia="pt-BR" w:bidi="ar-SA"/>
-        </w:rPr>
-        <w:t>.</w:t>
-      </w:r>
-    </w:p>
-    <w:p>
-      <w:pPr>
-        <w:pStyle w:val="Caption1"/>
-        <w:rPr/>
-      </w:pPr>
+        <w:t>Ainda restam as rotas para alterar uma categoria, buscar e deletar. Sua implementação pode ser encontrada no quadro 13 e devida configuração das rotas no quadro 14. A implementação de orçamento e transações pode ser encontrados no endereç</w:t>
+      </w:r>
       <w:r>
         <w:drawing>
-          <wp:anchor behindDoc="0" distT="0" distB="0" distL="0" distR="0" simplePos="0" locked="0" layoutInCell="1" allowOverlap="1" relativeHeight="24">
+          <wp:anchor behindDoc="0" distT="0" distB="0" distL="0" distR="0" simplePos="0" locked="0" layoutInCell="1" allowOverlap="1" relativeHeight="27">
             <wp:simplePos x="0" y="0"/>
             <wp:positionH relativeFrom="column">
-              <wp:align>center</wp:align>
+              <wp:posOffset>450215</wp:posOffset>
             </wp:positionH>
             <wp:positionV relativeFrom="paragraph">
-              <wp:posOffset>635</wp:posOffset>
+              <wp:posOffset>605155</wp:posOffset>
             </wp:positionV>
             <wp:extent cx="4499610" cy="5414010"/>
             <wp:effectExtent l="0" t="0" r="0" b="0"/>
@@ -4395,7 +3783,7 @@
                     </pic:cNvPicPr>
                   </pic:nvPicPr>
                   <pic:blipFill>
-                    <a:blip r:embed="rId22"/>
+                    <a:blip r:embed="rId21"/>
                     <a:stretch>
                       <a:fillRect/>
                     </a:stretch>
@@ -4424,14 +3812,49 @@
         <w:rPr>
           <w:i w:val="false"/>
           <w:iCs w:val="false"/>
+          <w:lang w:val="pt-BR" w:eastAsia="pt-BR" w:bidi="ar-SA"/>
+        </w:rPr>
+        <w:t>o</w:t>
+      </w:r>
+      <w:r>
+        <w:rPr>
+          <w:i w:val="false"/>
+          <w:iCs w:val="false"/>
+          <w:lang w:val="pt-BR" w:eastAsia="pt-BR" w:bidi="ar-SA"/>
+        </w:rPr>
+        <w:t xml:space="preserve"> </w:t>
+      </w:r>
+      <w:hyperlink r:id="rId22">
+        <w:r>
+          <w:rPr>
+            <w:rStyle w:val="InternetLink"/>
+            <w:i w:val="false"/>
+            <w:iCs w:val="false"/>
+            <w:lang w:val="pt-BR" w:eastAsia="pt-BR" w:bidi="ar-SA"/>
+          </w:rPr>
+          <w:t>https://github.com/flachadriano/pos-desenv-web/tree/master/artigo/projeto</w:t>
+        </w:r>
+      </w:hyperlink>
+      <w:r>
+        <w:rPr>
+          <w:i w:val="false"/>
+          <w:iCs w:val="false"/>
+          <w:lang w:val="pt-BR" w:eastAsia="pt-BR" w:bidi="ar-SA"/>
+        </w:rPr>
+        <w:t>.</w:t>
+      </w:r>
+    </w:p>
+    <w:p>
+      <w:pPr>
+        <w:pStyle w:val="Caption1"/>
+        <w:rPr/>
+      </w:pPr>
+      <w:r>
+        <w:rPr>
+          <w:i w:val="false"/>
+          <w:iCs w:val="false"/>
         </w:rPr>
         <w:tab/>
-      </w:r>
-      <w:r>
-        <w:rPr>
-          <w:i w:val="false"/>
-          <w:iCs w:val="false"/>
-        </w:rPr>
         <w:t>Q</w:t>
       </w:r>
       <w:r>
@@ -4478,7 +3901,7 @@
       </w:pPr>
       <w:r>
         <w:drawing>
-          <wp:anchor behindDoc="0" distT="0" distB="0" distL="0" distR="0" simplePos="0" locked="0" layoutInCell="1" allowOverlap="1" relativeHeight="25">
+          <wp:anchor behindDoc="0" distT="0" distB="0" distL="0" distR="0" simplePos="0" locked="0" layoutInCell="1" allowOverlap="1" relativeHeight="28">
             <wp:simplePos x="0" y="0"/>
             <wp:positionH relativeFrom="column">
               <wp:align>center</wp:align>
@@ -4612,7 +4035,102 @@
         <w:rPr>
           <w:i w:val="false"/>
           <w:iCs w:val="false"/>
-        </w:rPr>
+          <w:lang w:val="pt-BR" w:eastAsia="pt-BR" w:bidi="ar-SA"/>
+        </w:rPr>
+        <w:t xml:space="preserve">Conforme mencionado anteriormente, será utilizado o banco de dados </w:t>
+      </w:r>
+      <w:r>
+        <w:rPr>
+          <w:i/>
+          <w:iCs/>
+          <w:lang w:val="pt-BR" w:eastAsia="pt-BR" w:bidi="ar-SA"/>
+        </w:rPr>
+        <w:t>MongoDB</w:t>
+      </w:r>
+      <w:r>
+        <w:rPr>
+          <w:i w:val="false"/>
+          <w:iCs w:val="false"/>
+          <w:lang w:val="pt-BR" w:eastAsia="pt-BR" w:bidi="ar-SA"/>
+        </w:rPr>
+        <w:t xml:space="preserve"> para persistência dos dados. Desta forma, será necessário realizar a instalação deste banco no computador, para isto basta acessar o site </w:t>
+      </w:r>
+      <w:r>
+        <w:fldChar w:fldCharType="begin"/>
+      </w:r>
+      <w:r>
+        <w:instrText> HYPERLINK "https://www.mongodb.org/downloads" \l "production"</w:instrText>
+      </w:r>
+      <w:r>
+        <w:fldChar w:fldCharType="separate"/>
+      </w:r>
+      <w:r>
+        <w:rPr>
+          <w:rStyle w:val="InternetLink"/>
+          <w:i/>
+          <w:iCs/>
+          <w:lang w:val="pt-BR" w:eastAsia="pt-BR" w:bidi="ar-SA"/>
+        </w:rPr>
+        <w:t>https://www.mongodb.org/downloads#production</w:t>
+      </w:r>
+      <w:r>
+        <w:fldChar w:fldCharType="end"/>
+      </w:r>
+      <w:r>
+        <w:rPr>
+          <w:i w:val="false"/>
+          <w:iCs w:val="false"/>
+          <w:lang w:val="pt-BR" w:eastAsia="pt-BR" w:bidi="ar-SA"/>
+        </w:rPr>
+        <w:t xml:space="preserve">, baixar o arquivo e </w:t>
+      </w:r>
+      <w:r>
+        <w:rPr>
+          <w:i w:val="false"/>
+          <w:iCs w:val="false"/>
+          <w:lang w:val="pt-BR" w:eastAsia="pt-BR" w:bidi="ar-SA"/>
+        </w:rPr>
+        <w:t xml:space="preserve">clicar no </w:t>
+      </w:r>
+      <w:r>
+        <w:rPr>
+          <w:i/>
+          <w:iCs/>
+          <w:lang w:val="pt-BR" w:eastAsia="pt-BR" w:bidi="ar-SA"/>
+        </w:rPr>
+        <w:t>link</w:t>
+      </w:r>
+      <w:r>
+        <w:rPr>
+          <w:i w:val="false"/>
+          <w:iCs w:val="false"/>
+          <w:lang w:val="pt-BR" w:eastAsia="pt-BR" w:bidi="ar-SA"/>
+        </w:rPr>
+        <w:t xml:space="preserve"> de instruções de instalação</w:t>
+      </w:r>
+      <w:r>
+        <w:rPr>
+          <w:i w:val="false"/>
+          <w:iCs w:val="false"/>
+          <w:lang w:val="pt-BR" w:eastAsia="pt-BR" w:bidi="ar-SA"/>
+        </w:rPr>
+        <w:t xml:space="preserve">. Para verificar se foi instalado corretamente, basta abrir uma nova janela do terminal e executar o comando: </w:t>
+      </w:r>
+      <w:r>
+        <w:rPr>
+          <w:i/>
+          <w:iCs/>
+          <w:lang w:val="pt-BR" w:eastAsia="pt-BR" w:bidi="ar-SA"/>
+        </w:rPr>
+        <w:t>mongo</w:t>
+      </w:r>
+      <w:r>
+        <w:rPr>
+          <w:i w:val="false"/>
+          <w:iCs w:val="false"/>
+          <w:lang w:val="pt-BR" w:eastAsia="pt-BR" w:bidi="ar-SA"/>
+        </w:rPr>
+        <w:t>.</w:t>
       </w:r>
     </w:p>
     <w:p>
@@ -4622,6 +4140,1425 @@
           <w:i w:val="false"/>
           <w:i w:val="false"/>
           <w:iCs w:val="false"/>
+        </w:rPr>
+      </w:pPr>
+      <w:r>
+        <w:rPr>
+          <w:i w:val="false"/>
+          <w:iCs w:val="false"/>
+          <w:lang w:val="pt-BR" w:eastAsia="pt-BR" w:bidi="ar-SA"/>
+        </w:rPr>
+        <w:tab/>
+      </w:r>
+      <w:r>
+        <w:rPr>
+          <w:i w:val="false"/>
+          <w:iCs w:val="false"/>
+          <w:lang w:val="pt-BR" w:eastAsia="pt-BR" w:bidi="ar-SA"/>
+        </w:rPr>
+        <w:t xml:space="preserve">Agora o </w:t>
+      </w:r>
+      <w:r>
+        <w:rPr>
+          <w:i/>
+          <w:iCs/>
+          <w:lang w:val="pt-BR" w:eastAsia="pt-BR" w:bidi="ar-SA"/>
+        </w:rPr>
+        <w:t>MongoDB</w:t>
+      </w:r>
+      <w:r>
+        <w:rPr>
+          <w:i w:val="false"/>
+          <w:iCs w:val="false"/>
+          <w:lang w:val="pt-BR" w:eastAsia="pt-BR" w:bidi="ar-SA"/>
+        </w:rPr>
+        <w:t xml:space="preserve"> está instalado, porém é necessário acoplar um driver ao </w:t>
+      </w:r>
+      <w:r>
+        <w:rPr>
+          <w:i/>
+          <w:iCs/>
+          <w:lang w:val="pt-BR" w:eastAsia="pt-BR" w:bidi="ar-SA"/>
+        </w:rPr>
+        <w:t>NodeJS</w:t>
+      </w:r>
+      <w:r>
+        <w:rPr>
+          <w:i w:val="false"/>
+          <w:iCs w:val="false"/>
+          <w:lang w:val="pt-BR" w:eastAsia="pt-BR" w:bidi="ar-SA"/>
+        </w:rPr>
+        <w:t xml:space="preserve"> para que o express consiga acessar o banco de dados, este </w:t>
+      </w:r>
+      <w:r>
+        <w:rPr>
+          <w:i/>
+          <w:iCs/>
+          <w:lang w:val="pt-BR" w:eastAsia="pt-BR" w:bidi="ar-SA"/>
+        </w:rPr>
+        <w:t>middleware</w:t>
+      </w:r>
+      <w:r>
+        <w:rPr>
+          <w:i w:val="false"/>
+          <w:iCs w:val="false"/>
+          <w:lang w:val="pt-BR" w:eastAsia="pt-BR" w:bidi="ar-SA"/>
+        </w:rPr>
+        <w:t xml:space="preserve"> se chama </w:t>
+      </w:r>
+      <w:r>
+        <w:rPr>
+          <w:i/>
+          <w:iCs/>
+          <w:lang w:val="pt-BR" w:eastAsia="pt-BR" w:bidi="ar-SA"/>
+        </w:rPr>
+        <w:t>mongodb</w:t>
+      </w:r>
+      <w:r>
+        <w:rPr>
+          <w:i w:val="false"/>
+          <w:iCs w:val="false"/>
+          <w:lang w:val="pt-BR" w:eastAsia="pt-BR" w:bidi="ar-SA"/>
+        </w:rPr>
+        <w:t xml:space="preserve"> e pode ser instalado pelo NPM, basta executar o comando: </w:t>
+      </w:r>
+      <w:r>
+        <w:rPr>
+          <w:i/>
+          <w:iCs/>
+          <w:lang w:val="pt-BR" w:eastAsia="pt-BR" w:bidi="ar-SA"/>
+        </w:rPr>
+        <w:t xml:space="preserve">npm install </w:t>
+      </w:r>
+      <w:hyperlink r:id="rId24">
+        <w:r>
+          <w:rPr>
+            <w:rStyle w:val="InternetLink"/>
+            <w:i/>
+            <w:iCs/>
+            <w:lang w:val="pt-BR" w:eastAsia="pt-BR" w:bidi="ar-SA"/>
+          </w:rPr>
+          <w:t>mongodb@2.1.10</w:t>
+        </w:r>
+      </w:hyperlink>
+      <w:r>
+        <w:rPr>
+          <w:i/>
+          <w:iCs/>
+          <w:lang w:val="pt-BR" w:eastAsia="pt-BR" w:bidi="ar-SA"/>
+        </w:rPr>
+        <w:t xml:space="preserve"> –-save</w:t>
+      </w:r>
+      <w:r>
+        <w:rPr>
+          <w:i w:val="false"/>
+          <w:iCs w:val="false"/>
+          <w:lang w:val="pt-BR" w:eastAsia="pt-BR" w:bidi="ar-SA"/>
+        </w:rPr>
+        <w:t>.</w:t>
+      </w:r>
+    </w:p>
+    <w:p>
+      <w:pPr>
+        <w:pStyle w:val="Normal"/>
+        <w:rPr>
+          <w:i w:val="false"/>
+          <w:i w:val="false"/>
+          <w:iCs w:val="false"/>
+        </w:rPr>
+      </w:pPr>
+      <w:r>
+        <w:rPr>
+          <w:i w:val="false"/>
+          <w:iCs w:val="false"/>
+          <w:lang w:val="pt-BR" w:eastAsia="pt-BR" w:bidi="ar-SA"/>
+        </w:rPr>
+        <w:tab/>
+        <w:t xml:space="preserve">Na seção 1 foi mencionado que por usar uma estrutura JSON para armazenar as informações, o MongoDB passa a maior parte das responsabilidades de validar as informações para a aplicação. Porém, isto não significa que não tenha uma biblioteca que auxilie na realização destas validações, neste momento entra outra bilblioteca, o </w:t>
+      </w:r>
+      <w:r>
+        <w:rPr>
+          <w:i/>
+          <w:iCs/>
+          <w:lang w:val="pt-BR" w:eastAsia="pt-BR" w:bidi="ar-SA"/>
+        </w:rPr>
+        <w:t>mongoose</w:t>
+      </w:r>
+      <w:r>
+        <w:rPr>
+          <w:i w:val="false"/>
+          <w:iCs w:val="false"/>
+          <w:lang w:val="pt-BR" w:eastAsia="pt-BR" w:bidi="ar-SA"/>
+        </w:rPr>
+        <w:t>.</w:t>
+      </w:r>
+    </w:p>
+    <w:p>
+      <w:pPr>
+        <w:pStyle w:val="Normal"/>
+        <w:rPr>
+          <w:i w:val="false"/>
+          <w:i w:val="false"/>
+          <w:iCs w:val="false"/>
+        </w:rPr>
+      </w:pPr>
+      <w:r>
+        <w:rPr>
+          <w:i w:val="false"/>
+          <w:iCs w:val="false"/>
+          <w:lang w:val="pt-BR" w:eastAsia="pt-BR" w:bidi="ar-SA"/>
+        </w:rPr>
+        <w:tab/>
+        <w:t xml:space="preserve">Conforme Almeida (2015), </w:t>
+      </w:r>
+      <w:r>
+        <w:rPr>
+          <w:i/>
+          <w:iCs/>
+          <w:lang w:val="pt-BR" w:eastAsia="pt-BR" w:bidi="ar-SA"/>
+        </w:rPr>
+        <w:t>Mongoose</w:t>
+      </w:r>
+      <w:r>
+        <w:rPr>
+          <w:i w:val="false"/>
+          <w:iCs w:val="false"/>
+          <w:lang w:val="pt-BR" w:eastAsia="pt-BR" w:bidi="ar-SA"/>
+        </w:rPr>
+        <w:t xml:space="preserve"> é uma biblioteca </w:t>
+      </w:r>
+      <w:r>
+        <w:rPr>
+          <w:i/>
+          <w:iCs/>
+          <w:lang w:val="pt-BR" w:eastAsia="pt-BR" w:bidi="ar-SA"/>
+        </w:rPr>
+        <w:t>Object-Document Modeler</w:t>
+      </w:r>
+      <w:r>
+        <w:rPr>
+          <w:i w:val="false"/>
+          <w:iCs w:val="false"/>
+          <w:lang w:val="pt-BR" w:eastAsia="pt-BR" w:bidi="ar-SA"/>
+        </w:rPr>
+        <w:t xml:space="preserve"> (ODM) criada pela equipe do </w:t>
+      </w:r>
+      <w:r>
+        <w:rPr>
+          <w:i/>
+          <w:iCs/>
+          <w:lang w:val="pt-BR" w:eastAsia="pt-BR" w:bidi="ar-SA"/>
+        </w:rPr>
+        <w:t>MongoDB</w:t>
+      </w:r>
+      <w:r>
+        <w:rPr>
+          <w:i w:val="false"/>
+          <w:iCs w:val="false"/>
+          <w:lang w:val="pt-BR" w:eastAsia="pt-BR" w:bidi="ar-SA"/>
+        </w:rPr>
+        <w:t xml:space="preserve">. Ela é a camada entorno do driver do </w:t>
+      </w:r>
+      <w:r>
+        <w:rPr>
+          <w:i/>
+          <w:iCs/>
+          <w:lang w:val="pt-BR" w:eastAsia="pt-BR" w:bidi="ar-SA"/>
+        </w:rPr>
+        <w:t>MongoDB</w:t>
+      </w:r>
+      <w:r>
+        <w:rPr>
+          <w:i w:val="false"/>
+          <w:iCs w:val="false"/>
+          <w:lang w:val="pt-BR" w:eastAsia="pt-BR" w:bidi="ar-SA"/>
+        </w:rPr>
+        <w:t xml:space="preserve"> que gerencia relacionamentos e executa validações, entre outras funcionalidades.</w:t>
+      </w:r>
+    </w:p>
+    <w:p>
+      <w:pPr>
+        <w:pStyle w:val="Normal"/>
+        <w:rPr>
+          <w:i w:val="false"/>
+          <w:i w:val="false"/>
+          <w:iCs w:val="false"/>
+        </w:rPr>
+      </w:pPr>
+      <w:r>
+        <w:rPr>
+          <w:i w:val="false"/>
+          <w:iCs w:val="false"/>
+          <w:lang w:val="pt-BR" w:eastAsia="pt-BR" w:bidi="ar-SA"/>
+        </w:rPr>
+        <w:tab/>
+        <w:t xml:space="preserve">Para instalar esta biblioteca será utilizado novamente o NPM, abrindo um terminal e executando o comando: </w:t>
+      </w:r>
+      <w:r>
+        <w:rPr>
+          <w:i/>
+          <w:iCs/>
+          <w:lang w:val="pt-BR" w:eastAsia="pt-BR" w:bidi="ar-SA"/>
+        </w:rPr>
+        <w:t xml:space="preserve">npm install </w:t>
+      </w:r>
+      <w:hyperlink r:id="rId25">
+        <w:r>
+          <w:rPr>
+            <w:rStyle w:val="InternetLink"/>
+            <w:i/>
+            <w:iCs/>
+            <w:lang w:val="pt-BR" w:eastAsia="pt-BR" w:bidi="ar-SA"/>
+          </w:rPr>
+          <w:t>mongoose@4.4.8</w:t>
+        </w:r>
+      </w:hyperlink>
+      <w:r>
+        <w:rPr>
+          <w:i/>
+          <w:iCs/>
+          <w:lang w:val="pt-BR" w:eastAsia="pt-BR" w:bidi="ar-SA"/>
+        </w:rPr>
+        <w:t xml:space="preserve"> –-save</w:t>
+      </w:r>
+      <w:r>
+        <w:rPr>
+          <w:i w:val="false"/>
+          <w:iCs w:val="false"/>
+          <w:lang w:val="pt-BR" w:eastAsia="pt-BR" w:bidi="ar-SA"/>
+        </w:rPr>
+        <w:t xml:space="preserve">. Para utilizar o </w:t>
+      </w:r>
+      <w:r>
+        <w:rPr>
+          <w:i/>
+          <w:iCs/>
+          <w:lang w:val="pt-BR" w:eastAsia="pt-BR" w:bidi="ar-SA"/>
+        </w:rPr>
+        <w:t>mongoose</w:t>
+      </w:r>
+      <w:r>
+        <w:rPr>
+          <w:i w:val="false"/>
+          <w:iCs w:val="false"/>
+          <w:lang w:val="pt-BR" w:eastAsia="pt-BR" w:bidi="ar-SA"/>
+        </w:rPr>
+        <w:t xml:space="preserve"> com o </w:t>
+      </w:r>
+      <w:r>
+        <w:rPr>
+          <w:i/>
+          <w:iCs/>
+          <w:lang w:val="pt-BR" w:eastAsia="pt-BR" w:bidi="ar-SA"/>
+        </w:rPr>
+        <w:t>MongoDB</w:t>
+      </w:r>
+      <w:r>
+        <w:rPr>
+          <w:i w:val="false"/>
+          <w:iCs w:val="false"/>
+          <w:lang w:val="pt-BR" w:eastAsia="pt-BR" w:bidi="ar-SA"/>
+        </w:rPr>
+        <w:t xml:space="preserve"> será criado um arquivo para poder realizar a configuração de conexão com o banco de dados. Desta forma, deve ser criado um arquivo </w:t>
+      </w:r>
+      <w:r>
+        <w:rPr>
+          <w:i/>
+          <w:iCs/>
+          <w:lang w:val="pt-BR" w:eastAsia="pt-BR" w:bidi="ar-SA"/>
+        </w:rPr>
+        <w:t>database.js</w:t>
+      </w:r>
+      <w:r>
+        <w:rPr>
+          <w:i w:val="false"/>
+          <w:iCs w:val="false"/>
+          <w:lang w:val="pt-BR" w:eastAsia="pt-BR" w:bidi="ar-SA"/>
+        </w:rPr>
+        <w:t xml:space="preserve"> na pasta </w:t>
+      </w:r>
+      <w:r>
+        <w:rPr>
+          <w:i/>
+          <w:iCs/>
+          <w:lang w:val="pt-BR" w:eastAsia="pt-BR" w:bidi="ar-SA"/>
+        </w:rPr>
+        <w:t>config</w:t>
+      </w:r>
+      <w:r>
+        <w:rPr>
+          <w:i w:val="false"/>
+          <w:iCs w:val="false"/>
+          <w:lang w:val="pt-BR" w:eastAsia="pt-BR" w:bidi="ar-SA"/>
+        </w:rPr>
+        <w:t>, conforme o quadro 15.</w:t>
+      </w:r>
+    </w:p>
+    <w:p>
+      <w:pPr>
+        <w:pStyle w:val="Caption1"/>
+        <w:rPr>
+          <w:i w:val="false"/>
+          <w:i w:val="false"/>
+          <w:iCs w:val="false"/>
+        </w:rPr>
+      </w:pPr>
+      <w:bookmarkStart w:id="1" w:name="__DdeLink__605_231118542"/>
+      <w:r>
+        <w:drawing>
+          <wp:anchor behindDoc="0" distT="0" distB="0" distL="0" distR="0" simplePos="0" locked="0" layoutInCell="1" allowOverlap="1" relativeHeight="42">
+            <wp:simplePos x="0" y="0"/>
+            <wp:positionH relativeFrom="column">
+              <wp:align>center</wp:align>
+            </wp:positionH>
+            <wp:positionV relativeFrom="paragraph">
+              <wp:posOffset>635</wp:posOffset>
+            </wp:positionV>
+            <wp:extent cx="5278120" cy="4074795"/>
+            <wp:effectExtent l="0" t="0" r="0" b="0"/>
+            <wp:wrapSquare wrapText="largest"/>
+            <wp:docPr id="17" name="Image15" descr=""/>
+            <wp:cNvGraphicFramePr>
+              <a:graphicFrameLocks xmlns:a="http://schemas.openxmlformats.org/drawingml/2006/main" noChangeAspect="1"/>
+            </wp:cNvGraphicFramePr>
+            <a:graphic xmlns:a="http://schemas.openxmlformats.org/drawingml/2006/main">
+              <a:graphicData uri="http://schemas.openxmlformats.org/drawingml/2006/picture">
+                <pic:pic xmlns:pic="http://schemas.openxmlformats.org/drawingml/2006/picture">
+                  <pic:nvPicPr>
+                    <pic:cNvPr id="17" name="Image15" descr=""/>
+                    <pic:cNvPicPr>
+                      <a:picLocks noChangeAspect="1" noChangeArrowheads="1"/>
+                    </pic:cNvPicPr>
+                  </pic:nvPicPr>
+                  <pic:blipFill>
+                    <a:blip r:embed="rId26"/>
+                    <a:stretch>
+                      <a:fillRect/>
+                    </a:stretch>
+                  </pic:blipFill>
+                  <pic:spPr bwMode="auto">
+                    <a:xfrm>
+                      <a:off x="0" y="0"/>
+                      <a:ext cx="5278120" cy="4074795"/>
+                    </a:xfrm>
+                    <a:prstGeom prst="rect">
+                      <a:avLst/>
+                    </a:prstGeom>
+                    <a:ln w="635">
+                      <a:solidFill>
+                        <a:srgbClr val="000000"/>
+                      </a:solidFill>
+                    </a:ln>
+                  </pic:spPr>
+                </pic:pic>
+              </a:graphicData>
+            </a:graphic>
+          </wp:anchor>
+        </w:drawing>
+      </w:r>
+      <w:r>
+        <w:rPr>
+          <w:i w:val="false"/>
+          <w:iCs w:val="false"/>
+          <w:lang w:val="pt-BR" w:eastAsia="pt-BR" w:bidi="ar-SA"/>
+        </w:rPr>
+        <w:t xml:space="preserve">Quadro </w:t>
+      </w:r>
+      <w:r>
+        <w:rPr>
+          <w:i w:val="false"/>
+          <w:iCs w:val="false"/>
+          <w:lang w:val="pt-BR" w:eastAsia="pt-BR" w:bidi="ar-SA"/>
+        </w:rPr>
+        <w:fldChar w:fldCharType="begin"/>
+      </w:r>
+      <w:r>
+        <w:instrText> SEQ Figure \* ARABIC </w:instrText>
+      </w:r>
+      <w:r>
+        <w:fldChar w:fldCharType="separate"/>
+      </w:r>
+      <w:r>
+        <w:t>15</w:t>
+      </w:r>
+      <w:r>
+        <w:fldChar w:fldCharType="end"/>
+      </w:r>
+      <w:bookmarkEnd w:id="1"/>
+      <w:r>
+        <w:rPr>
+          <w:i w:val="false"/>
+          <w:iCs w:val="false"/>
+          <w:lang w:val="pt-BR" w:eastAsia="pt-BR" w:bidi="ar-SA"/>
+        </w:rPr>
+        <w:t>. arquivo routes/categoria.js</w:t>
+      </w:r>
+    </w:p>
+    <w:p>
+      <w:pPr>
+        <w:pStyle w:val="Normal"/>
+        <w:rPr>
+          <w:i w:val="false"/>
+          <w:i w:val="false"/>
+          <w:iCs w:val="false"/>
+        </w:rPr>
+      </w:pPr>
+      <w:r>
+        <w:rPr>
+          <w:i w:val="false"/>
+          <w:iCs w:val="false"/>
+          <w:lang w:val="pt-BR" w:eastAsia="pt-BR" w:bidi="ar-SA"/>
+        </w:rPr>
+        <w:tab/>
+        <w:t xml:space="preserve">No quadro 15, na primeira linha está sendo realizada a importação da bilioteca </w:t>
+      </w:r>
+      <w:r>
+        <w:rPr>
+          <w:i/>
+          <w:iCs/>
+          <w:lang w:val="pt-BR" w:eastAsia="pt-BR" w:bidi="ar-SA"/>
+        </w:rPr>
+        <w:t>mongoose</w:t>
+      </w:r>
+      <w:r>
+        <w:rPr>
+          <w:i w:val="false"/>
+          <w:iCs w:val="false"/>
+          <w:lang w:val="pt-BR" w:eastAsia="pt-BR" w:bidi="ar-SA"/>
+        </w:rPr>
+        <w:t xml:space="preserve"> que controlará as conexões com o banco de dados </w:t>
+      </w:r>
+      <w:r>
+        <w:rPr>
+          <w:i/>
+          <w:iCs/>
+          <w:lang w:val="pt-BR" w:eastAsia="pt-BR" w:bidi="ar-SA"/>
+        </w:rPr>
+        <w:t>MongoDB</w:t>
+      </w:r>
+      <w:r>
+        <w:rPr>
+          <w:i w:val="false"/>
+          <w:iCs w:val="false"/>
+          <w:lang w:val="pt-BR" w:eastAsia="pt-BR" w:bidi="ar-SA"/>
+        </w:rPr>
+        <w:t xml:space="preserve">. Na linha 4, está sendo informado ao </w:t>
+      </w:r>
+      <w:r>
+        <w:rPr>
+          <w:i/>
+          <w:iCs/>
+          <w:lang w:val="pt-BR" w:eastAsia="pt-BR" w:bidi="ar-SA"/>
+        </w:rPr>
+        <w:t>mongoose</w:t>
+      </w:r>
+      <w:r>
+        <w:rPr>
+          <w:i w:val="false"/>
+          <w:iCs w:val="false"/>
+          <w:lang w:val="pt-BR" w:eastAsia="pt-BR" w:bidi="ar-SA"/>
+        </w:rPr>
+        <w:t xml:space="preserve"> qual a URL para conexão com o </w:t>
+      </w:r>
+      <w:r>
+        <w:rPr>
+          <w:i/>
+          <w:iCs/>
+          <w:lang w:val="pt-BR" w:eastAsia="pt-BR" w:bidi="ar-SA"/>
+        </w:rPr>
+        <w:t>MongoDB</w:t>
+      </w:r>
+      <w:r>
+        <w:rPr>
+          <w:i w:val="false"/>
+          <w:iCs w:val="false"/>
+          <w:lang w:val="pt-BR" w:eastAsia="pt-BR" w:bidi="ar-SA"/>
+        </w:rPr>
+        <w:t xml:space="preserve">. É possível interceptar algumas mudanças de status da biblioteca </w:t>
+      </w:r>
+      <w:r>
+        <w:rPr>
+          <w:i/>
+          <w:iCs/>
+          <w:lang w:val="pt-BR" w:eastAsia="pt-BR" w:bidi="ar-SA"/>
+        </w:rPr>
+        <w:t>mongoose</w:t>
+      </w:r>
+      <w:r>
+        <w:rPr>
+          <w:i w:val="false"/>
+          <w:iCs w:val="false"/>
+          <w:lang w:val="pt-BR" w:eastAsia="pt-BR" w:bidi="ar-SA"/>
+        </w:rPr>
+        <w:t xml:space="preserve">, dentre eles estão: </w:t>
+      </w:r>
+      <w:r>
+        <w:rPr>
+          <w:i/>
+          <w:iCs/>
+          <w:lang w:val="pt-BR" w:eastAsia="pt-BR" w:bidi="ar-SA"/>
+        </w:rPr>
+        <w:t>connected</w:t>
+      </w:r>
+      <w:r>
+        <w:rPr>
+          <w:i w:val="false"/>
+          <w:iCs w:val="false"/>
+          <w:lang w:val="pt-BR" w:eastAsia="pt-BR" w:bidi="ar-SA"/>
+        </w:rPr>
+        <w:t xml:space="preserve">, </w:t>
+      </w:r>
+      <w:r>
+        <w:rPr>
+          <w:i/>
+          <w:iCs/>
+          <w:lang w:val="pt-BR" w:eastAsia="pt-BR" w:bidi="ar-SA"/>
+        </w:rPr>
+        <w:t>disconnected</w:t>
+      </w:r>
+      <w:r>
+        <w:rPr>
+          <w:i w:val="false"/>
+          <w:iCs w:val="false"/>
+          <w:lang w:val="pt-BR" w:eastAsia="pt-BR" w:bidi="ar-SA"/>
+        </w:rPr>
+        <w:t xml:space="preserve"> e </w:t>
+      </w:r>
+      <w:r>
+        <w:rPr>
+          <w:i/>
+          <w:iCs/>
+          <w:lang w:val="pt-BR" w:eastAsia="pt-BR" w:bidi="ar-SA"/>
+        </w:rPr>
+        <w:t>error</w:t>
+      </w:r>
+      <w:r>
+        <w:rPr>
+          <w:i w:val="false"/>
+          <w:iCs w:val="false"/>
+          <w:lang w:val="pt-BR" w:eastAsia="pt-BR" w:bidi="ar-SA"/>
+        </w:rPr>
+        <w:t xml:space="preserve">, onde o primeiro será executado quando a conexão for realizada com sucesso, o segundo quando for disconectado do </w:t>
+      </w:r>
+      <w:r>
+        <w:rPr>
+          <w:i/>
+          <w:iCs/>
+          <w:lang w:val="pt-BR" w:eastAsia="pt-BR" w:bidi="ar-SA"/>
+        </w:rPr>
+        <w:t>MongoDB</w:t>
+      </w:r>
+      <w:r>
+        <w:rPr>
+          <w:i w:val="false"/>
+          <w:iCs w:val="false"/>
+          <w:lang w:val="pt-BR" w:eastAsia="pt-BR" w:bidi="ar-SA"/>
+        </w:rPr>
+        <w:t xml:space="preserve"> e o terceiro caso ocorra algum erro para conectar. Na linha 16 é utilizada a variável </w:t>
+      </w:r>
+      <w:r>
+        <w:rPr>
+          <w:i/>
+          <w:iCs/>
+          <w:lang w:val="pt-BR" w:eastAsia="pt-BR" w:bidi="ar-SA"/>
+        </w:rPr>
+        <w:t>process</w:t>
+      </w:r>
+      <w:r>
+        <w:rPr>
+          <w:i w:val="false"/>
+          <w:iCs w:val="false"/>
+          <w:lang w:val="pt-BR" w:eastAsia="pt-BR" w:bidi="ar-SA"/>
+        </w:rPr>
+        <w:t xml:space="preserve">, porém ela não é recebida como parâmetro em nenhuma lugar do arquivo, isto ocorre pois esta variável está disponível em qualquer momento da aplicação, como se fosse uma variável global, ela contém o processo da aplicação e interceptando o status SIGINT identifica que quando for encerrada a aplicação, este evento será disparado, quando isto ocorrer deve ser desconectado o </w:t>
+      </w:r>
+      <w:r>
+        <w:rPr>
+          <w:i/>
+          <w:iCs/>
+          <w:lang w:val="pt-BR" w:eastAsia="pt-BR" w:bidi="ar-SA"/>
+        </w:rPr>
+        <w:t>mongoose</w:t>
+      </w:r>
+      <w:r>
+        <w:rPr>
+          <w:i w:val="false"/>
+          <w:iCs w:val="false"/>
+          <w:lang w:val="pt-BR" w:eastAsia="pt-BR" w:bidi="ar-SA"/>
+        </w:rPr>
+        <w:t xml:space="preserve"> do </w:t>
+      </w:r>
+      <w:r>
+        <w:rPr>
+          <w:i/>
+          <w:iCs/>
+          <w:lang w:val="pt-BR" w:eastAsia="pt-BR" w:bidi="ar-SA"/>
+        </w:rPr>
+        <w:t>MongoDB</w:t>
+      </w:r>
+      <w:r>
+        <w:rPr>
+          <w:i w:val="false"/>
+          <w:iCs w:val="false"/>
+          <w:lang w:val="pt-BR" w:eastAsia="pt-BR" w:bidi="ar-SA"/>
+        </w:rPr>
+        <w:t>, o que é realizado nas linhas 17 a 21.</w:t>
+      </w:r>
+    </w:p>
+    <w:p>
+      <w:pPr>
+        <w:pStyle w:val="Normal"/>
+        <w:rPr>
+          <w:i w:val="false"/>
+          <w:i w:val="false"/>
+          <w:iCs w:val="false"/>
+        </w:rPr>
+      </w:pPr>
+      <w:r>
+        <w:rPr>
+          <w:i w:val="false"/>
+          <w:iCs w:val="false"/>
+          <w:lang w:val="pt-BR" w:eastAsia="pt-BR" w:bidi="ar-SA"/>
+        </w:rPr>
+        <w:tab/>
+        <w:t xml:space="preserve">Para finalizar a configuração do MongoDB para esta aplicação é necessário chamar este arquivo, que acabou de ser criado, enviando a url com a qual o </w:t>
+      </w:r>
+      <w:r>
+        <w:rPr>
+          <w:i/>
+          <w:iCs/>
+          <w:lang w:val="pt-BR" w:eastAsia="pt-BR" w:bidi="ar-SA"/>
+        </w:rPr>
+        <w:t xml:space="preserve">mongoose </w:t>
+      </w:r>
+      <w:r>
+        <w:rPr>
+          <w:i w:val="false"/>
+          <w:iCs w:val="false"/>
+          <w:lang w:val="pt-BR" w:eastAsia="pt-BR" w:bidi="ar-SA"/>
+        </w:rPr>
+        <w:t xml:space="preserve">deve se conectar ao banco. Para isto, é necessário alterar o arquivo </w:t>
+      </w:r>
+      <w:r>
+        <w:rPr>
+          <w:i/>
+          <w:iCs/>
+          <w:lang w:val="pt-BR" w:eastAsia="pt-BR" w:bidi="ar-SA"/>
+        </w:rPr>
+        <w:t>server.js</w:t>
+      </w:r>
+      <w:r>
+        <w:rPr>
+          <w:i w:val="false"/>
+          <w:iCs w:val="false"/>
+          <w:lang w:val="pt-BR" w:eastAsia="pt-BR" w:bidi="ar-SA"/>
+        </w:rPr>
+        <w:t xml:space="preserve">, adicionando na terceira linha do arquivo o seguinte código: </w:t>
+      </w:r>
+      <w:r>
+        <w:rPr>
+          <w:i/>
+          <w:iCs/>
+          <w:lang w:val="pt-BR" w:eastAsia="pt-BR" w:bidi="ar-SA"/>
+        </w:rPr>
+        <w:t>require('./config/database.js')('mongodb://localhost/mymony');</w:t>
+      </w:r>
+      <w:r>
+        <w:rPr>
+          <w:i w:val="false"/>
+          <w:iCs w:val="false"/>
+          <w:lang w:val="pt-BR" w:eastAsia="pt-BR" w:bidi="ar-SA"/>
+        </w:rPr>
+        <w:t xml:space="preserve">. Desta forma, ao inicializar a aplicação, o </w:t>
+      </w:r>
+      <w:r>
+        <w:rPr>
+          <w:i/>
+          <w:iCs/>
+          <w:lang w:val="pt-BR" w:eastAsia="pt-BR" w:bidi="ar-SA"/>
+        </w:rPr>
+        <w:t>mongoose</w:t>
+      </w:r>
+      <w:r>
+        <w:rPr>
+          <w:i w:val="false"/>
+          <w:iCs w:val="false"/>
+          <w:lang w:val="pt-BR" w:eastAsia="pt-BR" w:bidi="ar-SA"/>
+        </w:rPr>
+        <w:t xml:space="preserve"> conectará no </w:t>
+      </w:r>
+      <w:r>
+        <w:rPr>
+          <w:i/>
+          <w:iCs/>
+          <w:lang w:val="pt-BR" w:eastAsia="pt-BR" w:bidi="ar-SA"/>
+        </w:rPr>
+        <w:t>MongoDB</w:t>
+      </w:r>
+      <w:r>
+        <w:rPr>
+          <w:i w:val="false"/>
+          <w:iCs w:val="false"/>
+          <w:lang w:val="pt-BR" w:eastAsia="pt-BR" w:bidi="ar-SA"/>
+        </w:rPr>
+        <w:t xml:space="preserve"> utilizando o banco </w:t>
+      </w:r>
+      <w:r>
+        <w:rPr>
+          <w:i/>
+          <w:iCs/>
+          <w:lang w:val="pt-BR" w:eastAsia="pt-BR" w:bidi="ar-SA"/>
+        </w:rPr>
+        <w:t>mymony</w:t>
+      </w:r>
+      <w:r>
+        <w:rPr>
+          <w:i w:val="false"/>
+          <w:iCs w:val="false"/>
+          <w:lang w:val="pt-BR" w:eastAsia="pt-BR" w:bidi="ar-SA"/>
+        </w:rPr>
+        <w:t>.</w:t>
+      </w:r>
+    </w:p>
+    <w:p>
+      <w:pPr>
+        <w:pStyle w:val="Caption1"/>
+        <w:rPr>
+          <w:i w:val="false"/>
+          <w:i w:val="false"/>
+          <w:iCs w:val="false"/>
+        </w:rPr>
+      </w:pPr>
+      <w:r>
+        <w:drawing>
+          <wp:anchor behindDoc="0" distT="0" distB="0" distL="0" distR="0" simplePos="0" locked="0" layoutInCell="1" allowOverlap="1" relativeHeight="48">
+            <wp:simplePos x="0" y="0"/>
+            <wp:positionH relativeFrom="column">
+              <wp:align>center</wp:align>
+            </wp:positionH>
+            <wp:positionV relativeFrom="paragraph">
+              <wp:posOffset>635</wp:posOffset>
+            </wp:positionV>
+            <wp:extent cx="3505200" cy="2213610"/>
+            <wp:effectExtent l="0" t="0" r="0" b="0"/>
+            <wp:wrapTopAndBottom/>
+            <wp:docPr id="18" name="Image21" descr=""/>
+            <wp:cNvGraphicFramePr>
+              <a:graphicFrameLocks xmlns:a="http://schemas.openxmlformats.org/drawingml/2006/main" noChangeAspect="1"/>
+            </wp:cNvGraphicFramePr>
+            <a:graphic xmlns:a="http://schemas.openxmlformats.org/drawingml/2006/main">
+              <a:graphicData uri="http://schemas.openxmlformats.org/drawingml/2006/picture">
+                <pic:pic xmlns:pic="http://schemas.openxmlformats.org/drawingml/2006/picture">
+                  <pic:nvPicPr>
+                    <pic:cNvPr id="18" name="Image21" descr=""/>
+                    <pic:cNvPicPr>
+                      <a:picLocks noChangeAspect="1" noChangeArrowheads="1"/>
+                    </pic:cNvPicPr>
+                  </pic:nvPicPr>
+                  <pic:blipFill>
+                    <a:blip r:embed="rId27"/>
+                    <a:stretch>
+                      <a:fillRect/>
+                    </a:stretch>
+                  </pic:blipFill>
+                  <pic:spPr bwMode="auto">
+                    <a:xfrm>
+                      <a:off x="0" y="0"/>
+                      <a:ext cx="3505200" cy="2213610"/>
+                    </a:xfrm>
+                    <a:prstGeom prst="rect">
+                      <a:avLst/>
+                    </a:prstGeom>
+                    <a:ln w="635">
+                      <a:solidFill>
+                        <a:srgbClr val="000000"/>
+                      </a:solidFill>
+                    </a:ln>
+                  </pic:spPr>
+                </pic:pic>
+              </a:graphicData>
+            </a:graphic>
+          </wp:anchor>
+        </w:drawing>
+      </w:r>
+      <w:r>
+        <w:rPr>
+          <w:i w:val="false"/>
+          <w:iCs w:val="false"/>
+          <w:lang w:val="pt-BR" w:eastAsia="pt-BR" w:bidi="ar-SA"/>
+        </w:rPr>
+        <w:t xml:space="preserve">Quadro </w:t>
+      </w:r>
+      <w:r>
+        <w:rPr>
+          <w:i w:val="false"/>
+          <w:iCs w:val="false"/>
+          <w:lang w:val="pt-BR" w:eastAsia="pt-BR" w:bidi="ar-SA"/>
+        </w:rPr>
+        <w:fldChar w:fldCharType="begin"/>
+      </w:r>
+      <w:r>
+        <w:instrText> SEQ Figure \* ARABIC </w:instrText>
+      </w:r>
+      <w:r>
+        <w:fldChar w:fldCharType="separate"/>
+      </w:r>
+      <w:r>
+        <w:t>16</w:t>
+      </w:r>
+      <w:r>
+        <w:fldChar w:fldCharType="end"/>
+      </w:r>
+      <w:r>
+        <w:rPr>
+          <w:i w:val="false"/>
+          <w:iCs w:val="false"/>
+          <w:lang w:val="pt-BR" w:eastAsia="pt-BR" w:bidi="ar-SA"/>
+        </w:rPr>
+        <w:t xml:space="preserve">. arquivo </w:t>
+      </w:r>
+      <w:r>
+        <w:rPr>
+          <w:i w:val="false"/>
+          <w:iCs w:val="false"/>
+          <w:lang w:val="pt-BR" w:eastAsia="pt-BR" w:bidi="ar-SA"/>
+        </w:rPr>
+        <w:t>models</w:t>
+      </w:r>
+      <w:r>
+        <w:rPr>
+          <w:i w:val="false"/>
+          <w:iCs w:val="false"/>
+          <w:lang w:val="pt-BR" w:eastAsia="pt-BR" w:bidi="ar-SA"/>
+        </w:rPr>
+        <w:t>/categoria.js</w:t>
+      </w:r>
+    </w:p>
+    <w:p>
+      <w:pPr>
+        <w:pStyle w:val="Normal"/>
+        <w:rPr>
+          <w:lang w:val="pt-BR" w:eastAsia="pt-BR" w:bidi="ar-SA"/>
+        </w:rPr>
+      </w:pPr>
+      <w:r>
+        <w:rPr>
+          <w:i w:val="false"/>
+          <w:iCs w:val="false"/>
+        </w:rPr>
+      </w:r>
+    </w:p>
+    <w:p>
+      <w:pPr>
+        <w:pStyle w:val="Caption1"/>
+        <w:rPr>
+          <w:i w:val="false"/>
+          <w:i w:val="false"/>
+          <w:iCs w:val="false"/>
+        </w:rPr>
+      </w:pPr>
+      <w:r>
+        <w:drawing>
+          <wp:anchor behindDoc="0" distT="0" distB="0" distL="0" distR="0" simplePos="0" locked="0" layoutInCell="1" allowOverlap="1" relativeHeight="43">
+            <wp:simplePos x="0" y="0"/>
+            <wp:positionH relativeFrom="column">
+              <wp:align>center</wp:align>
+            </wp:positionH>
+            <wp:positionV relativeFrom="paragraph">
+              <wp:posOffset>635</wp:posOffset>
+            </wp:positionV>
+            <wp:extent cx="3264535" cy="1548130"/>
+            <wp:effectExtent l="0" t="0" r="0" b="0"/>
+            <wp:wrapTopAndBottom/>
+            <wp:docPr id="19" name="Image16" descr=""/>
+            <wp:cNvGraphicFramePr>
+              <a:graphicFrameLocks xmlns:a="http://schemas.openxmlformats.org/drawingml/2006/main" noChangeAspect="1"/>
+            </wp:cNvGraphicFramePr>
+            <a:graphic xmlns:a="http://schemas.openxmlformats.org/drawingml/2006/main">
+              <a:graphicData uri="http://schemas.openxmlformats.org/drawingml/2006/picture">
+                <pic:pic xmlns:pic="http://schemas.openxmlformats.org/drawingml/2006/picture">
+                  <pic:nvPicPr>
+                    <pic:cNvPr id="19" name="Image16" descr=""/>
+                    <pic:cNvPicPr>
+                      <a:picLocks noChangeAspect="1" noChangeArrowheads="1"/>
+                    </pic:cNvPicPr>
+                  </pic:nvPicPr>
+                  <pic:blipFill>
+                    <a:blip r:embed="rId28"/>
+                    <a:stretch>
+                      <a:fillRect/>
+                    </a:stretch>
+                  </pic:blipFill>
+                  <pic:spPr bwMode="auto">
+                    <a:xfrm>
+                      <a:off x="0" y="0"/>
+                      <a:ext cx="3264535" cy="1548130"/>
+                    </a:xfrm>
+                    <a:prstGeom prst="rect">
+                      <a:avLst/>
+                    </a:prstGeom>
+                    <a:ln w="635">
+                      <a:solidFill>
+                        <a:srgbClr val="000000"/>
+                      </a:solidFill>
+                    </a:ln>
+                  </pic:spPr>
+                </pic:pic>
+              </a:graphicData>
+            </a:graphic>
+          </wp:anchor>
+        </w:drawing>
+      </w:r>
+      <w:r>
+        <w:rPr>
+          <w:i w:val="false"/>
+          <w:iCs w:val="false"/>
+          <w:lang w:val="pt-BR" w:eastAsia="pt-BR" w:bidi="ar-SA"/>
+        </w:rPr>
+        <w:t xml:space="preserve">Quadro </w:t>
+      </w:r>
+      <w:r>
+        <w:rPr>
+          <w:i w:val="false"/>
+          <w:iCs w:val="false"/>
+          <w:lang w:val="pt-BR" w:eastAsia="pt-BR" w:bidi="ar-SA"/>
+        </w:rPr>
+        <w:fldChar w:fldCharType="begin"/>
+      </w:r>
+      <w:r>
+        <w:instrText> SEQ Figure \* ARABIC </w:instrText>
+      </w:r>
+      <w:r>
+        <w:fldChar w:fldCharType="separate"/>
+      </w:r>
+      <w:r>
+        <w:t>17</w:t>
+      </w:r>
+      <w:r>
+        <w:fldChar w:fldCharType="end"/>
+      </w:r>
+      <w:r>
+        <w:rPr>
+          <w:i w:val="false"/>
+          <w:iCs w:val="false"/>
+          <w:lang w:val="pt-BR" w:eastAsia="pt-BR" w:bidi="ar-SA"/>
+        </w:rPr>
+        <w:t xml:space="preserve">. arquivo </w:t>
+      </w:r>
+      <w:r>
+        <w:rPr>
+          <w:i w:val="false"/>
+          <w:iCs w:val="false"/>
+          <w:lang w:val="pt-BR" w:eastAsia="pt-BR" w:bidi="ar-SA"/>
+        </w:rPr>
+        <w:t>controllers</w:t>
+      </w:r>
+      <w:r>
+        <w:rPr>
+          <w:i w:val="false"/>
+          <w:iCs w:val="false"/>
+          <w:lang w:val="pt-BR" w:eastAsia="pt-BR" w:bidi="ar-SA"/>
+        </w:rPr>
+        <w:t>/categoria.js</w:t>
+      </w:r>
+    </w:p>
+    <w:p>
+      <w:pPr>
+        <w:pStyle w:val="Caption1"/>
+        <w:rPr>
+          <w:i w:val="false"/>
+          <w:i w:val="false"/>
+          <w:iCs w:val="false"/>
+        </w:rPr>
+      </w:pPr>
+      <w:r>
+        <w:drawing>
+          <wp:anchor behindDoc="0" distT="0" distB="0" distL="0" distR="0" simplePos="0" locked="0" layoutInCell="1" allowOverlap="1" relativeHeight="44">
+            <wp:simplePos x="0" y="0"/>
+            <wp:positionH relativeFrom="column">
+              <wp:align>center</wp:align>
+            </wp:positionH>
+            <wp:positionV relativeFrom="paragraph">
+              <wp:posOffset>635</wp:posOffset>
+            </wp:positionV>
+            <wp:extent cx="5141595" cy="1861185"/>
+            <wp:effectExtent l="0" t="0" r="0" b="0"/>
+            <wp:wrapSquare wrapText="largest"/>
+            <wp:docPr id="20" name="Image17" descr=""/>
+            <wp:cNvGraphicFramePr>
+              <a:graphicFrameLocks xmlns:a="http://schemas.openxmlformats.org/drawingml/2006/main" noChangeAspect="1"/>
+            </wp:cNvGraphicFramePr>
+            <a:graphic xmlns:a="http://schemas.openxmlformats.org/drawingml/2006/main">
+              <a:graphicData uri="http://schemas.openxmlformats.org/drawingml/2006/picture">
+                <pic:pic xmlns:pic="http://schemas.openxmlformats.org/drawingml/2006/picture">
+                  <pic:nvPicPr>
+                    <pic:cNvPr id="20" name="Image17" descr=""/>
+                    <pic:cNvPicPr>
+                      <a:picLocks noChangeAspect="1" noChangeArrowheads="1"/>
+                    </pic:cNvPicPr>
+                  </pic:nvPicPr>
+                  <pic:blipFill>
+                    <a:blip r:embed="rId29"/>
+                    <a:stretch>
+                      <a:fillRect/>
+                    </a:stretch>
+                  </pic:blipFill>
+                  <pic:spPr bwMode="auto">
+                    <a:xfrm>
+                      <a:off x="0" y="0"/>
+                      <a:ext cx="5141595" cy="1861185"/>
+                    </a:xfrm>
+                    <a:prstGeom prst="rect">
+                      <a:avLst/>
+                    </a:prstGeom>
+                    <a:ln w="635">
+                      <a:solidFill>
+                        <a:srgbClr val="000000"/>
+                      </a:solidFill>
+                    </a:ln>
+                  </pic:spPr>
+                </pic:pic>
+              </a:graphicData>
+            </a:graphic>
+          </wp:anchor>
+        </w:drawing>
+      </w:r>
+      <w:r>
+        <w:rPr>
+          <w:i w:val="false"/>
+          <w:iCs w:val="false"/>
+          <w:lang w:val="pt-BR" w:eastAsia="pt-BR" w:bidi="ar-SA"/>
+        </w:rPr>
+        <w:t xml:space="preserve">Quadro </w:t>
+      </w:r>
+      <w:r>
+        <w:rPr>
+          <w:i w:val="false"/>
+          <w:iCs w:val="false"/>
+          <w:lang w:val="pt-BR" w:eastAsia="pt-BR" w:bidi="ar-SA"/>
+        </w:rPr>
+        <w:fldChar w:fldCharType="begin"/>
+      </w:r>
+      <w:r>
+        <w:instrText> SEQ Figure \* ARABIC </w:instrText>
+      </w:r>
+      <w:r>
+        <w:fldChar w:fldCharType="separate"/>
+      </w:r>
+      <w:r>
+        <w:t>18</w:t>
+      </w:r>
+      <w:r>
+        <w:fldChar w:fldCharType="end"/>
+      </w:r>
+      <w:r>
+        <w:rPr>
+          <w:i w:val="false"/>
+          <w:iCs w:val="false"/>
+          <w:lang w:val="pt-BR" w:eastAsia="pt-BR" w:bidi="ar-SA"/>
+        </w:rPr>
+        <w:t>. arquivo routes/categoria.js</w:t>
+      </w:r>
+    </w:p>
+    <w:p>
+      <w:pPr>
+        <w:pStyle w:val="Caption1"/>
+        <w:rPr>
+          <w:i w:val="false"/>
+          <w:i w:val="false"/>
+          <w:iCs w:val="false"/>
+        </w:rPr>
+      </w:pPr>
+      <w:r>
+        <w:drawing>
+          <wp:anchor behindDoc="0" distT="0" distB="0" distL="0" distR="0" simplePos="0" locked="0" layoutInCell="1" allowOverlap="1" relativeHeight="45">
+            <wp:simplePos x="0" y="0"/>
+            <wp:positionH relativeFrom="column">
+              <wp:align>center</wp:align>
+            </wp:positionH>
+            <wp:positionV relativeFrom="paragraph">
+              <wp:posOffset>635</wp:posOffset>
+            </wp:positionV>
+            <wp:extent cx="3465195" cy="1532255"/>
+            <wp:effectExtent l="0" t="0" r="0" b="0"/>
+            <wp:wrapTopAndBottom/>
+            <wp:docPr id="21" name="Image18" descr=""/>
+            <wp:cNvGraphicFramePr>
+              <a:graphicFrameLocks xmlns:a="http://schemas.openxmlformats.org/drawingml/2006/main" noChangeAspect="1"/>
+            </wp:cNvGraphicFramePr>
+            <a:graphic xmlns:a="http://schemas.openxmlformats.org/drawingml/2006/main">
+              <a:graphicData uri="http://schemas.openxmlformats.org/drawingml/2006/picture">
+                <pic:pic xmlns:pic="http://schemas.openxmlformats.org/drawingml/2006/picture">
+                  <pic:nvPicPr>
+                    <pic:cNvPr id="21" name="Image18" descr=""/>
+                    <pic:cNvPicPr>
+                      <a:picLocks noChangeAspect="1" noChangeArrowheads="1"/>
+                    </pic:cNvPicPr>
+                  </pic:nvPicPr>
+                  <pic:blipFill>
+                    <a:blip r:embed="rId30"/>
+                    <a:stretch>
+                      <a:fillRect/>
+                    </a:stretch>
+                  </pic:blipFill>
+                  <pic:spPr bwMode="auto">
+                    <a:xfrm>
+                      <a:off x="0" y="0"/>
+                      <a:ext cx="3465195" cy="1532255"/>
+                    </a:xfrm>
+                    <a:prstGeom prst="rect">
+                      <a:avLst/>
+                    </a:prstGeom>
+                    <a:ln w="635">
+                      <a:solidFill>
+                        <a:srgbClr val="000000"/>
+                      </a:solidFill>
+                    </a:ln>
+                  </pic:spPr>
+                </pic:pic>
+              </a:graphicData>
+            </a:graphic>
+          </wp:anchor>
+        </w:drawing>
+      </w:r>
+      <w:r>
+        <w:rPr>
+          <w:i w:val="false"/>
+          <w:iCs w:val="false"/>
+          <w:lang w:val="pt-BR" w:eastAsia="pt-BR" w:bidi="ar-SA"/>
+        </w:rPr>
+        <w:t xml:space="preserve">Quadro </w:t>
+      </w:r>
+      <w:r>
+        <w:rPr>
+          <w:i w:val="false"/>
+          <w:iCs w:val="false"/>
+          <w:lang w:val="pt-BR" w:eastAsia="pt-BR" w:bidi="ar-SA"/>
+        </w:rPr>
+        <w:fldChar w:fldCharType="begin"/>
+      </w:r>
+      <w:r>
+        <w:instrText> SEQ Figure \* ARABIC </w:instrText>
+      </w:r>
+      <w:r>
+        <w:fldChar w:fldCharType="separate"/>
+      </w:r>
+      <w:r>
+        <w:t>19</w:t>
+      </w:r>
+      <w:r>
+        <w:fldChar w:fldCharType="end"/>
+      </w:r>
+      <w:r>
+        <w:rPr>
+          <w:i w:val="false"/>
+          <w:iCs w:val="false"/>
+          <w:lang w:val="pt-BR" w:eastAsia="pt-BR" w:bidi="ar-SA"/>
+        </w:rPr>
+        <w:t>. arquivo routes/categoria.js</w:t>
+      </w:r>
+    </w:p>
+    <w:p>
+      <w:pPr>
+        <w:pStyle w:val="Caption1"/>
+        <w:rPr>
+          <w:i w:val="false"/>
+          <w:i w:val="false"/>
+          <w:iCs w:val="false"/>
+        </w:rPr>
+      </w:pPr>
+      <w:r>
+        <w:drawing>
+          <wp:anchor behindDoc="0" distT="0" distB="0" distL="0" distR="0" simplePos="0" locked="0" layoutInCell="1" allowOverlap="1" relativeHeight="46">
+            <wp:simplePos x="0" y="0"/>
+            <wp:positionH relativeFrom="column">
+              <wp:align>center</wp:align>
+            </wp:positionH>
+            <wp:positionV relativeFrom="paragraph">
+              <wp:posOffset>635</wp:posOffset>
+            </wp:positionV>
+            <wp:extent cx="4475480" cy="1700530"/>
+            <wp:effectExtent l="0" t="0" r="0" b="0"/>
+            <wp:wrapTopAndBottom/>
+            <wp:docPr id="22" name="Image19" descr=""/>
+            <wp:cNvGraphicFramePr>
+              <a:graphicFrameLocks xmlns:a="http://schemas.openxmlformats.org/drawingml/2006/main" noChangeAspect="1"/>
+            </wp:cNvGraphicFramePr>
+            <a:graphic xmlns:a="http://schemas.openxmlformats.org/drawingml/2006/main">
+              <a:graphicData uri="http://schemas.openxmlformats.org/drawingml/2006/picture">
+                <pic:pic xmlns:pic="http://schemas.openxmlformats.org/drawingml/2006/picture">
+                  <pic:nvPicPr>
+                    <pic:cNvPr id="22" name="Image19" descr=""/>
+                    <pic:cNvPicPr>
+                      <a:picLocks noChangeAspect="1" noChangeArrowheads="1"/>
+                    </pic:cNvPicPr>
+                  </pic:nvPicPr>
+                  <pic:blipFill>
+                    <a:blip r:embed="rId31"/>
+                    <a:stretch>
+                      <a:fillRect/>
+                    </a:stretch>
+                  </pic:blipFill>
+                  <pic:spPr bwMode="auto">
+                    <a:xfrm>
+                      <a:off x="0" y="0"/>
+                      <a:ext cx="4475480" cy="1700530"/>
+                    </a:xfrm>
+                    <a:prstGeom prst="rect">
+                      <a:avLst/>
+                    </a:prstGeom>
+                    <a:ln w="635">
+                      <a:solidFill>
+                        <a:srgbClr val="000000"/>
+                      </a:solidFill>
+                    </a:ln>
+                  </pic:spPr>
+                </pic:pic>
+              </a:graphicData>
+            </a:graphic>
+          </wp:anchor>
+        </w:drawing>
+      </w:r>
+      <w:r>
+        <w:rPr>
+          <w:i w:val="false"/>
+          <w:iCs w:val="false"/>
+          <w:lang w:val="pt-BR" w:eastAsia="pt-BR" w:bidi="ar-SA"/>
+        </w:rPr>
+        <w:t xml:space="preserve">Quadro </w:t>
+      </w:r>
+      <w:r>
+        <w:rPr>
+          <w:i w:val="false"/>
+          <w:iCs w:val="false"/>
+          <w:lang w:val="pt-BR" w:eastAsia="pt-BR" w:bidi="ar-SA"/>
+        </w:rPr>
+        <w:fldChar w:fldCharType="begin"/>
+      </w:r>
+      <w:r>
+        <w:instrText> SEQ Figure \* ARABIC </w:instrText>
+      </w:r>
+      <w:r>
+        <w:fldChar w:fldCharType="separate"/>
+      </w:r>
+      <w:r>
+        <w:t>20</w:t>
+      </w:r>
+      <w:r>
+        <w:fldChar w:fldCharType="end"/>
+      </w:r>
+      <w:r>
+        <w:rPr>
+          <w:i w:val="false"/>
+          <w:iCs w:val="false"/>
+          <w:lang w:val="pt-BR" w:eastAsia="pt-BR" w:bidi="ar-SA"/>
+        </w:rPr>
+        <w:t>. arquivo routes/categoria.js</w:t>
+      </w:r>
+    </w:p>
+    <w:p>
+      <w:pPr>
+        <w:pStyle w:val="Caption1"/>
+        <w:rPr>
+          <w:i w:val="false"/>
+          <w:i w:val="false"/>
+          <w:iCs w:val="false"/>
+        </w:rPr>
+      </w:pPr>
+      <w:r>
+        <w:drawing>
+          <wp:anchor behindDoc="0" distT="0" distB="0" distL="0" distR="0" simplePos="0" locked="0" layoutInCell="1" allowOverlap="1" relativeHeight="47">
+            <wp:simplePos x="0" y="0"/>
+            <wp:positionH relativeFrom="column">
+              <wp:align>center</wp:align>
+            </wp:positionH>
+            <wp:positionV relativeFrom="paragraph">
+              <wp:posOffset>635</wp:posOffset>
+            </wp:positionV>
+            <wp:extent cx="3521075" cy="1700530"/>
+            <wp:effectExtent l="0" t="0" r="0" b="0"/>
+            <wp:wrapTopAndBottom/>
+            <wp:docPr id="23" name="Image20" descr=""/>
+            <wp:cNvGraphicFramePr>
+              <a:graphicFrameLocks xmlns:a="http://schemas.openxmlformats.org/drawingml/2006/main" noChangeAspect="1"/>
+            </wp:cNvGraphicFramePr>
+            <a:graphic xmlns:a="http://schemas.openxmlformats.org/drawingml/2006/main">
+              <a:graphicData uri="http://schemas.openxmlformats.org/drawingml/2006/picture">
+                <pic:pic xmlns:pic="http://schemas.openxmlformats.org/drawingml/2006/picture">
+                  <pic:nvPicPr>
+                    <pic:cNvPr id="23" name="Image20" descr=""/>
+                    <pic:cNvPicPr>
+                      <a:picLocks noChangeAspect="1" noChangeArrowheads="1"/>
+                    </pic:cNvPicPr>
+                  </pic:nvPicPr>
+                  <pic:blipFill>
+                    <a:blip r:embed="rId32"/>
+                    <a:stretch>
+                      <a:fillRect/>
+                    </a:stretch>
+                  </pic:blipFill>
+                  <pic:spPr bwMode="auto">
+                    <a:xfrm>
+                      <a:off x="0" y="0"/>
+                      <a:ext cx="3521075" cy="1700530"/>
+                    </a:xfrm>
+                    <a:prstGeom prst="rect">
+                      <a:avLst/>
+                    </a:prstGeom>
+                    <a:ln w="635">
+                      <a:solidFill>
+                        <a:srgbClr val="000000"/>
+                      </a:solidFill>
+                    </a:ln>
+                  </pic:spPr>
+                </pic:pic>
+              </a:graphicData>
+            </a:graphic>
+          </wp:anchor>
+        </w:drawing>
+      </w:r>
+      <w:r>
+        <w:rPr>
+          <w:i w:val="false"/>
+          <w:iCs w:val="false"/>
+          <w:lang w:val="pt-BR" w:eastAsia="pt-BR" w:bidi="ar-SA"/>
+        </w:rPr>
+        <w:t xml:space="preserve">Quadro </w:t>
+      </w:r>
+      <w:r>
+        <w:rPr>
+          <w:i w:val="false"/>
+          <w:iCs w:val="false"/>
+          <w:lang w:val="pt-BR" w:eastAsia="pt-BR" w:bidi="ar-SA"/>
+        </w:rPr>
+        <w:fldChar w:fldCharType="begin"/>
+      </w:r>
+      <w:r>
+        <w:instrText> SEQ Figure \* ARABIC </w:instrText>
+      </w:r>
+      <w:r>
+        <w:fldChar w:fldCharType="separate"/>
+      </w:r>
+      <w:r>
+        <w:t>21</w:t>
+      </w:r>
+      <w:r>
+        <w:fldChar w:fldCharType="end"/>
+      </w:r>
+      <w:r>
+        <w:rPr>
+          <w:i w:val="false"/>
+          <w:iCs w:val="false"/>
+          <w:lang w:val="pt-BR" w:eastAsia="pt-BR" w:bidi="ar-SA"/>
+        </w:rPr>
+        <w:t>. arquivo routes/categoria.js</w:t>
+      </w:r>
+    </w:p>
+    <w:p>
+      <w:pPr>
+        <w:pStyle w:val="Normal"/>
+        <w:rPr>
+          <w:lang w:val="pt-BR" w:eastAsia="pt-BR" w:bidi="ar-SA"/>
         </w:rPr>
       </w:pPr>
       <w:r>
@@ -5122,7 +6059,7 @@
       <mc:AlternateContent>
         <mc:Choice Requires="wps">
           <w:drawing>
-            <wp:anchor behindDoc="1" distT="0" distB="0" distL="0" distR="0" simplePos="0" locked="0" layoutInCell="1" allowOverlap="1" relativeHeight="11">
+            <wp:anchor behindDoc="1" distT="0" distB="0" distL="0" distR="0" simplePos="0" locked="0" layoutInCell="1" allowOverlap="1" relativeHeight="14">
               <wp:simplePos x="0" y="0"/>
               <wp:positionH relativeFrom="margin">
                 <wp:align>inside</wp:align>
@@ -5130,7 +6067,7 @@
               <wp:positionV relativeFrom="paragraph">
                 <wp:posOffset>635</wp:posOffset>
               </wp:positionV>
-              <wp:extent cx="16510" cy="227965"/>
+              <wp:extent cx="17145" cy="227965"/>
               <wp:effectExtent l="0" t="0" r="0" b="0"/>
               <wp:wrapSquare wrapText="largest"/>
               <wp:docPr id="1" name="Frame1"/>
@@ -5141,7 +6078,7 @@
                     <wps:spPr>
                       <a:xfrm>
                         <a:off x="0" y="0"/>
-                        <a:ext cx="15840" cy="227160"/>
+                        <a:ext cx="16560" cy="227160"/>
                       </a:xfrm>
                       <a:prstGeom prst="rect">
                         <a:avLst/>
@@ -5186,7 +6123,7 @@
         </mc:Choice>
         <mc:Fallback>
           <w:pict>
-            <v:rect id="shape_0" ID="Frame1" stroked="f" style="position:absolute;margin-left:0pt;margin-top:0.05pt;width:1.2pt;height:17.85pt;mso-position-horizontal:inside;mso-position-horizontal-relative:margin">
+            <v:rect id="shape_0" ID="Frame1" stroked="f" style="position:absolute;margin-left:0pt;margin-top:0.05pt;width:1.25pt;height:17.85pt;mso-position-horizontal:inside;mso-position-horizontal-relative:margin">
               <w10:wrap type="none"/>
               <v:fill o:detectmouseclick="t" on="false"/>
               <v:stroke color="#3465a4" joinstyle="round" endcap="flat"/>
@@ -5939,6 +6876,76 @@
       <w:rFonts w:cs="OpenSymbol"/>
     </w:rPr>
   </w:style>
+  <w:style w:type="character" w:styleId="ListLabel19">
+    <w:name w:val="ListLabel 19"/>
+    <w:qFormat/>
+    <w:rPr>
+      <w:rFonts w:cs="OpenSymbol"/>
+    </w:rPr>
+  </w:style>
+  <w:style w:type="character" w:styleId="ListLabel20">
+    <w:name w:val="ListLabel 20"/>
+    <w:qFormat/>
+    <w:rPr>
+      <w:rFonts w:cs="OpenSymbol"/>
+    </w:rPr>
+  </w:style>
+  <w:style w:type="character" w:styleId="ListLabel21">
+    <w:name w:val="ListLabel 21"/>
+    <w:qFormat/>
+    <w:rPr>
+      <w:rFonts w:cs="OpenSymbol"/>
+    </w:rPr>
+  </w:style>
+  <w:style w:type="character" w:styleId="ListLabel22">
+    <w:name w:val="ListLabel 22"/>
+    <w:qFormat/>
+    <w:rPr>
+      <w:rFonts w:cs="OpenSymbol"/>
+    </w:rPr>
+  </w:style>
+  <w:style w:type="character" w:styleId="ListLabel23">
+    <w:name w:val="ListLabel 23"/>
+    <w:qFormat/>
+    <w:rPr>
+      <w:rFonts w:cs="OpenSymbol"/>
+    </w:rPr>
+  </w:style>
+  <w:style w:type="character" w:styleId="ListLabel24">
+    <w:name w:val="ListLabel 24"/>
+    <w:qFormat/>
+    <w:rPr>
+      <w:rFonts w:cs="OpenSymbol"/>
+    </w:rPr>
+  </w:style>
+  <w:style w:type="character" w:styleId="ListLabel25">
+    <w:name w:val="ListLabel 25"/>
+    <w:qFormat/>
+    <w:rPr>
+      <w:rFonts w:cs="OpenSymbol"/>
+    </w:rPr>
+  </w:style>
+  <w:style w:type="character" w:styleId="ListLabel26">
+    <w:name w:val="ListLabel 26"/>
+    <w:qFormat/>
+    <w:rPr>
+      <w:rFonts w:cs="OpenSymbol"/>
+    </w:rPr>
+  </w:style>
+  <w:style w:type="character" w:styleId="ListLabel27">
+    <w:name w:val="ListLabel 27"/>
+    <w:qFormat/>
+    <w:rPr>
+      <w:rFonts w:cs="OpenSymbol"/>
+    </w:rPr>
+  </w:style>
+  <w:style w:type="character" w:styleId="SourceText">
+    <w:name w:val="Source Text"/>
+    <w:qFormat/>
+    <w:rPr>
+      <w:rFonts w:ascii="Liberation Mono" w:hAnsi="Liberation Mono" w:eastAsia="Liberation Mono" w:cs="Liberation Mono"/>
+    </w:rPr>
+  </w:style>
   <w:style w:type="paragraph" w:styleId="Heading">
     <w:name w:val="Heading"/>
     <w:basedOn w:val="Normal"/>
@@ -6170,6 +7177,13 @@
   <w:style w:type="paragraph" w:styleId="Footer">
     <w:name w:val="Footer"/>
     <w:basedOn w:val="Normal"/>
+    <w:pPr/>
+    <w:rPr/>
+  </w:style>
+  <w:style w:type="paragraph" w:styleId="PreformattedText">
+    <w:name w:val="Preformatted Text"/>
+    <w:basedOn w:val="Normal"/>
+    <w:qFormat/>
     <w:pPr/>
     <w:rPr/>
   </w:style>

</xml_diff>